<commit_message>
Ver.0.6 Instruction Scene Added
Added an instruction scene
Added scenes between levels
</commit_message>
<xml_diff>
--- a/FinalProject/Final Project - External Game Document - Ver.1.docx
+++ b/FinalProject/Final Project - External Game Document - Ver.1.docx
@@ -1,6 +1,6 @@
 
 <file path=word/document.xml><?xml version="1.0" encoding="utf-8"?>
-<w:document xmlns:wpc="http://schemas.microsoft.com/office/word/2010/wordprocessingCanvas" xmlns:mc="http://schemas.openxmlformats.org/markup-compatibility/2006" xmlns:o="urn:schemas-microsoft-com:office:office" xmlns:r="http://schemas.openxmlformats.org/officeDocument/2006/relationships" xmlns:m="http://schemas.openxmlformats.org/officeDocument/2006/math" xmlns:v="urn:schemas-microsoft-com:vml" xmlns:wp14="http://schemas.microsoft.com/office/word/2010/wordprocessingDrawing" xmlns:wp="http://schemas.openxmlformats.org/drawingml/2006/wordprocessingDrawing" xmlns:w10="urn:schemas-microsoft-com:office:word" xmlns:w="http://schemas.openxmlformats.org/wordprocessingml/2006/main" xmlns:w14="http://schemas.microsoft.com/office/word/2010/wordml" xmlns:w15="http://schemas.microsoft.com/office/word/2012/wordml" xmlns:wpg="http://schemas.microsoft.com/office/word/2010/wordprocessingGroup" xmlns:wpi="http://schemas.microsoft.com/office/word/2010/wordprocessingInk" xmlns:wne="http://schemas.microsoft.com/office/word/2006/wordml" xmlns:wps="http://schemas.microsoft.com/office/word/2010/wordprocessingShape" mc:Ignorable="w14 w15 wp14">
+<w:document xmlns:wpc="http://schemas.microsoft.com/office/word/2010/wordprocessingCanvas" xmlns:mc="http://schemas.openxmlformats.org/markup-compatibility/2006" xmlns:o="urn:schemas-microsoft-com:office:office" xmlns:r="http://schemas.openxmlformats.org/officeDocument/2006/relationships" xmlns:m="http://schemas.openxmlformats.org/officeDocument/2006/math" xmlns:v="urn:schemas-microsoft-com:vml" xmlns:wp14="http://schemas.microsoft.com/office/word/2010/wordprocessingDrawing" xmlns:wp="http://schemas.openxmlformats.org/drawingml/2006/wordprocessingDrawing" xmlns:w10="urn:schemas-microsoft-com:office:word" xmlns:w="http://schemas.openxmlformats.org/wordprocessingml/2006/main" xmlns:w14="http://schemas.microsoft.com/office/word/2010/wordml" xmlns:wpg="http://schemas.microsoft.com/office/word/2010/wordprocessingGroup" xmlns:wpi="http://schemas.microsoft.com/office/word/2010/wordprocessingInk" xmlns:wne="http://schemas.microsoft.com/office/word/2006/wordml" xmlns:wps="http://schemas.microsoft.com/office/word/2010/wordprocessingShape" mc:Ignorable="w14 wp14">
   <w:background w:color="FFFFFF" w:themeColor="background1"/>
   <w:body>
     <w:sdt>
@@ -309,7 +309,7 @@
             <w:sdt>
               <w:sdtPr>
                 <w:rPr>
-                  <w:rFonts w:eastAsia="SimSun"/>
+                  <w:rFonts w:eastAsia="宋体"/>
                   <w:b/>
                   <w:bCs/>
                   <w:sz w:val="28"/>
@@ -342,14 +342,86 @@
                     </w:pPr>
                     <w:r>
                       <w:rPr>
-                        <w:rFonts w:eastAsia="SimSun"/>
+                        <w:rFonts w:eastAsia="宋体"/>
                         <w:b/>
                         <w:bCs/>
                         <w:sz w:val="28"/>
                         <w:szCs w:val="28"/>
                         <w:lang w:val="en-US" w:eastAsia="zh-CN"/>
                       </w:rPr>
-                      <w:t>Created and Designed By: Farhana Parvin Chowdhury,  Yu Eric Wang</w:t>
+                      <w:t xml:space="preserve">Created and Designed By: </w:t>
+                    </w:r>
+                    <w:proofErr w:type="spellStart"/>
+                    <w:r>
+                      <w:rPr>
+                        <w:rFonts w:eastAsia="宋体"/>
+                        <w:b/>
+                        <w:bCs/>
+                        <w:sz w:val="28"/>
+                        <w:szCs w:val="28"/>
+                        <w:lang w:val="en-US" w:eastAsia="zh-CN"/>
+                      </w:rPr>
+                      <w:t>Farhana</w:t>
+                    </w:r>
+                    <w:proofErr w:type="spellEnd"/>
+                    <w:r>
+                      <w:rPr>
+                        <w:rFonts w:eastAsia="宋体"/>
+                        <w:b/>
+                        <w:bCs/>
+                        <w:sz w:val="28"/>
+                        <w:szCs w:val="28"/>
+                        <w:lang w:val="en-US" w:eastAsia="zh-CN"/>
+                      </w:rPr>
+                      <w:t xml:space="preserve"> </w:t>
+                    </w:r>
+                    <w:proofErr w:type="spellStart"/>
+                    <w:r>
+                      <w:rPr>
+                        <w:rFonts w:eastAsia="宋体"/>
+                        <w:b/>
+                        <w:bCs/>
+                        <w:sz w:val="28"/>
+                        <w:szCs w:val="28"/>
+                        <w:lang w:val="en-US" w:eastAsia="zh-CN"/>
+                      </w:rPr>
+                      <w:t>Parvin</w:t>
+                    </w:r>
+                    <w:proofErr w:type="spellEnd"/>
+                    <w:r>
+                      <w:rPr>
+                        <w:rFonts w:eastAsia="宋体"/>
+                        <w:b/>
+                        <w:bCs/>
+                        <w:sz w:val="28"/>
+                        <w:szCs w:val="28"/>
+                        <w:lang w:val="en-US" w:eastAsia="zh-CN"/>
+                      </w:rPr>
+                      <w:t xml:space="preserve"> </w:t>
+                    </w:r>
+                    <w:proofErr w:type="spellStart"/>
+                    <w:r>
+                      <w:rPr>
+                        <w:rFonts w:eastAsia="宋体"/>
+                        <w:b/>
+                        <w:bCs/>
+                        <w:sz w:val="28"/>
+                        <w:szCs w:val="28"/>
+                        <w:lang w:val="en-US" w:eastAsia="zh-CN"/>
+                      </w:rPr>
+                      <w:t>Chowdhury</w:t>
+                    </w:r>
+                    <w:proofErr w:type="spellEnd"/>
+                    <w:r>
+                      <w:rPr>
+                        <w:rFonts w:eastAsia="宋体"/>
+                        <w:b/>
+                        <w:bCs/>
+                        <w:sz w:val="28"/>
+                        <w:szCs w:val="28"/>
+                        <w:lang w:val="en-US" w:eastAsia="zh-CN"/>
+                      </w:rPr>
+                      <w:t>,  Yu Eric Wang</w:t>
                     </w:r>
                   </w:p>
                 </w:tc>
@@ -383,7 +455,7 @@
           <w:r>
             <w:rPr>
               <w:noProof/>
-              <w:lang w:val="en-US" w:eastAsia="en-US"/>
+              <w:lang w:val="en-US" w:eastAsia="zh-CN"/>
             </w:rPr>
             <w:drawing>
               <wp:anchor distT="0" distB="0" distL="114300" distR="114300" simplePos="0" relativeHeight="251658240" behindDoc="0" locked="0" layoutInCell="1" allowOverlap="1" wp14:anchorId="4D6CE08E" wp14:editId="64EF9355">
@@ -411,7 +483,7 @@
                         </pic:cNvPicPr>
                       </pic:nvPicPr>
                       <pic:blipFill>
-                        <a:blip r:embed="rId12" cstate="print">
+                        <a:blip r:embed="rId13" cstate="print">
                           <a:extLst>
                             <a:ext uri="{28A0092B-C50C-407E-A947-70E740481C1C}">
                               <a14:useLocalDpi xmlns:a14="http://schemas.microsoft.com/office/drawing/2010/main" val="0"/>
@@ -474,7 +546,7 @@
                 </w:pPr>
                 <w:r>
                   <w:rPr>
-                    <w:rFonts w:eastAsia="SimSun"/>
+                    <w:rFonts w:eastAsia="宋体"/>
                     <w:sz w:val="24"/>
                     <w:szCs w:val="24"/>
                     <w:lang w:eastAsia="zh-CN"/>
@@ -490,7 +562,7 @@
                 </w:r>
                 <w:r>
                   <w:rPr>
-                    <w:rFonts w:eastAsia="SimSun"/>
+                    <w:rFonts w:eastAsia="宋体"/>
                     <w:sz w:val="24"/>
                     <w:szCs w:val="24"/>
                     <w:lang w:eastAsia="zh-CN"/>
@@ -1867,8 +1939,17 @@
           <w:sz w:val="24"/>
           <w:szCs w:val="24"/>
         </w:rPr>
-        <w:t>ion History is also available on GitHub</w:t>
-      </w:r>
+        <w:t xml:space="preserve">ion History is also available on </w:t>
+      </w:r>
+      <w:proofErr w:type="spellStart"/>
+      <w:r>
+        <w:rPr>
+          <w:sz w:val="24"/>
+          <w:szCs w:val="24"/>
+        </w:rPr>
+        <w:t>GitHub</w:t>
+      </w:r>
+      <w:proofErr w:type="spellEnd"/>
       <w:r>
         <w:rPr>
           <w:sz w:val="24"/>
@@ -1883,14 +1964,14 @@
       </w:r>
       <w:r>
         <w:rPr>
-          <w:rFonts w:eastAsia="SimSun" w:hint="eastAsia"/>
+          <w:rFonts w:eastAsia="宋体" w:hint="eastAsia"/>
           <w:lang w:eastAsia="zh-CN"/>
         </w:rPr>
         <w:t>FinalP</w:t>
       </w:r>
       <w:r>
         <w:rPr>
-          <w:rFonts w:eastAsia="SimSun" w:hint="eastAsia"/>
+          <w:rFonts w:eastAsia="宋体" w:hint="eastAsia"/>
           <w:lang w:eastAsia="zh-CN"/>
         </w:rPr>
         <w:t>roject</w:t>
@@ -1982,7 +2063,7 @@
     <w:p>
       <w:pPr>
         <w:rPr>
-          <w:rFonts w:eastAsia="SimSun"/>
+          <w:rFonts w:eastAsia="宋体"/>
           <w:b/>
           <w:sz w:val="24"/>
           <w:szCs w:val="24"/>
@@ -2015,7 +2096,7 @@
       </w:r>
       <w:r>
         <w:rPr>
-          <w:rFonts w:eastAsia="SimSun" w:hint="eastAsia"/>
+          <w:rFonts w:eastAsia="宋体" w:hint="eastAsia"/>
           <w:b/>
           <w:sz w:val="24"/>
           <w:szCs w:val="24"/>
@@ -2033,7 +2114,7 @@
       </w:r>
       <w:r>
         <w:rPr>
-          <w:rFonts w:eastAsia="SimSun" w:hint="eastAsia"/>
+          <w:rFonts w:eastAsia="宋体" w:hint="eastAsia"/>
           <w:b/>
           <w:sz w:val="24"/>
           <w:szCs w:val="24"/>
@@ -2056,7 +2137,7 @@
       </w:pPr>
       <w:r>
         <w:rPr>
-          <w:rFonts w:eastAsia="SimSun" w:hint="eastAsia"/>
+          <w:rFonts w:eastAsia="宋体" w:hint="eastAsia"/>
           <w:sz w:val="24"/>
           <w:szCs w:val="24"/>
           <w:lang w:eastAsia="zh-CN"/>
@@ -2065,7 +2146,7 @@
       </w:r>
       <w:r>
         <w:rPr>
-          <w:rFonts w:eastAsia="SimSun"/>
+          <w:rFonts w:eastAsia="宋体"/>
           <w:sz w:val="24"/>
           <w:szCs w:val="24"/>
           <w:lang w:eastAsia="zh-CN"/>
@@ -2074,7 +2155,7 @@
       </w:r>
       <w:r>
         <w:rPr>
-          <w:rFonts w:eastAsia="SimSun" w:hint="eastAsia"/>
+          <w:rFonts w:eastAsia="宋体" w:hint="eastAsia"/>
           <w:sz w:val="24"/>
           <w:szCs w:val="24"/>
           <w:lang w:eastAsia="zh-CN"/>
@@ -2085,7 +2166,7 @@
     <w:p>
       <w:pPr>
         <w:rPr>
-          <w:rFonts w:eastAsia="SimSun"/>
+          <w:rFonts w:eastAsia="宋体"/>
           <w:b/>
           <w:sz w:val="24"/>
           <w:szCs w:val="24"/>
@@ -2126,7 +2207,7 @@
       </w:r>
       <w:r>
         <w:rPr>
-          <w:rFonts w:eastAsia="SimSun" w:hint="eastAsia"/>
+          <w:rFonts w:eastAsia="宋体" w:hint="eastAsia"/>
           <w:b/>
           <w:sz w:val="24"/>
           <w:szCs w:val="24"/>
@@ -2149,7 +2230,7 @@
       </w:pPr>
       <w:r>
         <w:rPr>
-          <w:rFonts w:eastAsia="SimSun" w:hint="eastAsia"/>
+          <w:rFonts w:eastAsia="宋体" w:hint="eastAsia"/>
           <w:sz w:val="24"/>
           <w:szCs w:val="24"/>
           <w:lang w:eastAsia="zh-CN"/>
@@ -2160,7 +2241,7 @@
     <w:p>
       <w:pPr>
         <w:rPr>
-          <w:rFonts w:eastAsia="SimSun"/>
+          <w:rFonts w:eastAsia="宋体"/>
           <w:b/>
           <w:sz w:val="24"/>
           <w:szCs w:val="24"/>
@@ -2217,7 +2298,7 @@
       </w:r>
       <w:r>
         <w:rPr>
-          <w:rFonts w:eastAsia="SimSun" w:hint="eastAsia"/>
+          <w:rFonts w:eastAsia="宋体" w:hint="eastAsia"/>
           <w:b/>
           <w:sz w:val="24"/>
           <w:szCs w:val="24"/>
@@ -2247,7 +2328,7 @@
       </w:r>
       <w:r>
         <w:rPr>
-          <w:rFonts w:eastAsia="SimSun" w:hint="eastAsia"/>
+          <w:rFonts w:eastAsia="宋体" w:hint="eastAsia"/>
           <w:sz w:val="24"/>
           <w:szCs w:val="24"/>
           <w:lang w:eastAsia="zh-CN"/>
@@ -2269,7 +2350,7 @@
       </w:pPr>
       <w:r>
         <w:rPr>
-          <w:rFonts w:eastAsia="SimSun" w:hint="eastAsia"/>
+          <w:rFonts w:eastAsia="宋体" w:hint="eastAsia"/>
           <w:sz w:val="24"/>
           <w:szCs w:val="24"/>
           <w:lang w:eastAsia="zh-CN"/>
@@ -3455,11 +3536,13 @@
               <w:pStyle w:val="Heading2"/>
               <w:outlineLvl w:val="1"/>
             </w:pPr>
-            <w:bookmarkStart w:id="4" w:name="_Toc433667127"/>
-            <w:r>
-              <w:t>Game World</w:t>
-            </w:r>
-            <w:bookmarkEnd w:id="4"/>
+            <w:r>
+              <w:rPr>
+                <w:rFonts w:ascii="宋体" w:eastAsia="宋体" w:hAnsi="宋体" w:hint="eastAsia"/>
+                <w:lang w:eastAsia="zh-CN"/>
+              </w:rPr>
+              <w:t>Game Menu</w:t>
+            </w:r>
           </w:p>
           <w:p>
             <w:pPr>
@@ -3488,24 +3571,27 @@
               <w:pStyle w:val="ListParagraph"/>
               <w:ind w:left="0"/>
               <w:rPr>
+                <w:rFonts w:eastAsia="宋体" w:hint="eastAsia"/>
                 <w:i/>
+                <w:noProof/>
                 <w:sz w:val="24"/>
                 <w:szCs w:val="24"/>
+                <w:lang w:val="en-US" w:eastAsia="zh-CN"/>
               </w:rPr>
             </w:pPr>
             <w:r>
               <w:rPr>
-                <w:i/>
+                <w:b/>
                 <w:noProof/>
                 <w:sz w:val="24"/>
                 <w:szCs w:val="24"/>
-                <w:lang w:val="en-US" w:eastAsia="en-US"/>
+                <w:lang w:val="en-US" w:eastAsia="zh-CN"/>
               </w:rPr>
               <w:drawing>
                 <wp:inline distT="0" distB="0" distL="0" distR="0">
-                  <wp:extent cx="4248150" cy="3692525"/>
-                  <wp:effectExtent l="0" t="0" r="0" b="3175"/>
-                  <wp:docPr id="20" name="Picture 20" descr="IMG_20151026_234722168"/>
+                  <wp:extent cx="4248150" cy="2828925"/>
+                  <wp:effectExtent l="0" t="0" r="0" b="9525"/>
+                  <wp:docPr id="1" name="Picture 1" descr="C:\Users\ericw\AppData\Local\Microsoft\Windows\INetCache\Content.Word\Drawing5.png"/>
                   <wp:cNvGraphicFramePr>
                     <a:graphicFrameLocks xmlns:a="http://schemas.openxmlformats.org/drawingml/2006/main" noChangeAspect="1"/>
                   </wp:cNvGraphicFramePr>
@@ -3513,118 +3599,7 @@
                     <a:graphicData uri="http://schemas.openxmlformats.org/drawingml/2006/picture">
                       <pic:pic xmlns:pic="http://schemas.openxmlformats.org/drawingml/2006/picture">
                         <pic:nvPicPr>
-                          <pic:cNvPr id="0" name="Picture 1" descr="IMG_20151026_234722168"/>
-                          <pic:cNvPicPr>
-                            <a:picLocks noChangeAspect="1" noChangeArrowheads="1"/>
-                          </pic:cNvPicPr>
-                        </pic:nvPicPr>
-                        <pic:blipFill>
-                          <a:blip r:embed="rId13" cstate="print">
-                            <a:extLst>
-                              <a:ext uri="{28A0092B-C50C-407E-A947-70E740481C1C}">
-                                <a14:useLocalDpi xmlns:a14="http://schemas.microsoft.com/office/drawing/2010/main" val="0"/>
-                              </a:ext>
-                            </a:extLst>
-                          </a:blip>
-                          <a:srcRect/>
-                          <a:stretch>
-                            <a:fillRect/>
-                          </a:stretch>
-                        </pic:blipFill>
-                        <pic:spPr bwMode="auto">
-                          <a:xfrm>
-                            <a:off x="0" y="0"/>
-                            <a:ext cx="4248150" cy="3692525"/>
-                          </a:xfrm>
-                          <a:prstGeom prst="rect">
-                            <a:avLst/>
-                          </a:prstGeom>
-                          <a:noFill/>
-                          <a:ln>
-                            <a:noFill/>
-                          </a:ln>
-                        </pic:spPr>
-                      </pic:pic>
-                    </a:graphicData>
-                  </a:graphic>
-                </wp:inline>
-              </w:drawing>
-            </w:r>
-          </w:p>
-        </w:tc>
-      </w:tr>
-      <w:tr>
-        <w:tc>
-          <w:tcPr>
-            <w:tcW w:w="1940" w:type="dxa"/>
-            <w:tcBorders>
-              <w:top w:val="single" w:sz="4" w:space="0" w:color="auto"/>
-              <w:left w:val="single" w:sz="4" w:space="0" w:color="auto"/>
-              <w:bottom w:val="single" w:sz="4" w:space="0" w:color="auto"/>
-              <w:right w:val="single" w:sz="4" w:space="0" w:color="auto"/>
-            </w:tcBorders>
-          </w:tcPr>
-          <w:p>
-            <w:pPr>
-              <w:pStyle w:val="Heading2"/>
-              <w:outlineLvl w:val="1"/>
-            </w:pPr>
-            <w:bookmarkStart w:id="5" w:name="_Toc433667128"/>
-            <w:r>
-              <w:t>Interface</w:t>
-            </w:r>
-            <w:bookmarkEnd w:id="5"/>
-          </w:p>
-          <w:p>
-            <w:pPr>
-              <w:pStyle w:val="ListParagraph"/>
-              <w:rPr>
-                <w:i/>
-                <w:sz w:val="24"/>
-                <w:szCs w:val="24"/>
-              </w:rPr>
-            </w:pPr>
-          </w:p>
-        </w:tc>
-        <w:tc>
-          <w:tcPr>
-            <w:tcW w:w="6916" w:type="dxa"/>
-            <w:tcBorders>
-              <w:top w:val="single" w:sz="4" w:space="0" w:color="auto"/>
-              <w:left w:val="single" w:sz="4" w:space="0" w:color="auto"/>
-              <w:bottom w:val="single" w:sz="4" w:space="0" w:color="auto"/>
-              <w:right w:val="single" w:sz="4" w:space="0" w:color="auto"/>
-            </w:tcBorders>
-            <w:hideMark/>
-          </w:tcPr>
-          <w:p>
-            <w:pPr>
-              <w:pStyle w:val="ListParagraph"/>
-              <w:ind w:left="0"/>
-              <w:rPr>
-                <w:i/>
-                <w:sz w:val="24"/>
-                <w:szCs w:val="24"/>
-              </w:rPr>
-            </w:pPr>
-            <w:r>
-              <w:rPr>
-                <w:noProof/>
-                <w:lang w:val="en-US" w:eastAsia="en-US"/>
-              </w:rPr>
-              <w:drawing>
-                <wp:inline distT="0" distB="0" distL="0" distR="0">
-                  <wp:extent cx="4282440" cy="3241040"/>
-                  <wp:effectExtent l="0" t="0" r="3810" b="0"/>
-                  <wp:docPr id="15" name="Picture 15"/>
-                  <wp:cNvGraphicFramePr>
-                    <a:graphicFrameLocks xmlns:a="http://schemas.openxmlformats.org/drawingml/2006/main" noChangeAspect="1"/>
-                  </wp:cNvGraphicFramePr>
-                  <a:graphic xmlns:a="http://schemas.openxmlformats.org/drawingml/2006/main">
-                    <a:graphicData uri="http://schemas.openxmlformats.org/drawingml/2006/picture">
-                      <pic:pic xmlns:pic="http://schemas.openxmlformats.org/drawingml/2006/picture">
-                        <pic:nvPicPr>
-                          <pic:cNvPr id="0" name="Picture 8"/>
+                          <pic:cNvPr id="0" name="Picture 24" descr="C:\Users\ericw\AppData\Local\Microsoft\Windows\INetCache\Content.Word\Drawing5.png"/>
                           <pic:cNvPicPr>
                             <a:picLocks noChangeAspect="1" noChangeArrowheads="1"/>
                           </pic:cNvPicPr>
@@ -3645,7 +3620,7 @@
                         <pic:spPr bwMode="auto">
                           <a:xfrm>
                             <a:off x="0" y="0"/>
-                            <a:ext cx="4282440" cy="3241040"/>
+                            <a:ext cx="4248150" cy="2828925"/>
                           </a:xfrm>
                           <a:prstGeom prst="rect">
                             <a:avLst/>
@@ -3662,28 +3637,482 @@
               </w:drawing>
             </w:r>
           </w:p>
+          <w:p>
+            <w:pPr>
+              <w:pStyle w:val="ListParagraph"/>
+              <w:ind w:left="0"/>
+              <w:rPr>
+                <w:i/>
+                <w:sz w:val="24"/>
+                <w:szCs w:val="24"/>
+              </w:rPr>
+            </w:pPr>
+            <w:r>
+              <w:rPr>
+                <w:i/>
+                <w:noProof/>
+                <w:sz w:val="24"/>
+                <w:szCs w:val="24"/>
+                <w:lang w:val="en-US" w:eastAsia="zh-CN"/>
+              </w:rPr>
+              <w:pict>
+                <v:shapetype id="_x0000_t75" coordsize="21600,21600" o:spt="75" o:preferrelative="t" path="m@4@5l@4@11@9@11@9@5xe" filled="f" stroked="f">
+                  <v:stroke joinstyle="miter"/>
+                  <v:formulas>
+                    <v:f eqn="if lineDrawn pixelLineWidth 0"/>
+                    <v:f eqn="sum @0 1 0"/>
+                    <v:f eqn="sum 0 0 @1"/>
+                    <v:f eqn="prod @2 1 2"/>
+                    <v:f eqn="prod @3 21600 pixelWidth"/>
+                    <v:f eqn="prod @3 21600 pixelHeight"/>
+                    <v:f eqn="sum @0 0 1"/>
+                    <v:f eqn="prod @6 1 2"/>
+                    <v:f eqn="prod @7 21600 pixelWidth"/>
+                    <v:f eqn="sum @8 21600 0"/>
+                    <v:f eqn="prod @7 21600 pixelHeight"/>
+                    <v:f eqn="sum @10 21600 0"/>
+                  </v:formulas>
+                  <v:path o:extrusionok="f" gradientshapeok="t" o:connecttype="rect"/>
+                  <o:lock v:ext="edit" aspectratio="t"/>
+                </v:shapetype>
+                <v:shape id="_x0000_i1025" type="#_x0000_t75" style="width:334.5pt;height:222.75pt">
+                  <v:imagedata r:id="rId15" o:title="Drawing2"/>
+                </v:shape>
+              </w:pict>
+            </w:r>
+            <w:r>
+              <w:rPr>
+                <w:i/>
+                <w:noProof/>
+                <w:sz w:val="24"/>
+                <w:szCs w:val="24"/>
+                <w:lang w:val="en-US" w:eastAsia="zh-CN"/>
+              </w:rPr>
+              <w:lastRenderedPageBreak/>
+              <w:pict>
+                <v:shape id="_x0000_i1026" type="#_x0000_t75" style="width:334.5pt;height:222.75pt">
+                  <v:imagedata r:id="rId16" o:title="Drawing1"/>
+                </v:shape>
+              </w:pict>
+            </w:r>
+          </w:p>
+        </w:tc>
+      </w:tr>
+      <w:tr>
+        <w:tc>
+          <w:tcPr>
+            <w:tcW w:w="1940" w:type="dxa"/>
+            <w:tcBorders>
+              <w:top w:val="single" w:sz="4" w:space="0" w:color="auto"/>
+              <w:left w:val="single" w:sz="4" w:space="0" w:color="auto"/>
+              <w:bottom w:val="single" w:sz="4" w:space="0" w:color="auto"/>
+              <w:right w:val="single" w:sz="4" w:space="0" w:color="auto"/>
+            </w:tcBorders>
+          </w:tcPr>
+          <w:p>
+            <w:pPr>
+              <w:pStyle w:val="Heading2"/>
+              <w:outlineLvl w:val="1"/>
+            </w:pPr>
+            <w:r>
+              <w:rPr>
+                <w:rFonts w:ascii="宋体" w:eastAsia="宋体" w:hAnsi="宋体" w:hint="eastAsia"/>
+                <w:lang w:eastAsia="zh-CN"/>
+              </w:rPr>
+              <w:lastRenderedPageBreak/>
+              <w:t>Game</w:t>
+            </w:r>
+            <w:r>
+              <w:rPr>
+                <w:rFonts w:ascii="宋体" w:eastAsia="宋体" w:hAnsi="宋体" w:hint="eastAsia"/>
+                <w:lang w:eastAsia="zh-CN"/>
+              </w:rPr>
+              <w:t xml:space="preserve"> Interface</w:t>
+            </w:r>
+          </w:p>
+          <w:p>
+            <w:pPr>
+              <w:pStyle w:val="ListParagraph"/>
+              <w:rPr>
+                <w:i/>
+                <w:sz w:val="24"/>
+                <w:szCs w:val="24"/>
+              </w:rPr>
+            </w:pPr>
+          </w:p>
+        </w:tc>
+        <w:tc>
+          <w:tcPr>
+            <w:tcW w:w="6916" w:type="dxa"/>
+            <w:tcBorders>
+              <w:top w:val="single" w:sz="4" w:space="0" w:color="auto"/>
+              <w:left w:val="single" w:sz="4" w:space="0" w:color="auto"/>
+              <w:bottom w:val="single" w:sz="4" w:space="0" w:color="auto"/>
+              <w:right w:val="single" w:sz="4" w:space="0" w:color="auto"/>
+            </w:tcBorders>
+            <w:hideMark/>
+          </w:tcPr>
+          <w:p>
+            <w:pPr>
+              <w:pStyle w:val="ListParagraph"/>
+              <w:ind w:left="0"/>
+              <w:rPr>
+                <w:i/>
+                <w:sz w:val="24"/>
+                <w:szCs w:val="24"/>
+              </w:rPr>
+            </w:pPr>
+            <w:r>
+              <w:rPr>
+                <w:b/>
+                <w:noProof/>
+                <w:sz w:val="24"/>
+                <w:szCs w:val="24"/>
+                <w:lang w:val="en-US" w:eastAsia="zh-CN"/>
+              </w:rPr>
+              <w:drawing>
+                <wp:inline distT="0" distB="0" distL="0" distR="0">
+                  <wp:extent cx="4248150" cy="2838450"/>
+                  <wp:effectExtent l="0" t="0" r="0" b="0"/>
+                  <wp:docPr id="6" name="Picture 6" descr="C:\Users\ericw\AppData\Local\Microsoft\Windows\INetCache\Content.Word\Drawing4.png"/>
+                  <wp:cNvGraphicFramePr>
+                    <a:graphicFrameLocks xmlns:a="http://schemas.openxmlformats.org/drawingml/2006/main" noChangeAspect="1"/>
+                  </wp:cNvGraphicFramePr>
+                  <a:graphic xmlns:a="http://schemas.openxmlformats.org/drawingml/2006/main">
+                    <a:graphicData uri="http://schemas.openxmlformats.org/drawingml/2006/picture">
+                      <pic:pic xmlns:pic="http://schemas.openxmlformats.org/drawingml/2006/picture">
+                        <pic:nvPicPr>
+                          <pic:cNvPr id="0" name="Picture 26" descr="C:\Users\ericw\AppData\Local\Microsoft\Windows\INetCache\Content.Word\Drawing4.png"/>
+                          <pic:cNvPicPr>
+                            <a:picLocks noChangeAspect="1" noChangeArrowheads="1"/>
+                          </pic:cNvPicPr>
+                        </pic:nvPicPr>
+                        <pic:blipFill>
+                          <a:blip r:embed="rId17">
+                            <a:extLst>
+                              <a:ext uri="{28A0092B-C50C-407E-A947-70E740481C1C}">
+                                <a14:useLocalDpi xmlns:a14="http://schemas.microsoft.com/office/drawing/2010/main" val="0"/>
+                              </a:ext>
+                            </a:extLst>
+                          </a:blip>
+                          <a:srcRect/>
+                          <a:stretch>
+                            <a:fillRect/>
+                          </a:stretch>
+                        </pic:blipFill>
+                        <pic:spPr bwMode="auto">
+                          <a:xfrm>
+                            <a:off x="0" y="0"/>
+                            <a:ext cx="4248150" cy="2838450"/>
+                          </a:xfrm>
+                          <a:prstGeom prst="rect">
+                            <a:avLst/>
+                          </a:prstGeom>
+                          <a:noFill/>
+                          <a:ln>
+                            <a:noFill/>
+                          </a:ln>
+                        </pic:spPr>
+                      </pic:pic>
+                    </a:graphicData>
+                  </a:graphic>
+                </wp:inline>
+              </w:drawing>
+            </w:r>
+          </w:p>
+        </w:tc>
+      </w:tr>
+      <w:tr>
+        <w:tc>
+          <w:tcPr>
+            <w:tcW w:w="1940" w:type="dxa"/>
+            <w:tcBorders>
+              <w:top w:val="single" w:sz="4" w:space="0" w:color="auto"/>
+              <w:left w:val="single" w:sz="4" w:space="0" w:color="auto"/>
+              <w:bottom w:val="single" w:sz="4" w:space="0" w:color="auto"/>
+              <w:right w:val="single" w:sz="4" w:space="0" w:color="auto"/>
+            </w:tcBorders>
+          </w:tcPr>
+          <w:p>
+            <w:pPr>
+              <w:pStyle w:val="Heading2"/>
+              <w:outlineLvl w:val="1"/>
+              <w:rPr>
+                <w:rFonts w:eastAsia="宋体" w:hint="eastAsia"/>
+                <w:lang w:eastAsia="zh-CN"/>
+              </w:rPr>
+            </w:pPr>
+            <w:r>
+              <w:rPr>
+                <w:rFonts w:eastAsia="宋体" w:hint="eastAsia"/>
+                <w:lang w:eastAsia="zh-CN"/>
+              </w:rPr>
+              <w:t>Level 1</w:t>
+            </w:r>
+          </w:p>
+        </w:tc>
+        <w:tc>
+          <w:tcPr>
+            <w:tcW w:w="6916" w:type="dxa"/>
+            <w:tcBorders>
+              <w:top w:val="single" w:sz="4" w:space="0" w:color="auto"/>
+              <w:left w:val="single" w:sz="4" w:space="0" w:color="auto"/>
+              <w:bottom w:val="single" w:sz="4" w:space="0" w:color="auto"/>
+              <w:right w:val="single" w:sz="4" w:space="0" w:color="auto"/>
+            </w:tcBorders>
+          </w:tcPr>
+          <w:p>
+            <w:pPr>
+              <w:pStyle w:val="ListParagraph"/>
+              <w:ind w:left="0"/>
+              <w:rPr>
+                <w:noProof/>
+                <w:lang w:val="en-US" w:eastAsia="zh-CN"/>
+              </w:rPr>
+            </w:pPr>
+            <w:bookmarkStart w:id="4" w:name="_GoBack"/>
+            <w:bookmarkEnd w:id="4"/>
+          </w:p>
+        </w:tc>
+      </w:tr>
+      <w:tr>
+        <w:tc>
+          <w:tcPr>
+            <w:tcW w:w="1940" w:type="dxa"/>
+            <w:tcBorders>
+              <w:top w:val="single" w:sz="4" w:space="0" w:color="auto"/>
+              <w:left w:val="single" w:sz="4" w:space="0" w:color="auto"/>
+              <w:bottom w:val="single" w:sz="4" w:space="0" w:color="auto"/>
+              <w:right w:val="single" w:sz="4" w:space="0" w:color="auto"/>
+            </w:tcBorders>
+          </w:tcPr>
+          <w:p>
+            <w:pPr>
+              <w:pStyle w:val="Heading2"/>
+              <w:outlineLvl w:val="1"/>
+              <w:rPr>
+                <w:rFonts w:eastAsia="宋体" w:hint="eastAsia"/>
+                <w:lang w:eastAsia="zh-CN"/>
+              </w:rPr>
+            </w:pPr>
+            <w:r>
+              <w:rPr>
+                <w:rFonts w:eastAsia="宋体" w:hint="eastAsia"/>
+                <w:lang w:eastAsia="zh-CN"/>
+              </w:rPr>
+              <w:t>Level</w:t>
+            </w:r>
+            <w:r>
+              <w:rPr>
+                <w:rFonts w:eastAsia="宋体" w:hint="eastAsia"/>
+                <w:lang w:eastAsia="zh-CN"/>
+              </w:rPr>
+              <w:t xml:space="preserve"> 2</w:t>
+            </w:r>
+          </w:p>
+        </w:tc>
+        <w:tc>
+          <w:tcPr>
+            <w:tcW w:w="6916" w:type="dxa"/>
+            <w:tcBorders>
+              <w:top w:val="single" w:sz="4" w:space="0" w:color="auto"/>
+              <w:left w:val="single" w:sz="4" w:space="0" w:color="auto"/>
+              <w:bottom w:val="single" w:sz="4" w:space="0" w:color="auto"/>
+              <w:right w:val="single" w:sz="4" w:space="0" w:color="auto"/>
+            </w:tcBorders>
+          </w:tcPr>
+          <w:p>
+            <w:pPr>
+              <w:pStyle w:val="ListParagraph"/>
+              <w:ind w:left="0"/>
+              <w:rPr>
+                <w:noProof/>
+                <w:lang w:val="en-US" w:eastAsia="zh-CN"/>
+              </w:rPr>
+            </w:pPr>
+            <w:r>
+              <w:rPr>
+                <w:noProof/>
+                <w:lang w:val="en-US" w:eastAsia="zh-CN"/>
+              </w:rPr>
+              <w:drawing>
+                <wp:inline distT="0" distB="0" distL="0" distR="0">
+                  <wp:extent cx="4248150" cy="2114550"/>
+                  <wp:effectExtent l="0" t="0" r="0" b="0"/>
+                  <wp:docPr id="11" name="Picture 11" descr="C:\Users\ericw\AppData\Local\Microsoft\Windows\INetCache\Content.Word\Drawing3.png"/>
+                  <wp:cNvGraphicFramePr>
+                    <a:graphicFrameLocks xmlns:a="http://schemas.openxmlformats.org/drawingml/2006/main" noChangeAspect="1"/>
+                  </wp:cNvGraphicFramePr>
+                  <a:graphic xmlns:a="http://schemas.openxmlformats.org/drawingml/2006/main">
+                    <a:graphicData uri="http://schemas.openxmlformats.org/drawingml/2006/picture">
+                      <pic:pic xmlns:pic="http://schemas.openxmlformats.org/drawingml/2006/picture">
+                        <pic:nvPicPr>
+                          <pic:cNvPr id="0" name="Picture 31" descr="C:\Users\ericw\AppData\Local\Microsoft\Windows\INetCache\Content.Word\Drawing3.png"/>
+                          <pic:cNvPicPr>
+                            <a:picLocks noChangeAspect="1" noChangeArrowheads="1"/>
+                          </pic:cNvPicPr>
+                        </pic:nvPicPr>
+                        <pic:blipFill>
+                          <a:blip r:embed="rId18">
+                            <a:extLst>
+                              <a:ext uri="{28A0092B-C50C-407E-A947-70E740481C1C}">
+                                <a14:useLocalDpi xmlns:a14="http://schemas.microsoft.com/office/drawing/2010/main" val="0"/>
+                              </a:ext>
+                            </a:extLst>
+                          </a:blip>
+                          <a:srcRect/>
+                          <a:stretch>
+                            <a:fillRect/>
+                          </a:stretch>
+                        </pic:blipFill>
+                        <pic:spPr bwMode="auto">
+                          <a:xfrm>
+                            <a:off x="0" y="0"/>
+                            <a:ext cx="4248150" cy="2114550"/>
+                          </a:xfrm>
+                          <a:prstGeom prst="rect">
+                            <a:avLst/>
+                          </a:prstGeom>
+                          <a:noFill/>
+                          <a:ln>
+                            <a:noFill/>
+                          </a:ln>
+                        </pic:spPr>
+                      </pic:pic>
+                    </a:graphicData>
+                  </a:graphic>
+                </wp:inline>
+              </w:drawing>
+            </w:r>
+          </w:p>
+        </w:tc>
+      </w:tr>
+      <w:tr>
+        <w:tc>
+          <w:tcPr>
+            <w:tcW w:w="1940" w:type="dxa"/>
+            <w:tcBorders>
+              <w:top w:val="single" w:sz="4" w:space="0" w:color="auto"/>
+              <w:left w:val="single" w:sz="4" w:space="0" w:color="auto"/>
+              <w:bottom w:val="single" w:sz="4" w:space="0" w:color="auto"/>
+              <w:right w:val="single" w:sz="4" w:space="0" w:color="auto"/>
+            </w:tcBorders>
+          </w:tcPr>
+          <w:p>
+            <w:pPr>
+              <w:pStyle w:val="Heading2"/>
+              <w:outlineLvl w:val="1"/>
+              <w:rPr>
+                <w:rFonts w:eastAsia="宋体" w:hint="eastAsia"/>
+                <w:lang w:eastAsia="zh-CN"/>
+              </w:rPr>
+            </w:pPr>
+            <w:r>
+              <w:rPr>
+                <w:rFonts w:eastAsia="宋体" w:hint="eastAsia"/>
+                <w:lang w:eastAsia="zh-CN"/>
+              </w:rPr>
+              <w:t>Level</w:t>
+            </w:r>
+            <w:r>
+              <w:rPr>
+                <w:rFonts w:eastAsia="宋体" w:hint="eastAsia"/>
+                <w:lang w:eastAsia="zh-CN"/>
+              </w:rPr>
+              <w:t xml:space="preserve"> 3</w:t>
+            </w:r>
+          </w:p>
+        </w:tc>
+        <w:tc>
+          <w:tcPr>
+            <w:tcW w:w="6916" w:type="dxa"/>
+            <w:tcBorders>
+              <w:top w:val="single" w:sz="4" w:space="0" w:color="auto"/>
+              <w:left w:val="single" w:sz="4" w:space="0" w:color="auto"/>
+              <w:bottom w:val="single" w:sz="4" w:space="0" w:color="auto"/>
+              <w:right w:val="single" w:sz="4" w:space="0" w:color="auto"/>
+            </w:tcBorders>
+          </w:tcPr>
+          <w:p>
+            <w:pPr>
+              <w:pStyle w:val="ListParagraph"/>
+              <w:ind w:left="0"/>
+              <w:rPr>
+                <w:noProof/>
+                <w:lang w:val="en-US" w:eastAsia="zh-CN"/>
+              </w:rPr>
+            </w:pPr>
+            <w:r>
+              <w:rPr>
+                <w:b/>
+                <w:noProof/>
+                <w:sz w:val="24"/>
+                <w:szCs w:val="24"/>
+                <w:lang w:val="en-US" w:eastAsia="zh-CN"/>
+              </w:rPr>
+              <w:drawing>
+                <wp:inline distT="0" distB="0" distL="0" distR="0" wp14:anchorId="3E7CA1DE" wp14:editId="4E5A99C3">
+                  <wp:extent cx="4248150" cy="2838450"/>
+                  <wp:effectExtent l="0" t="0" r="0" b="0"/>
+                  <wp:docPr id="7" name="Picture 7" descr="C:\Users\ericw\AppData\Local\Microsoft\Windows\INetCache\Content.Word\Drawing6.png"/>
+                  <wp:cNvGraphicFramePr>
+                    <a:graphicFrameLocks xmlns:a="http://schemas.openxmlformats.org/drawingml/2006/main" noChangeAspect="1"/>
+                  </wp:cNvGraphicFramePr>
+                  <a:graphic xmlns:a="http://schemas.openxmlformats.org/drawingml/2006/main">
+                    <a:graphicData uri="http://schemas.openxmlformats.org/drawingml/2006/picture">
+                      <pic:pic xmlns:pic="http://schemas.openxmlformats.org/drawingml/2006/picture">
+                        <pic:nvPicPr>
+                          <pic:cNvPr id="0" name="Picture 28" descr="C:\Users\ericw\AppData\Local\Microsoft\Windows\INetCache\Content.Word\Drawing6.png"/>
+                          <pic:cNvPicPr>
+                            <a:picLocks noChangeAspect="1" noChangeArrowheads="1"/>
+                          </pic:cNvPicPr>
+                        </pic:nvPicPr>
+                        <pic:blipFill>
+                          <a:blip r:embed="rId19">
+                            <a:extLst>
+                              <a:ext uri="{28A0092B-C50C-407E-A947-70E740481C1C}">
+                                <a14:useLocalDpi xmlns:a14="http://schemas.microsoft.com/office/drawing/2010/main" val="0"/>
+                              </a:ext>
+                            </a:extLst>
+                          </a:blip>
+                          <a:srcRect/>
+                          <a:stretch>
+                            <a:fillRect/>
+                          </a:stretch>
+                        </pic:blipFill>
+                        <pic:spPr bwMode="auto">
+                          <a:xfrm>
+                            <a:off x="0" y="0"/>
+                            <a:ext cx="4248150" cy="2838450"/>
+                          </a:xfrm>
+                          <a:prstGeom prst="rect">
+                            <a:avLst/>
+                          </a:prstGeom>
+                          <a:noFill/>
+                          <a:ln>
+                            <a:noFill/>
+                          </a:ln>
+                        </pic:spPr>
+                      </pic:pic>
+                    </a:graphicData>
+                  </a:graphic>
+                </wp:inline>
+              </w:drawing>
+            </w:r>
+          </w:p>
         </w:tc>
       </w:tr>
     </w:tbl>
     <w:p>
       <w:pPr>
-        <w:rPr>
-          <w:b/>
-          <w:sz w:val="24"/>
-          <w:szCs w:val="24"/>
-        </w:rPr>
-      </w:pPr>
-    </w:p>
-    <w:p>
-      <w:pPr>
         <w:pStyle w:val="Heading1"/>
       </w:pPr>
-      <w:bookmarkStart w:id="6" w:name="_Toc433667129"/>
+      <w:bookmarkStart w:id="5" w:name="_Toc433667129"/>
       <w:r>
         <w:lastRenderedPageBreak/>
         <w:t>Menu and Screen Descriptions</w:t>
       </w:r>
-      <w:bookmarkEnd w:id="6"/>
+      <w:bookmarkEnd w:id="5"/>
     </w:p>
     <w:tbl>
       <w:tblPr>
@@ -3713,11 +4142,11 @@
               <w:pStyle w:val="Heading2"/>
               <w:outlineLvl w:val="1"/>
             </w:pPr>
-            <w:bookmarkStart w:id="7" w:name="_Toc433667130"/>
+            <w:bookmarkStart w:id="6" w:name="_Toc433667130"/>
             <w:r>
               <w:t>Start Screen</w:t>
             </w:r>
-            <w:bookmarkEnd w:id="7"/>
+            <w:bookmarkEnd w:id="6"/>
           </w:p>
           <w:p>
             <w:pPr>
@@ -3761,7 +4190,7 @@
             <w:r>
               <w:rPr>
                 <w:noProof/>
-                <w:lang w:val="en-US" w:eastAsia="en-US"/>
+                <w:lang w:val="en-US" w:eastAsia="zh-CN"/>
               </w:rPr>
               <w:drawing>
                 <wp:inline distT="0" distB="0" distL="0" distR="0">
@@ -3781,7 +4210,7 @@
                           </pic:cNvPicPr>
                         </pic:nvPicPr>
                         <pic:blipFill>
-                          <a:blip r:embed="rId15">
+                          <a:blip r:embed="rId20">
                             <a:extLst>
                               <a:ext uri="{28A0092B-C50C-407E-A947-70E740481C1C}">
                                 <a14:useLocalDpi xmlns:a14="http://schemas.microsoft.com/office/drawing/2010/main" val="0"/>
@@ -3832,11 +4261,11 @@
               <w:pStyle w:val="Heading2"/>
               <w:outlineLvl w:val="1"/>
             </w:pPr>
-            <w:bookmarkStart w:id="8" w:name="_Toc433667131"/>
+            <w:bookmarkStart w:id="7" w:name="_Toc433667131"/>
             <w:r>
               <w:t>Game Screen</w:t>
             </w:r>
-            <w:bookmarkEnd w:id="8"/>
+            <w:bookmarkEnd w:id="7"/>
           </w:p>
           <w:p>
             <w:r>
@@ -3874,7 +4303,7 @@
             <w:r>
               <w:rPr>
                 <w:noProof/>
-                <w:lang w:val="en-US" w:eastAsia="en-US"/>
+                <w:lang w:val="en-US" w:eastAsia="zh-CN"/>
               </w:rPr>
               <w:drawing>
                 <wp:inline distT="0" distB="0" distL="0" distR="0">
@@ -3894,7 +4323,7 @@
                           </pic:cNvPicPr>
                         </pic:nvPicPr>
                         <pic:blipFill>
-                          <a:blip r:embed="rId16">
+                          <a:blip r:embed="rId21">
                             <a:extLst>
                               <a:ext uri="{28A0092B-C50C-407E-A947-70E740481C1C}">
                                 <a14:useLocalDpi xmlns:a14="http://schemas.microsoft.com/office/drawing/2010/main" val="0"/>
@@ -3945,12 +4374,12 @@
               <w:pStyle w:val="Heading2"/>
               <w:outlineLvl w:val="1"/>
             </w:pPr>
-            <w:bookmarkStart w:id="9" w:name="_Toc433667132"/>
+            <w:bookmarkStart w:id="8" w:name="_Toc433667132"/>
             <w:r>
               <w:lastRenderedPageBreak/>
               <w:t>Secret Coin Chamber</w:t>
             </w:r>
-            <w:bookmarkEnd w:id="9"/>
+            <w:bookmarkEnd w:id="8"/>
           </w:p>
           <w:p>
             <w:r>
@@ -3981,7 +4410,7 @@
             <w:r>
               <w:rPr>
                 <w:noProof/>
-                <w:lang w:val="en-US" w:eastAsia="en-US"/>
+                <w:lang w:val="en-US" w:eastAsia="zh-CN"/>
               </w:rPr>
               <w:drawing>
                 <wp:inline distT="0" distB="0" distL="0" distR="0">
@@ -4001,7 +4430,7 @@
                           </pic:cNvPicPr>
                         </pic:nvPicPr>
                         <pic:blipFill>
-                          <a:blip r:embed="rId17">
+                          <a:blip r:embed="rId22">
                             <a:extLst>
                               <a:ext uri="{28A0092B-C50C-407E-A947-70E740481C1C}">
                                 <a14:useLocalDpi xmlns:a14="http://schemas.microsoft.com/office/drawing/2010/main" val="0"/>
@@ -4052,11 +4481,11 @@
               <w:pStyle w:val="Heading2"/>
               <w:outlineLvl w:val="1"/>
             </w:pPr>
-            <w:bookmarkStart w:id="10" w:name="_Toc433667133"/>
+            <w:bookmarkStart w:id="9" w:name="_Toc433667133"/>
             <w:r>
               <w:t>Map Exit</w:t>
             </w:r>
-            <w:bookmarkEnd w:id="10"/>
+            <w:bookmarkEnd w:id="9"/>
           </w:p>
           <w:p>
             <w:r>
@@ -4087,7 +4516,7 @@
             <w:r>
               <w:rPr>
                 <w:noProof/>
-                <w:lang w:val="en-US" w:eastAsia="en-US"/>
+                <w:lang w:val="en-US" w:eastAsia="zh-CN"/>
               </w:rPr>
               <w:drawing>
                 <wp:inline distT="0" distB="0" distL="0" distR="0">
@@ -4107,7 +4536,7 @@
                           </pic:cNvPicPr>
                         </pic:nvPicPr>
                         <pic:blipFill>
-                          <a:blip r:embed="rId18">
+                          <a:blip r:embed="rId23">
                             <a:extLst>
                               <a:ext uri="{28A0092B-C50C-407E-A947-70E740481C1C}">
                                 <a14:useLocalDpi xmlns:a14="http://schemas.microsoft.com/office/drawing/2010/main" val="0"/>
@@ -4161,12 +4590,12 @@
               <w:pStyle w:val="Heading2"/>
               <w:outlineLvl w:val="1"/>
             </w:pPr>
-            <w:bookmarkStart w:id="11" w:name="_Toc433667134"/>
+            <w:bookmarkStart w:id="10" w:name="_Toc433667134"/>
             <w:r>
               <w:lastRenderedPageBreak/>
               <w:t>Winning Screen</w:t>
             </w:r>
-            <w:bookmarkEnd w:id="11"/>
+            <w:bookmarkEnd w:id="10"/>
           </w:p>
           <w:p>
             <w:r>
@@ -4198,7 +4627,7 @@
             <w:r>
               <w:rPr>
                 <w:noProof/>
-                <w:lang w:val="en-US" w:eastAsia="en-US"/>
+                <w:lang w:val="en-US" w:eastAsia="zh-CN"/>
               </w:rPr>
               <w:drawing>
                 <wp:inline distT="0" distB="0" distL="0" distR="0">
@@ -4218,7 +4647,7 @@
                           </pic:cNvPicPr>
                         </pic:nvPicPr>
                         <pic:blipFill>
-                          <a:blip r:embed="rId19">
+                          <a:blip r:embed="rId24">
                             <a:extLst>
                               <a:ext uri="{28A0092B-C50C-407E-A947-70E740481C1C}">
                                 <a14:useLocalDpi xmlns:a14="http://schemas.microsoft.com/office/drawing/2010/main" val="0"/>
@@ -4272,11 +4701,11 @@
               <w:pStyle w:val="Heading2"/>
               <w:outlineLvl w:val="1"/>
             </w:pPr>
-            <w:bookmarkStart w:id="12" w:name="_Toc433667135"/>
+            <w:bookmarkStart w:id="11" w:name="_Toc433667135"/>
             <w:r>
               <w:t>Losing Screen</w:t>
             </w:r>
-            <w:bookmarkEnd w:id="12"/>
+            <w:bookmarkEnd w:id="11"/>
           </w:p>
           <w:p>
             <w:r>
@@ -4307,7 +4736,7 @@
             <w:r>
               <w:rPr>
                 <w:noProof/>
-                <w:lang w:val="en-US" w:eastAsia="en-US"/>
+                <w:lang w:val="en-US" w:eastAsia="zh-CN"/>
               </w:rPr>
               <w:drawing>
                 <wp:inline distT="0" distB="0" distL="0" distR="0">
@@ -4327,7 +4756,7 @@
                           </pic:cNvPicPr>
                         </pic:nvPicPr>
                         <pic:blipFill>
-                          <a:blip r:embed="rId20">
+                          <a:blip r:embed="rId25">
                             <a:extLst>
                               <a:ext uri="{28A0092B-C50C-407E-A947-70E740481C1C}">
                                 <a14:useLocalDpi xmlns:a14="http://schemas.microsoft.com/office/drawing/2010/main" val="0"/>
@@ -4366,11 +4795,11 @@
       <w:pPr>
         <w:pStyle w:val="Heading1"/>
       </w:pPr>
-      <w:bookmarkStart w:id="13" w:name="_Toc433667136"/>
+      <w:bookmarkStart w:id="12" w:name="_Toc433667136"/>
       <w:r>
         <w:t>Characters</w:t>
       </w:r>
-      <w:bookmarkEnd w:id="13"/>
+      <w:bookmarkEnd w:id="12"/>
     </w:p>
     <w:tbl>
       <w:tblPr>
@@ -4453,7 +4882,7 @@
             <w:r>
               <w:rPr>
                 <w:noProof/>
-                <w:lang w:val="en-US" w:eastAsia="en-US"/>
+                <w:lang w:val="en-US" w:eastAsia="zh-CN"/>
               </w:rPr>
               <w:lastRenderedPageBreak/>
               <w:drawing>
@@ -4474,7 +4903,7 @@
                           </pic:cNvPicPr>
                         </pic:nvPicPr>
                         <pic:blipFill>
-                          <a:blip r:embed="rId21">
+                          <a:blip r:embed="rId26">
                             <a:extLst>
                               <a:ext uri="{28A0092B-C50C-407E-A947-70E740481C1C}">
                                 <a14:useLocalDpi xmlns:a14="http://schemas.microsoft.com/office/drawing/2010/main" val="0"/>
@@ -4529,7 +4958,7 @@
             <w:r>
               <w:rPr>
                 <w:noProof/>
-                <w:lang w:val="en-US" w:eastAsia="en-US"/>
+                <w:lang w:val="en-US" w:eastAsia="zh-CN"/>
               </w:rPr>
               <w:drawing>
                 <wp:inline distT="0" distB="0" distL="0" distR="0">
@@ -4549,7 +4978,7 @@
                           </pic:cNvPicPr>
                         </pic:nvPicPr>
                         <pic:blipFill>
-                          <a:blip r:embed="rId22">
+                          <a:blip r:embed="rId27">
                             <a:extLst>
                               <a:ext uri="{28A0092B-C50C-407E-A947-70E740481C1C}">
                                 <a14:useLocalDpi xmlns:a14="http://schemas.microsoft.com/office/drawing/2010/main" val="0"/>
@@ -4591,11 +5020,11 @@
       <w:pPr>
         <w:pStyle w:val="Heading1"/>
       </w:pPr>
-      <w:bookmarkStart w:id="14" w:name="_Toc433667138"/>
+      <w:bookmarkStart w:id="13" w:name="_Toc433667138"/>
       <w:r>
         <w:t>Scoring</w:t>
       </w:r>
-      <w:bookmarkEnd w:id="14"/>
+      <w:bookmarkEnd w:id="13"/>
     </w:p>
     <w:p>
       <w:pPr>
@@ -4651,11 +5080,11 @@
           <w:szCs w:val="24"/>
         </w:rPr>
       </w:pPr>
-      <w:bookmarkStart w:id="15" w:name="_Toc433667139"/>
+      <w:bookmarkStart w:id="14" w:name="_Toc433667139"/>
       <w:r>
         <w:t>Bonus Features</w:t>
       </w:r>
-      <w:bookmarkEnd w:id="15"/>
+      <w:bookmarkEnd w:id="14"/>
     </w:p>
     <w:p>
       <w:pPr>
@@ -4876,12 +5305,12 @@
       <w:pPr>
         <w:pStyle w:val="Heading1"/>
       </w:pPr>
-      <w:bookmarkStart w:id="16" w:name="_Toc433667140"/>
+      <w:bookmarkStart w:id="15" w:name="_Toc433667140"/>
       <w:r>
         <w:lastRenderedPageBreak/>
         <w:t>Sound Index</w:t>
       </w:r>
-      <w:bookmarkEnd w:id="16"/>
+      <w:bookmarkEnd w:id="15"/>
     </w:p>
     <w:tbl>
       <w:tblPr>
@@ -4939,7 +5368,7 @@
             </w:r>
           </w:p>
           <w:p>
-            <w:hyperlink r:id="rId23" w:history="1">
+            <w:hyperlink r:id="rId28" w:history="1">
               <w:r>
                 <w:rPr>
                   <w:rStyle w:val="Hyperlink"/>
@@ -4995,7 +5424,7 @@
             </w:r>
           </w:p>
           <w:p>
-            <w:hyperlink r:id="rId24" w:history="1">
+            <w:hyperlink r:id="rId29" w:history="1">
               <w:r>
                 <w:rPr>
                   <w:rStyle w:val="Hyperlink"/>
@@ -5054,8 +5483,13 @@
                 <w:lang w:val="en-US"/>
               </w:rPr>
             </w:pPr>
-            <w:r>
-              <w:t>Spongebob: Battle for Bikini Bottom music - Bikini Bottom/Sand Mountain</w:t>
+            <w:proofErr w:type="spellStart"/>
+            <w:r>
+              <w:t>Spongebob</w:t>
+            </w:r>
+            <w:proofErr w:type="spellEnd"/>
+            <w:r>
+              <w:t>: Battle for Bikini Bottom music - Bikini Bottom/Sand Mountain</w:t>
             </w:r>
           </w:p>
           <w:p>
@@ -5064,7 +5498,7 @@
                 <w:lang w:val="en-US"/>
               </w:rPr>
             </w:pPr>
-            <w:hyperlink r:id="rId25" w:history="1">
+            <w:hyperlink r:id="rId30" w:history="1">
               <w:r>
                 <w:rPr>
                   <w:rStyle w:val="Hyperlink"/>
@@ -5079,8 +5513,6 @@
               </w:rPr>
               <w:t xml:space="preserve"> </w:t>
             </w:r>
-            <w:bookmarkStart w:id="17" w:name="_GoBack"/>
-            <w:bookmarkEnd w:id="17"/>
           </w:p>
         </w:tc>
       </w:tr>
@@ -5125,7 +5557,15 @@
           </w:tcPr>
           <w:p>
             <w:r>
-              <w:t>The Spongebob Movie music (GameCube) - Title and Pause</w:t>
+              <w:t xml:space="preserve">The </w:t>
+            </w:r>
+            <w:proofErr w:type="spellStart"/>
+            <w:r>
+              <w:t>Spongebob</w:t>
+            </w:r>
+            <w:proofErr w:type="spellEnd"/>
+            <w:r>
+              <w:t xml:space="preserve"> Movie music (GameCube) - Title and Pause</w:t>
             </w:r>
           </w:p>
           <w:p>
@@ -5134,7 +5574,7 @@
                 <w:lang w:val="en-US"/>
               </w:rPr>
             </w:pPr>
-            <w:hyperlink r:id="rId26" w:history="1">
+            <w:hyperlink r:id="rId31" w:history="1">
               <w:r>
                 <w:rPr>
                   <w:rStyle w:val="Hyperlink"/>
@@ -5187,7 +5627,15 @@
           </w:tcPr>
           <w:p>
             <w:r>
-              <w:t>The Spongebob Movie music (GameCube) - You Lose</w:t>
+              <w:t xml:space="preserve">The </w:t>
+            </w:r>
+            <w:proofErr w:type="spellStart"/>
+            <w:r>
+              <w:t>Spongebob</w:t>
+            </w:r>
+            <w:proofErr w:type="spellEnd"/>
+            <w:r>
+              <w:t xml:space="preserve"> Movie music (GameCube) - You Lose</w:t>
             </w:r>
           </w:p>
           <w:p>
@@ -5196,7 +5644,7 @@
                 <w:lang w:val="en-US"/>
               </w:rPr>
             </w:pPr>
-            <w:hyperlink r:id="rId27" w:history="1">
+            <w:hyperlink r:id="rId32" w:history="1">
               <w:r>
                 <w:rPr>
                   <w:rStyle w:val="Hyperlink"/>
@@ -5266,7 +5714,7 @@
                 <w:u w:val="single"/>
               </w:rPr>
             </w:pPr>
-            <w:hyperlink r:id="rId28" w:history="1">
+            <w:hyperlink r:id="rId33" w:history="1">
               <w:r>
                 <w:rPr>
                   <w:rStyle w:val="Hyperlink"/>
@@ -5331,7 +5779,7 @@
                 <w:u w:val="single"/>
               </w:rPr>
             </w:pPr>
-            <w:hyperlink r:id="rId29" w:history="1">
+            <w:hyperlink r:id="rId34" w:history="1">
               <w:r>
                 <w:rPr>
                   <w:rStyle w:val="Hyperlink"/>
@@ -5386,8 +5834,13 @@
             </w:tcBorders>
           </w:tcPr>
           <w:p>
-            <w:r>
-              <w:t>Spongebob Screams</w:t>
+            <w:proofErr w:type="spellStart"/>
+            <w:r>
+              <w:t>Spongebob</w:t>
+            </w:r>
+            <w:proofErr w:type="spellEnd"/>
+            <w:r>
+              <w:t xml:space="preserve"> Screams</w:t>
             </w:r>
           </w:p>
           <w:p>
@@ -5396,7 +5849,7 @@
                 <w:u w:val="single"/>
               </w:rPr>
             </w:pPr>
-            <w:hyperlink r:id="rId30" w:history="1">
+            <w:hyperlink r:id="rId35" w:history="1">
               <w:r>
                 <w:rPr>
                   <w:rStyle w:val="Hyperlink"/>
@@ -5427,11 +5880,11 @@
       <w:pPr>
         <w:pStyle w:val="Heading1"/>
       </w:pPr>
-      <w:bookmarkStart w:id="18" w:name="_Toc433667141"/>
+      <w:bookmarkStart w:id="16" w:name="_Toc433667141"/>
       <w:r>
         <w:t>Art / Multimedia Index</w:t>
       </w:r>
-      <w:bookmarkEnd w:id="18"/>
+      <w:bookmarkEnd w:id="16"/>
     </w:p>
     <w:tbl>
       <w:tblPr>
@@ -5457,8 +5910,13 @@
             <w:hideMark/>
           </w:tcPr>
           <w:p>
-            <w:r>
-              <w:t>Spongebob Sprite</w:t>
+            <w:proofErr w:type="spellStart"/>
+            <w:r>
+              <w:t>Spongebob</w:t>
+            </w:r>
+            <w:proofErr w:type="spellEnd"/>
+            <w:r>
+              <w:t xml:space="preserve"> Sprite</w:t>
             </w:r>
           </w:p>
         </w:tc>
@@ -5479,12 +5937,28 @@
                 <w:lang w:val="en-US"/>
               </w:rPr>
             </w:pPr>
+            <w:proofErr w:type="spellStart"/>
             <w:r>
               <w:rPr>
                 <w:lang w:val="en-US"/>
               </w:rPr>
-              <w:t>Nicktoons: Attack of the Toybots</w:t>
-            </w:r>
+              <w:t>Nicktoons</w:t>
+            </w:r>
+            <w:proofErr w:type="spellEnd"/>
+            <w:r>
+              <w:rPr>
+                <w:lang w:val="en-US"/>
+              </w:rPr>
+              <w:t xml:space="preserve">: Attack of the </w:t>
+            </w:r>
+            <w:proofErr w:type="spellStart"/>
+            <w:r>
+              <w:rPr>
+                <w:lang w:val="en-US"/>
+              </w:rPr>
+              <w:t>Toybots</w:t>
+            </w:r>
+            <w:proofErr w:type="spellEnd"/>
           </w:p>
           <w:p>
             <w:pPr>
@@ -5492,7 +5966,7 @@
                 <w:lang w:val="en-US"/>
               </w:rPr>
             </w:pPr>
-            <w:hyperlink r:id="rId31" w:history="1">
+            <w:hyperlink r:id="rId36" w:history="1">
               <w:r>
                 <w:rPr>
                   <w:rStyle w:val="Hyperlink"/>
@@ -5597,11 +6071,16 @@
           </w:p>
           <w:p>
             <w:r>
-              <w:t>By: DeeY</w:t>
-            </w:r>
+              <w:t xml:space="preserve">By: </w:t>
+            </w:r>
+            <w:proofErr w:type="spellStart"/>
+            <w:r>
+              <w:t>DeeY</w:t>
+            </w:r>
+            <w:proofErr w:type="spellEnd"/>
           </w:p>
           <w:p>
-            <w:hyperlink r:id="rId32" w:history="1">
+            <w:hyperlink r:id="rId37" w:history="1">
               <w:r>
                 <w:rPr>
                   <w:rStyle w:val="Hyperlink"/>
@@ -5650,9 +6129,19 @@
               <w:pStyle w:val="ListParagraph"/>
               <w:ind w:left="0"/>
             </w:pPr>
-            <w:r>
-              <w:t>Fanonia SpongeBobia</w:t>
-            </w:r>
+            <w:proofErr w:type="spellStart"/>
+            <w:r>
+              <w:t>Fanonia</w:t>
+            </w:r>
+            <w:proofErr w:type="spellEnd"/>
+            <w:r>
+              <w:t xml:space="preserve"> </w:t>
+            </w:r>
+            <w:proofErr w:type="spellStart"/>
+            <w:r>
+              <w:t>SpongeBobia</w:t>
+            </w:r>
+            <w:proofErr w:type="spellEnd"/>
           </w:p>
           <w:p>
             <w:pPr>
@@ -5711,7 +6200,21 @@
               <w:rPr>
                 <w:lang w:val="en-US"/>
               </w:rPr>
-              <w:t>[Graphicriver] 8 Flying Monster Enemies Character Sprites</w:t>
+              <w:t>[</w:t>
+            </w:r>
+            <w:proofErr w:type="spellStart"/>
+            <w:r>
+              <w:rPr>
+                <w:lang w:val="en-US"/>
+              </w:rPr>
+              <w:t>Graphicriver</w:t>
+            </w:r>
+            <w:proofErr w:type="spellEnd"/>
+            <w:r>
+              <w:rPr>
+                <w:lang w:val="en-US"/>
+              </w:rPr>
+              <w:t>] 8 Flying Monster Enemies Character Sprites</w:t>
             </w:r>
           </w:p>
           <w:p>
@@ -5720,7 +6223,7 @@
                 <w:lang w:val="en-US"/>
               </w:rPr>
             </w:pPr>
-            <w:hyperlink r:id="rId33" w:history="1">
+            <w:hyperlink r:id="rId38" w:history="1">
               <w:r>
                 <w:rPr>
                   <w:rStyle w:val="Hyperlink"/>
@@ -5767,16 +6270,40 @@
           </w:tcPr>
           <w:p>
             <w:r>
-              <w:t>Kirby No Kira Kizzu BRK</w:t>
+              <w:t xml:space="preserve">Kirby No </w:t>
+            </w:r>
+            <w:proofErr w:type="spellStart"/>
+            <w:r>
+              <w:t>Kira</w:t>
+            </w:r>
+            <w:proofErr w:type="spellEnd"/>
+            <w:r>
+              <w:t xml:space="preserve"> </w:t>
+            </w:r>
+            <w:proofErr w:type="spellStart"/>
+            <w:r>
+              <w:t>Kizzu</w:t>
+            </w:r>
+            <w:proofErr w:type="spellEnd"/>
+            <w:r>
+              <w:t xml:space="preserve"> BRK</w:t>
             </w:r>
           </w:p>
           <w:p>
             <w:r>
-              <w:t>By Ænigma Fonts</w:t>
+              <w:t xml:space="preserve">By </w:t>
+            </w:r>
+            <w:proofErr w:type="spellStart"/>
+            <w:r>
+              <w:t>Ænigma</w:t>
+            </w:r>
+            <w:proofErr w:type="spellEnd"/>
+            <w:r>
+              <w:t xml:space="preserve"> Fonts</w:t>
             </w:r>
           </w:p>
           <w:p>
-            <w:hyperlink r:id="rId34" w:history="1">
+            <w:hyperlink r:id="rId39" w:history="1">
               <w:r>
                 <w:rPr>
                   <w:rStyle w:val="Hyperlink"/>
@@ -5801,11 +6328,11 @@
       <w:pPr>
         <w:pStyle w:val="Heading1"/>
       </w:pPr>
-      <w:bookmarkStart w:id="19" w:name="_Toc433667142"/>
+      <w:bookmarkStart w:id="17" w:name="_Toc433667142"/>
       <w:r>
         <w:t>Reference Tutorials</w:t>
       </w:r>
-      <w:bookmarkEnd w:id="19"/>
+      <w:bookmarkEnd w:id="17"/>
     </w:p>
     <w:p>
       <w:pPr>
@@ -5833,7 +6360,7 @@
           <w:numId w:val="11"/>
         </w:numPr>
       </w:pPr>
-      <w:hyperlink r:id="rId35" w:history="1">
+      <w:hyperlink r:id="rId40" w:history="1">
         <w:r>
           <w:rPr>
             <w:rStyle w:val="Hyperlink"/>
@@ -5858,8 +6385,30 @@
           <w:b/>
         </w:rPr>
         <w:lastRenderedPageBreak/>
-        <w:t>Unity 2D Platformer Tutorial by gameplusjames</w:t>
-      </w:r>
+        <w:t xml:space="preserve">Unity 2D </w:t>
+      </w:r>
+      <w:proofErr w:type="spellStart"/>
+      <w:r>
+        <w:rPr>
+          <w:b/>
+        </w:rPr>
+        <w:t>Platformer</w:t>
+      </w:r>
+      <w:proofErr w:type="spellEnd"/>
+      <w:r>
+        <w:rPr>
+          <w:b/>
+        </w:rPr>
+        <w:t xml:space="preserve"> Tutorial by </w:t>
+      </w:r>
+      <w:proofErr w:type="spellStart"/>
+      <w:r>
+        <w:rPr>
+          <w:b/>
+        </w:rPr>
+        <w:t>gameplusjames</w:t>
+      </w:r>
+      <w:proofErr w:type="spellEnd"/>
     </w:p>
     <w:p>
       <w:pPr>
@@ -5869,7 +6418,7 @@
           <w:numId w:val="11"/>
         </w:numPr>
       </w:pPr>
-      <w:hyperlink r:id="rId36" w:history="1">
+      <w:hyperlink r:id="rId41" w:history="1">
         <w:r>
           <w:rPr>
             <w:rStyle w:val="Hyperlink"/>
@@ -5893,7 +6442,21 @@
         <w:rPr>
           <w:b/>
         </w:rPr>
-        <w:t>Creating A Basic Platformer Game by Unity</w:t>
+        <w:t xml:space="preserve">Creating A Basic </w:t>
+      </w:r>
+      <w:proofErr w:type="spellStart"/>
+      <w:r>
+        <w:rPr>
+          <w:b/>
+        </w:rPr>
+        <w:t>Platformer</w:t>
+      </w:r>
+      <w:proofErr w:type="spellEnd"/>
+      <w:r>
+        <w:rPr>
+          <w:b/>
+        </w:rPr>
+        <w:t xml:space="preserve"> Game by Unity</w:t>
       </w:r>
     </w:p>
     <w:p>
@@ -5904,7 +6467,7 @@
           <w:numId w:val="11"/>
         </w:numPr>
       </w:pPr>
-      <w:hyperlink r:id="rId37" w:history="1">
+      <w:hyperlink r:id="rId42" w:history="1">
         <w:r>
           <w:rPr>
             <w:rStyle w:val="Hyperlink"/>
@@ -5932,10 +6495,10 @@
       </w:pPr>
     </w:p>
     <w:sectPr>
-      <w:headerReference w:type="even" r:id="rId38"/>
-      <w:headerReference w:type="default" r:id="rId39"/>
-      <w:footerReference w:type="even" r:id="rId40"/>
-      <w:footerReference w:type="default" r:id="rId41"/>
+      <w:headerReference w:type="even" r:id="rId43"/>
+      <w:headerReference w:type="default" r:id="rId44"/>
+      <w:footerReference w:type="even" r:id="rId45"/>
+      <w:footerReference w:type="default" r:id="rId46"/>
       <w:pgSz w:w="12240" w:h="15840"/>
       <w:pgMar w:top="1440" w:right="1440" w:bottom="1440" w:left="1440" w:header="720" w:footer="720" w:gutter="0"/>
       <w:pgBorders w:offsetFrom="page">
@@ -5953,7 +6516,7 @@
 </file>
 
 <file path=word/endnotes.xml><?xml version="1.0" encoding="utf-8"?>
-<w:endnotes xmlns:wpc="http://schemas.microsoft.com/office/word/2010/wordprocessingCanvas" xmlns:mc="http://schemas.openxmlformats.org/markup-compatibility/2006" xmlns:o="urn:schemas-microsoft-com:office:office" xmlns:r="http://schemas.openxmlformats.org/officeDocument/2006/relationships" xmlns:m="http://schemas.openxmlformats.org/officeDocument/2006/math" xmlns:v="urn:schemas-microsoft-com:vml" xmlns:wp14="http://schemas.microsoft.com/office/word/2010/wordprocessingDrawing" xmlns:wp="http://schemas.openxmlformats.org/drawingml/2006/wordprocessingDrawing" xmlns:w10="urn:schemas-microsoft-com:office:word" xmlns:w="http://schemas.openxmlformats.org/wordprocessingml/2006/main" xmlns:w14="http://schemas.microsoft.com/office/word/2010/wordml" xmlns:w15="http://schemas.microsoft.com/office/word/2012/wordml" xmlns:wpg="http://schemas.microsoft.com/office/word/2010/wordprocessingGroup" xmlns:wpi="http://schemas.microsoft.com/office/word/2010/wordprocessingInk" xmlns:wne="http://schemas.microsoft.com/office/word/2006/wordml" xmlns:wps="http://schemas.microsoft.com/office/word/2010/wordprocessingShape" mc:Ignorable="w14 w15 wp14">
+<w:endnotes xmlns:wpc="http://schemas.microsoft.com/office/word/2010/wordprocessingCanvas" xmlns:mc="http://schemas.openxmlformats.org/markup-compatibility/2006" xmlns:o="urn:schemas-microsoft-com:office:office" xmlns:r="http://schemas.openxmlformats.org/officeDocument/2006/relationships" xmlns:m="http://schemas.openxmlformats.org/officeDocument/2006/math" xmlns:v="urn:schemas-microsoft-com:vml" xmlns:wp14="http://schemas.microsoft.com/office/word/2010/wordprocessingDrawing" xmlns:wp="http://schemas.openxmlformats.org/drawingml/2006/wordprocessingDrawing" xmlns:w10="urn:schemas-microsoft-com:office:word" xmlns:w="http://schemas.openxmlformats.org/wordprocessingml/2006/main" xmlns:w14="http://schemas.microsoft.com/office/word/2010/wordml" xmlns:wpg="http://schemas.microsoft.com/office/word/2010/wordprocessingGroup" xmlns:wpi="http://schemas.microsoft.com/office/word/2010/wordprocessingInk" xmlns:wne="http://schemas.microsoft.com/office/word/2006/wordml" xmlns:wps="http://schemas.microsoft.com/office/word/2010/wordprocessingShape" mc:Ignorable="w14 wp14">
   <w:endnote w:type="separator" w:id="-1">
     <w:p>
       <w:pPr>
@@ -5978,7 +6541,7 @@
 </file>
 
 <file path=word/footer1.xml><?xml version="1.0" encoding="utf-8"?>
-<w:ftr xmlns:wpc="http://schemas.microsoft.com/office/word/2010/wordprocessingCanvas" xmlns:mc="http://schemas.openxmlformats.org/markup-compatibility/2006" xmlns:o="urn:schemas-microsoft-com:office:office" xmlns:r="http://schemas.openxmlformats.org/officeDocument/2006/relationships" xmlns:m="http://schemas.openxmlformats.org/officeDocument/2006/math" xmlns:v="urn:schemas-microsoft-com:vml" xmlns:wp14="http://schemas.microsoft.com/office/word/2010/wordprocessingDrawing" xmlns:wp="http://schemas.openxmlformats.org/drawingml/2006/wordprocessingDrawing" xmlns:w10="urn:schemas-microsoft-com:office:word" xmlns:w="http://schemas.openxmlformats.org/wordprocessingml/2006/main" xmlns:w14="http://schemas.microsoft.com/office/word/2010/wordml" xmlns:w15="http://schemas.microsoft.com/office/word/2012/wordml" xmlns:wpg="http://schemas.microsoft.com/office/word/2010/wordprocessingGroup" xmlns:wpi="http://schemas.microsoft.com/office/word/2010/wordprocessingInk" xmlns:wne="http://schemas.microsoft.com/office/word/2006/wordml" xmlns:wps="http://schemas.microsoft.com/office/word/2010/wordprocessingShape" mc:Ignorable="w14 w15 wp14">
+<w:ftr xmlns:wpc="http://schemas.microsoft.com/office/word/2010/wordprocessingCanvas" xmlns:mc="http://schemas.openxmlformats.org/markup-compatibility/2006" xmlns:o="urn:schemas-microsoft-com:office:office" xmlns:r="http://schemas.openxmlformats.org/officeDocument/2006/relationships" xmlns:m="http://schemas.openxmlformats.org/officeDocument/2006/math" xmlns:v="urn:schemas-microsoft-com:vml" xmlns:wp14="http://schemas.microsoft.com/office/word/2010/wordprocessingDrawing" xmlns:wp="http://schemas.openxmlformats.org/drawingml/2006/wordprocessingDrawing" xmlns:w10="urn:schemas-microsoft-com:office:word" xmlns:w="http://schemas.openxmlformats.org/wordprocessingml/2006/main" xmlns:w14="http://schemas.microsoft.com/office/word/2010/wordml" xmlns:wpg="http://schemas.microsoft.com/office/word/2010/wordprocessingGroup" xmlns:wpi="http://schemas.microsoft.com/office/word/2010/wordprocessingInk" xmlns:wne="http://schemas.microsoft.com/office/word/2006/wordml" xmlns:wps="http://schemas.microsoft.com/office/word/2010/wordprocessingShape" mc:Ignorable="w14 wp14">
   <w:p>
     <w:pPr>
       <w:pStyle w:val="Footer"/>
@@ -6029,7 +6592,7 @@
         <w:rFonts w:asciiTheme="majorHAnsi" w:hAnsiTheme="majorHAnsi"/>
         <w:noProof/>
       </w:rPr>
-      <w:t>10</w:t>
+      <w:t>8</w:t>
     </w:r>
     <w:r>
       <w:rPr>
@@ -6048,7 +6611,7 @@
 </file>
 
 <file path=word/footer2.xml><?xml version="1.0" encoding="utf-8"?>
-<w:ftr xmlns:wpc="http://schemas.microsoft.com/office/word/2010/wordprocessingCanvas" xmlns:mc="http://schemas.openxmlformats.org/markup-compatibility/2006" xmlns:o="urn:schemas-microsoft-com:office:office" xmlns:r="http://schemas.openxmlformats.org/officeDocument/2006/relationships" xmlns:m="http://schemas.openxmlformats.org/officeDocument/2006/math" xmlns:v="urn:schemas-microsoft-com:vml" xmlns:wp14="http://schemas.microsoft.com/office/word/2010/wordprocessingDrawing" xmlns:wp="http://schemas.openxmlformats.org/drawingml/2006/wordprocessingDrawing" xmlns:w10="urn:schemas-microsoft-com:office:word" xmlns:w="http://schemas.openxmlformats.org/wordprocessingml/2006/main" xmlns:w14="http://schemas.microsoft.com/office/word/2010/wordml" xmlns:w15="http://schemas.microsoft.com/office/word/2012/wordml" xmlns:wpg="http://schemas.microsoft.com/office/word/2010/wordprocessingGroup" xmlns:wpi="http://schemas.microsoft.com/office/word/2010/wordprocessingInk" xmlns:wne="http://schemas.microsoft.com/office/word/2006/wordml" xmlns:wps="http://schemas.microsoft.com/office/word/2010/wordprocessingShape" mc:Ignorable="w14 w15 wp14">
+<w:ftr xmlns:wpc="http://schemas.microsoft.com/office/word/2010/wordprocessingCanvas" xmlns:mc="http://schemas.openxmlformats.org/markup-compatibility/2006" xmlns:o="urn:schemas-microsoft-com:office:office" xmlns:r="http://schemas.openxmlformats.org/officeDocument/2006/relationships" xmlns:m="http://schemas.openxmlformats.org/officeDocument/2006/math" xmlns:v="urn:schemas-microsoft-com:vml" xmlns:wp14="http://schemas.microsoft.com/office/word/2010/wordprocessingDrawing" xmlns:wp="http://schemas.openxmlformats.org/drawingml/2006/wordprocessingDrawing" xmlns:w10="urn:schemas-microsoft-com:office:word" xmlns:w="http://schemas.openxmlformats.org/wordprocessingml/2006/main" xmlns:w14="http://schemas.microsoft.com/office/word/2010/wordml" xmlns:wpg="http://schemas.microsoft.com/office/word/2010/wordprocessingGroup" xmlns:wpi="http://schemas.microsoft.com/office/word/2010/wordprocessingInk" xmlns:wne="http://schemas.microsoft.com/office/word/2006/wordml" xmlns:wps="http://schemas.microsoft.com/office/word/2010/wordprocessingShape" mc:Ignorable="w14 wp14">
   <w:p>
     <w:pPr>
       <w:pStyle w:val="Footer"/>
@@ -6099,7 +6662,7 @@
         <w:rFonts w:asciiTheme="majorHAnsi" w:hAnsiTheme="majorHAnsi"/>
         <w:noProof/>
       </w:rPr>
-      <w:t>9</w:t>
+      <w:t>7</w:t>
     </w:r>
     <w:r>
       <w:rPr>
@@ -6118,7 +6681,7 @@
 </file>
 
 <file path=word/footnotes.xml><?xml version="1.0" encoding="utf-8"?>
-<w:footnotes xmlns:wpc="http://schemas.microsoft.com/office/word/2010/wordprocessingCanvas" xmlns:mc="http://schemas.openxmlformats.org/markup-compatibility/2006" xmlns:o="urn:schemas-microsoft-com:office:office" xmlns:r="http://schemas.openxmlformats.org/officeDocument/2006/relationships" xmlns:m="http://schemas.openxmlformats.org/officeDocument/2006/math" xmlns:v="urn:schemas-microsoft-com:vml" xmlns:wp14="http://schemas.microsoft.com/office/word/2010/wordprocessingDrawing" xmlns:wp="http://schemas.openxmlformats.org/drawingml/2006/wordprocessingDrawing" xmlns:w10="urn:schemas-microsoft-com:office:word" xmlns:w="http://schemas.openxmlformats.org/wordprocessingml/2006/main" xmlns:w14="http://schemas.microsoft.com/office/word/2010/wordml" xmlns:w15="http://schemas.microsoft.com/office/word/2012/wordml" xmlns:wpg="http://schemas.microsoft.com/office/word/2010/wordprocessingGroup" xmlns:wpi="http://schemas.microsoft.com/office/word/2010/wordprocessingInk" xmlns:wne="http://schemas.microsoft.com/office/word/2006/wordml" xmlns:wps="http://schemas.microsoft.com/office/word/2010/wordprocessingShape" mc:Ignorable="w14 w15 wp14">
+<w:footnotes xmlns:wpc="http://schemas.microsoft.com/office/word/2010/wordprocessingCanvas" xmlns:mc="http://schemas.openxmlformats.org/markup-compatibility/2006" xmlns:o="urn:schemas-microsoft-com:office:office" xmlns:r="http://schemas.openxmlformats.org/officeDocument/2006/relationships" xmlns:m="http://schemas.openxmlformats.org/officeDocument/2006/math" xmlns:v="urn:schemas-microsoft-com:vml" xmlns:wp14="http://schemas.microsoft.com/office/word/2010/wordprocessingDrawing" xmlns:wp="http://schemas.openxmlformats.org/drawingml/2006/wordprocessingDrawing" xmlns:w10="urn:schemas-microsoft-com:office:word" xmlns:w="http://schemas.openxmlformats.org/wordprocessingml/2006/main" xmlns:w14="http://schemas.microsoft.com/office/word/2010/wordml" xmlns:wpg="http://schemas.microsoft.com/office/word/2010/wordprocessingGroup" xmlns:wpi="http://schemas.microsoft.com/office/word/2010/wordprocessingInk" xmlns:wne="http://schemas.microsoft.com/office/word/2006/wordml" xmlns:wps="http://schemas.microsoft.com/office/word/2010/wordprocessingShape" mc:Ignorable="w14 wp14">
   <w:footnote w:type="separator" w:id="-1">
     <w:p>
       <w:pPr>
@@ -6143,7 +6706,7 @@
 </file>
 
 <file path=word/header1.xml><?xml version="1.0" encoding="utf-8"?>
-<w:hdr xmlns:wpc="http://schemas.microsoft.com/office/word/2010/wordprocessingCanvas" xmlns:mc="http://schemas.openxmlformats.org/markup-compatibility/2006" xmlns:o="urn:schemas-microsoft-com:office:office" xmlns:r="http://schemas.openxmlformats.org/officeDocument/2006/relationships" xmlns:m="http://schemas.openxmlformats.org/officeDocument/2006/math" xmlns:v="urn:schemas-microsoft-com:vml" xmlns:wp14="http://schemas.microsoft.com/office/word/2010/wordprocessingDrawing" xmlns:wp="http://schemas.openxmlformats.org/drawingml/2006/wordprocessingDrawing" xmlns:w10="urn:schemas-microsoft-com:office:word" xmlns:w="http://schemas.openxmlformats.org/wordprocessingml/2006/main" xmlns:w14="http://schemas.microsoft.com/office/word/2010/wordml" xmlns:w15="http://schemas.microsoft.com/office/word/2012/wordml" xmlns:wpg="http://schemas.microsoft.com/office/word/2010/wordprocessingGroup" xmlns:wpi="http://schemas.microsoft.com/office/word/2010/wordprocessingInk" xmlns:wne="http://schemas.microsoft.com/office/word/2006/wordml" xmlns:wps="http://schemas.microsoft.com/office/word/2010/wordprocessingShape" mc:Ignorable="w14 w15 wp14">
+<w:hdr xmlns:wpc="http://schemas.microsoft.com/office/word/2010/wordprocessingCanvas" xmlns:mc="http://schemas.openxmlformats.org/markup-compatibility/2006" xmlns:o="urn:schemas-microsoft-com:office:office" xmlns:r="http://schemas.openxmlformats.org/officeDocument/2006/relationships" xmlns:m="http://schemas.openxmlformats.org/officeDocument/2006/math" xmlns:v="urn:schemas-microsoft-com:vml" xmlns:wp14="http://schemas.microsoft.com/office/word/2010/wordprocessingDrawing" xmlns:wp="http://schemas.openxmlformats.org/drawingml/2006/wordprocessingDrawing" xmlns:w10="urn:schemas-microsoft-com:office:word" xmlns:w="http://schemas.openxmlformats.org/wordprocessingml/2006/main" xmlns:w14="http://schemas.microsoft.com/office/word/2010/wordml" xmlns:wpg="http://schemas.microsoft.com/office/word/2010/wordprocessingGroup" xmlns:wpi="http://schemas.microsoft.com/office/word/2010/wordprocessingInk" xmlns:wne="http://schemas.microsoft.com/office/word/2006/wordml" xmlns:wps="http://schemas.microsoft.com/office/word/2010/wordprocessingShape" mc:Ignorable="w14 wp14">
   <w:tbl>
     <w:tblPr>
       <w:tblW w:w="5000" w:type="pct"/>
@@ -6287,7 +6850,7 @@
 </file>
 
 <file path=word/header2.xml><?xml version="1.0" encoding="utf-8"?>
-<w:hdr xmlns:wpc="http://schemas.microsoft.com/office/word/2010/wordprocessingCanvas" xmlns:mc="http://schemas.openxmlformats.org/markup-compatibility/2006" xmlns:o="urn:schemas-microsoft-com:office:office" xmlns:r="http://schemas.openxmlformats.org/officeDocument/2006/relationships" xmlns:m="http://schemas.openxmlformats.org/officeDocument/2006/math" xmlns:v="urn:schemas-microsoft-com:vml" xmlns:wp14="http://schemas.microsoft.com/office/word/2010/wordprocessingDrawing" xmlns:wp="http://schemas.openxmlformats.org/drawingml/2006/wordprocessingDrawing" xmlns:w10="urn:schemas-microsoft-com:office:word" xmlns:w="http://schemas.openxmlformats.org/wordprocessingml/2006/main" xmlns:w14="http://schemas.microsoft.com/office/word/2010/wordml" xmlns:w15="http://schemas.microsoft.com/office/word/2012/wordml" xmlns:wpg="http://schemas.microsoft.com/office/word/2010/wordprocessingGroup" xmlns:wpi="http://schemas.microsoft.com/office/word/2010/wordprocessingInk" xmlns:wne="http://schemas.microsoft.com/office/word/2006/wordml" xmlns:wps="http://schemas.microsoft.com/office/word/2010/wordprocessingShape" mc:Ignorable="w14 w15 wp14">
+<w:hdr xmlns:wpc="http://schemas.microsoft.com/office/word/2010/wordprocessingCanvas" xmlns:mc="http://schemas.openxmlformats.org/markup-compatibility/2006" xmlns:o="urn:schemas-microsoft-com:office:office" xmlns:r="http://schemas.openxmlformats.org/officeDocument/2006/relationships" xmlns:m="http://schemas.openxmlformats.org/officeDocument/2006/math" xmlns:v="urn:schemas-microsoft-com:vml" xmlns:wp14="http://schemas.microsoft.com/office/word/2010/wordprocessingDrawing" xmlns:wp="http://schemas.openxmlformats.org/drawingml/2006/wordprocessingDrawing" xmlns:w10="urn:schemas-microsoft-com:office:word" xmlns:w="http://schemas.openxmlformats.org/wordprocessingml/2006/main" xmlns:w14="http://schemas.microsoft.com/office/word/2010/wordml" xmlns:wpg="http://schemas.microsoft.com/office/word/2010/wordprocessingGroup" xmlns:wpi="http://schemas.microsoft.com/office/word/2010/wordprocessingInk" xmlns:wne="http://schemas.microsoft.com/office/word/2006/wordml" xmlns:wps="http://schemas.microsoft.com/office/word/2010/wordprocessingShape" mc:Ignorable="w14 wp14">
   <w:tbl>
     <w:tblPr>
       <w:tblW w:w="5000" w:type="pct"/>
@@ -6431,7 +6994,7 @@
 </file>
 
 <file path=word/numbering.xml><?xml version="1.0" encoding="utf-8"?>
-<w:numbering xmlns:wpc="http://schemas.microsoft.com/office/word/2010/wordprocessingCanvas" xmlns:mc="http://schemas.openxmlformats.org/markup-compatibility/2006" xmlns:o="urn:schemas-microsoft-com:office:office" xmlns:r="http://schemas.openxmlformats.org/officeDocument/2006/relationships" xmlns:m="http://schemas.openxmlformats.org/officeDocument/2006/math" xmlns:v="urn:schemas-microsoft-com:vml" xmlns:wp14="http://schemas.microsoft.com/office/word/2010/wordprocessingDrawing" xmlns:wp="http://schemas.openxmlformats.org/drawingml/2006/wordprocessingDrawing" xmlns:w10="urn:schemas-microsoft-com:office:word" xmlns:w="http://schemas.openxmlformats.org/wordprocessingml/2006/main" xmlns:w14="http://schemas.microsoft.com/office/word/2010/wordml" xmlns:w15="http://schemas.microsoft.com/office/word/2012/wordml" xmlns:wpg="http://schemas.microsoft.com/office/word/2010/wordprocessingGroup" xmlns:wpi="http://schemas.microsoft.com/office/word/2010/wordprocessingInk" xmlns:wne="http://schemas.microsoft.com/office/word/2006/wordml" xmlns:wps="http://schemas.microsoft.com/office/word/2010/wordprocessingShape" mc:Ignorable="w14 w15 wp14">
+<w:numbering xmlns:wpc="http://schemas.microsoft.com/office/word/2010/wordprocessingCanvas" xmlns:mc="http://schemas.openxmlformats.org/markup-compatibility/2006" xmlns:o="urn:schemas-microsoft-com:office:office" xmlns:r="http://schemas.openxmlformats.org/officeDocument/2006/relationships" xmlns:m="http://schemas.openxmlformats.org/officeDocument/2006/math" xmlns:v="urn:schemas-microsoft-com:vml" xmlns:wp14="http://schemas.microsoft.com/office/word/2010/wordprocessingDrawing" xmlns:wp="http://schemas.openxmlformats.org/drawingml/2006/wordprocessingDrawing" xmlns:w10="urn:schemas-microsoft-com:office:word" xmlns:w="http://schemas.openxmlformats.org/wordprocessingml/2006/main" xmlns:w14="http://schemas.microsoft.com/office/word/2010/wordml" xmlns:wpg="http://schemas.microsoft.com/office/word/2010/wordprocessingGroup" xmlns:wpi="http://schemas.microsoft.com/office/word/2010/wordprocessingInk" xmlns:wne="http://schemas.microsoft.com/office/word/2006/wordml" xmlns:wps="http://schemas.microsoft.com/office/word/2010/wordprocessingShape" mc:Ignorable="w14 wp14">
   <w:abstractNum w:abstractNumId="0">
     <w:nsid w:val="0833490E"/>
     <w:multiLevelType w:val="hybridMultilevel"/>
@@ -7414,7 +7977,7 @@
 </file>
 
 <file path=word/styles.xml><?xml version="1.0" encoding="utf-8"?>
-<w:styles xmlns:mc="http://schemas.openxmlformats.org/markup-compatibility/2006" xmlns:r="http://schemas.openxmlformats.org/officeDocument/2006/relationships" xmlns:w="http://schemas.openxmlformats.org/wordprocessingml/2006/main" xmlns:w14="http://schemas.microsoft.com/office/word/2010/wordml" xmlns:w15="http://schemas.microsoft.com/office/word/2012/wordml" mc:Ignorable="w14 w15">
+<w:styles xmlns:mc="http://schemas.openxmlformats.org/markup-compatibility/2006" xmlns:r="http://schemas.openxmlformats.org/officeDocument/2006/relationships" xmlns:w="http://schemas.openxmlformats.org/wordprocessingml/2006/main" xmlns:w14="http://schemas.microsoft.com/office/word/2010/wordml" mc:Ignorable="w14">
   <w:docDefaults>
     <w:rPrDefault>
       <w:rPr>
@@ -7430,378 +7993,835 @@
       </w:pPr>
     </w:pPrDefault>
   </w:docDefaults>
-  <w:latentStyles w:defLockedState="0" w:defUIPriority="99" w:defSemiHidden="0" w:defUnhideWhenUsed="0" w:defQFormat="0" w:count="371">
-    <w:lsdException w:name="Normal" w:uiPriority="0" w:qFormat="1"/>
-    <w:lsdException w:name="heading 1" w:uiPriority="9" w:qFormat="1"/>
-    <w:lsdException w:name="heading 2" w:semiHidden="1" w:uiPriority="9" w:unhideWhenUsed="1" w:qFormat="1"/>
-    <w:lsdException w:name="heading 3" w:semiHidden="1" w:uiPriority="9" w:unhideWhenUsed="1" w:qFormat="1"/>
-    <w:lsdException w:name="heading 4" w:semiHidden="1" w:uiPriority="9" w:unhideWhenUsed="1" w:qFormat="1"/>
-    <w:lsdException w:name="heading 5" w:semiHidden="1" w:uiPriority="9" w:unhideWhenUsed="1" w:qFormat="1"/>
-    <w:lsdException w:name="heading 6" w:semiHidden="1" w:uiPriority="9" w:unhideWhenUsed="1" w:qFormat="1"/>
-    <w:lsdException w:name="heading 7" w:semiHidden="1" w:uiPriority="9" w:unhideWhenUsed="1" w:qFormat="1"/>
-    <w:lsdException w:name="heading 8" w:semiHidden="1" w:uiPriority="9" w:unhideWhenUsed="1" w:qFormat="1"/>
-    <w:lsdException w:name="heading 9" w:semiHidden="1" w:uiPriority="9" w:unhideWhenUsed="1" w:qFormat="1"/>
-    <w:lsdException w:name="index 1" w:semiHidden="1" w:unhideWhenUsed="1"/>
-    <w:lsdException w:name="index 2" w:semiHidden="1" w:unhideWhenUsed="1"/>
-    <w:lsdException w:name="index 3" w:semiHidden="1" w:unhideWhenUsed="1"/>
-    <w:lsdException w:name="index 4" w:semiHidden="1" w:unhideWhenUsed="1"/>
-    <w:lsdException w:name="index 5" w:semiHidden="1" w:unhideWhenUsed="1"/>
-    <w:lsdException w:name="index 6" w:semiHidden="1" w:unhideWhenUsed="1"/>
-    <w:lsdException w:name="index 7" w:semiHidden="1" w:unhideWhenUsed="1"/>
-    <w:lsdException w:name="index 8" w:semiHidden="1" w:unhideWhenUsed="1"/>
-    <w:lsdException w:name="index 9" w:semiHidden="1" w:unhideWhenUsed="1"/>
-    <w:lsdException w:name="toc 1" w:semiHidden="1" w:uiPriority="39" w:unhideWhenUsed="1"/>
-    <w:lsdException w:name="toc 2" w:semiHidden="1" w:uiPriority="39" w:unhideWhenUsed="1"/>
-    <w:lsdException w:name="toc 3" w:semiHidden="1" w:uiPriority="39" w:unhideWhenUsed="1"/>
-    <w:lsdException w:name="toc 4" w:semiHidden="1" w:uiPriority="39" w:unhideWhenUsed="1"/>
-    <w:lsdException w:name="toc 5" w:semiHidden="1" w:uiPriority="39" w:unhideWhenUsed="1"/>
-    <w:lsdException w:name="toc 6" w:semiHidden="1" w:uiPriority="39" w:unhideWhenUsed="1"/>
-    <w:lsdException w:name="toc 7" w:semiHidden="1" w:uiPriority="39" w:unhideWhenUsed="1"/>
-    <w:lsdException w:name="toc 8" w:semiHidden="1" w:uiPriority="39" w:unhideWhenUsed="1"/>
-    <w:lsdException w:name="toc 9" w:semiHidden="1" w:uiPriority="39" w:unhideWhenUsed="1"/>
-    <w:lsdException w:name="Normal Indent" w:semiHidden="1" w:unhideWhenUsed="1"/>
-    <w:lsdException w:name="footnote text" w:semiHidden="1" w:unhideWhenUsed="1"/>
-    <w:lsdException w:name="annotation text" w:semiHidden="1" w:unhideWhenUsed="1"/>
-    <w:lsdException w:name="header" w:semiHidden="1" w:unhideWhenUsed="1"/>
-    <w:lsdException w:name="footer" w:semiHidden="1" w:unhideWhenUsed="1"/>
-    <w:lsdException w:name="index heading" w:semiHidden="1" w:unhideWhenUsed="1"/>
-    <w:lsdException w:name="caption" w:semiHidden="1" w:uiPriority="35" w:unhideWhenUsed="1" w:qFormat="1"/>
-    <w:lsdException w:name="table of figures" w:semiHidden="1" w:unhideWhenUsed="1"/>
-    <w:lsdException w:name="envelope address" w:semiHidden="1" w:unhideWhenUsed="1"/>
-    <w:lsdException w:name="envelope return" w:semiHidden="1" w:unhideWhenUsed="1"/>
-    <w:lsdException w:name="footnote reference" w:semiHidden="1" w:unhideWhenUsed="1"/>
-    <w:lsdException w:name="annotation reference" w:semiHidden="1" w:unhideWhenUsed="1"/>
-    <w:lsdException w:name="line number" w:semiHidden="1" w:unhideWhenUsed="1"/>
-    <w:lsdException w:name="page number" w:semiHidden="1" w:unhideWhenUsed="1"/>
-    <w:lsdException w:name="endnote reference" w:semiHidden="1" w:unhideWhenUsed="1"/>
-    <w:lsdException w:name="endnote text" w:semiHidden="1" w:unhideWhenUsed="1"/>
-    <w:lsdException w:name="table of authorities" w:semiHidden="1" w:unhideWhenUsed="1"/>
-    <w:lsdException w:name="macro" w:semiHidden="1" w:unhideWhenUsed="1"/>
-    <w:lsdException w:name="toa heading" w:semiHidden="1" w:unhideWhenUsed="1"/>
-    <w:lsdException w:name="List" w:semiHidden="1" w:unhideWhenUsed="1"/>
-    <w:lsdException w:name="List Bullet" w:semiHidden="1" w:unhideWhenUsed="1"/>
-    <w:lsdException w:name="List Number" w:semiHidden="1" w:unhideWhenUsed="1"/>
-    <w:lsdException w:name="List 2" w:semiHidden="1" w:unhideWhenUsed="1"/>
-    <w:lsdException w:name="List 3" w:semiHidden="1" w:unhideWhenUsed="1"/>
-    <w:lsdException w:name="List 4" w:semiHidden="1" w:unhideWhenUsed="1"/>
-    <w:lsdException w:name="List 5" w:semiHidden="1" w:unhideWhenUsed="1"/>
-    <w:lsdException w:name="List Bullet 2" w:semiHidden="1" w:unhideWhenUsed="1"/>
-    <w:lsdException w:name="List Bullet 3" w:semiHidden="1" w:unhideWhenUsed="1"/>
-    <w:lsdException w:name="List Bullet 4" w:semiHidden="1" w:unhideWhenUsed="1"/>
-    <w:lsdException w:name="List Bullet 5" w:semiHidden="1" w:unhideWhenUsed="1"/>
-    <w:lsdException w:name="List Number 2" w:semiHidden="1" w:unhideWhenUsed="1"/>
-    <w:lsdException w:name="List Number 3" w:semiHidden="1" w:unhideWhenUsed="1"/>
-    <w:lsdException w:name="List Number 4" w:semiHidden="1" w:unhideWhenUsed="1"/>
-    <w:lsdException w:name="List Number 5" w:semiHidden="1" w:unhideWhenUsed="1"/>
-    <w:lsdException w:name="Title" w:uiPriority="10" w:qFormat="1"/>
-    <w:lsdException w:name="Closing" w:semiHidden="1" w:unhideWhenUsed="1"/>
-    <w:lsdException w:name="Signature" w:semiHidden="1" w:unhideWhenUsed="1"/>
-    <w:lsdException w:name="Default Paragraph Font" w:semiHidden="1" w:uiPriority="1" w:unhideWhenUsed="1"/>
-    <w:lsdException w:name="Body Text" w:semiHidden="1" w:unhideWhenUsed="1"/>
-    <w:lsdException w:name="Body Text Indent" w:semiHidden="1" w:unhideWhenUsed="1"/>
-    <w:lsdException w:name="List Continue" w:semiHidden="1" w:unhideWhenUsed="1"/>
-    <w:lsdException w:name="List Continue 2" w:semiHidden="1" w:unhideWhenUsed="1"/>
-    <w:lsdException w:name="List Continue 3" w:semiHidden="1" w:unhideWhenUsed="1"/>
-    <w:lsdException w:name="List Continue 4" w:semiHidden="1" w:unhideWhenUsed="1"/>
-    <w:lsdException w:name="List Continue 5" w:semiHidden="1" w:unhideWhenUsed="1"/>
-    <w:lsdException w:name="Message Header" w:semiHidden="1" w:unhideWhenUsed="1"/>
-    <w:lsdException w:name="Subtitle" w:uiPriority="11" w:qFormat="1"/>
-    <w:lsdException w:name="Salutation" w:semiHidden="1" w:unhideWhenUsed="1"/>
-    <w:lsdException w:name="Date" w:semiHidden="1" w:unhideWhenUsed="1"/>
-    <w:lsdException w:name="Body Text First Indent" w:semiHidden="1" w:unhideWhenUsed="1"/>
-    <w:lsdException w:name="Body Text First Indent 2" w:semiHidden="1" w:unhideWhenUsed="1"/>
-    <w:lsdException w:name="Note Heading" w:semiHidden="1" w:unhideWhenUsed="1"/>
-    <w:lsdException w:name="Body Text 2" w:semiHidden="1" w:unhideWhenUsed="1"/>
-    <w:lsdException w:name="Body Text 3" w:semiHidden="1" w:unhideWhenUsed="1"/>
-    <w:lsdException w:name="Body Text Indent 2" w:semiHidden="1" w:unhideWhenUsed="1"/>
-    <w:lsdException w:name="Body Text Indent 3" w:semiHidden="1" w:unhideWhenUsed="1"/>
-    <w:lsdException w:name="Block Text" w:semiHidden="1" w:unhideWhenUsed="1"/>
-    <w:lsdException w:name="Hyperlink" w:semiHidden="1" w:unhideWhenUsed="1"/>
-    <w:lsdException w:name="FollowedHyperlink" w:semiHidden="1" w:unhideWhenUsed="1"/>
-    <w:lsdException w:name="Strong" w:uiPriority="22" w:qFormat="1"/>
-    <w:lsdException w:name="Emphasis" w:uiPriority="20" w:qFormat="1"/>
-    <w:lsdException w:name="Document Map" w:semiHidden="1" w:unhideWhenUsed="1"/>
-    <w:lsdException w:name="Plain Text" w:semiHidden="1" w:unhideWhenUsed="1"/>
-    <w:lsdException w:name="E-mail Signature" w:semiHidden="1" w:unhideWhenUsed="1"/>
-    <w:lsdException w:name="HTML Top of Form" w:semiHidden="1" w:unhideWhenUsed="1"/>
-    <w:lsdException w:name="HTML Bottom of Form" w:semiHidden="1" w:unhideWhenUsed="1"/>
-    <w:lsdException w:name="Normal (Web)" w:semiHidden="1" w:unhideWhenUsed="1"/>
-    <w:lsdException w:name="HTML Acronym" w:semiHidden="1" w:unhideWhenUsed="1"/>
-    <w:lsdException w:name="HTML Address" w:semiHidden="1" w:unhideWhenUsed="1"/>
-    <w:lsdException w:name="HTML Cite" w:semiHidden="1" w:unhideWhenUsed="1"/>
-    <w:lsdException w:name="HTML Code" w:semiHidden="1" w:unhideWhenUsed="1"/>
-    <w:lsdException w:name="HTML Definition" w:semiHidden="1" w:unhideWhenUsed="1"/>
-    <w:lsdException w:name="HTML Keyboard" w:semiHidden="1" w:unhideWhenUsed="1"/>
-    <w:lsdException w:name="HTML Preformatted" w:semiHidden="1" w:unhideWhenUsed="1"/>
-    <w:lsdException w:name="HTML Sample" w:semiHidden="1" w:unhideWhenUsed="1"/>
-    <w:lsdException w:name="HTML Typewriter" w:semiHidden="1" w:unhideWhenUsed="1"/>
-    <w:lsdException w:name="HTML Variable" w:semiHidden="1" w:unhideWhenUsed="1"/>
-    <w:lsdException w:name="Normal Table" w:semiHidden="1" w:unhideWhenUsed="1"/>
-    <w:lsdException w:name="annotation subject" w:semiHidden="1" w:unhideWhenUsed="1"/>
-    <w:lsdException w:name="No List" w:semiHidden="1" w:unhideWhenUsed="1"/>
-    <w:lsdException w:name="Outline List 1" w:semiHidden="1" w:unhideWhenUsed="1"/>
-    <w:lsdException w:name="Outline List 2" w:semiHidden="1" w:unhideWhenUsed="1"/>
-    <w:lsdException w:name="Outline List 3" w:semiHidden="1" w:unhideWhenUsed="1"/>
-    <w:lsdException w:name="Table Simple 1" w:semiHidden="1" w:unhideWhenUsed="1"/>
-    <w:lsdException w:name="Table Simple 2" w:semiHidden="1" w:unhideWhenUsed="1"/>
-    <w:lsdException w:name="Table Simple 3" w:semiHidden="1" w:unhideWhenUsed="1"/>
-    <w:lsdException w:name="Table Classic 1" w:semiHidden="1" w:unhideWhenUsed="1"/>
-    <w:lsdException w:name="Table Classic 2" w:semiHidden="1" w:unhideWhenUsed="1"/>
-    <w:lsdException w:name="Table Classic 3" w:semiHidden="1" w:unhideWhenUsed="1"/>
-    <w:lsdException w:name="Table Classic 4" w:semiHidden="1" w:unhideWhenUsed="1"/>
-    <w:lsdException w:name="Table Colorful 1" w:semiHidden="1" w:unhideWhenUsed="1"/>
-    <w:lsdException w:name="Table Colorful 2" w:semiHidden="1" w:unhideWhenUsed="1"/>
-    <w:lsdException w:name="Table Colorful 3" w:semiHidden="1" w:unhideWhenUsed="1"/>
-    <w:lsdException w:name="Table Columns 1" w:semiHidden="1" w:unhideWhenUsed="1"/>
-    <w:lsdException w:name="Table Columns 2" w:semiHidden="1" w:unhideWhenUsed="1"/>
-    <w:lsdException w:name="Table Columns 3" w:semiHidden="1" w:unhideWhenUsed="1"/>
-    <w:lsdException w:name="Table Columns 4" w:semiHidden="1" w:unhideWhenUsed="1"/>
-    <w:lsdException w:name="Table Columns 5" w:semiHidden="1" w:unhideWhenUsed="1"/>
-    <w:lsdException w:name="Table Grid 1" w:semiHidden="1" w:unhideWhenUsed="1"/>
-    <w:lsdException w:name="Table Grid 2" w:semiHidden="1" w:unhideWhenUsed="1"/>
-    <w:lsdException w:name="Table Grid 3" w:semiHidden="1" w:unhideWhenUsed="1"/>
-    <w:lsdException w:name="Table Grid 4" w:semiHidden="1" w:unhideWhenUsed="1"/>
-    <w:lsdException w:name="Table Grid 5" w:semiHidden="1" w:unhideWhenUsed="1"/>
-    <w:lsdException w:name="Table Grid 6" w:semiHidden="1" w:unhideWhenUsed="1"/>
-    <w:lsdException w:name="Table Grid 7" w:semiHidden="1" w:unhideWhenUsed="1"/>
-    <w:lsdException w:name="Table Grid 8" w:semiHidden="1" w:unhideWhenUsed="1"/>
-    <w:lsdException w:name="Table List 1" w:semiHidden="1" w:unhideWhenUsed="1"/>
-    <w:lsdException w:name="Table List 2" w:semiHidden="1" w:unhideWhenUsed="1"/>
-    <w:lsdException w:name="Table List 3" w:semiHidden="1" w:unhideWhenUsed="1"/>
-    <w:lsdException w:name="Table List 4" w:semiHidden="1" w:unhideWhenUsed="1"/>
-    <w:lsdException w:name="Table List 5" w:semiHidden="1" w:unhideWhenUsed="1"/>
-    <w:lsdException w:name="Table List 6" w:semiHidden="1" w:unhideWhenUsed="1"/>
-    <w:lsdException w:name="Table List 7" w:semiHidden="1" w:unhideWhenUsed="1"/>
-    <w:lsdException w:name="Table List 8" w:semiHidden="1" w:unhideWhenUsed="1"/>
-    <w:lsdException w:name="Table 3D effects 1" w:semiHidden="1" w:unhideWhenUsed="1"/>
-    <w:lsdException w:name="Table 3D effects 2" w:semiHidden="1" w:unhideWhenUsed="1"/>
-    <w:lsdException w:name="Table 3D effects 3" w:semiHidden="1" w:unhideWhenUsed="1"/>
-    <w:lsdException w:name="Table Contemporary" w:semiHidden="1" w:unhideWhenUsed="1"/>
-    <w:lsdException w:name="Table Elegant" w:semiHidden="1" w:unhideWhenUsed="1"/>
-    <w:lsdException w:name="Table Professional" w:semiHidden="1" w:unhideWhenUsed="1"/>
-    <w:lsdException w:name="Table Subtle 1" w:semiHidden="1" w:unhideWhenUsed="1"/>
-    <w:lsdException w:name="Table Subtle 2" w:semiHidden="1" w:unhideWhenUsed="1"/>
-    <w:lsdException w:name="Table Web 1" w:semiHidden="1" w:unhideWhenUsed="1"/>
-    <w:lsdException w:name="Table Web 2" w:semiHidden="1" w:unhideWhenUsed="1"/>
-    <w:lsdException w:name="Table Web 3" w:semiHidden="1" w:unhideWhenUsed="1"/>
-    <w:lsdException w:name="Balloon Text" w:semiHidden="1" w:unhideWhenUsed="1"/>
-    <w:lsdException w:name="Table Grid" w:uiPriority="59"/>
-    <w:lsdException w:name="Table Theme" w:semiHidden="1" w:unhideWhenUsed="1"/>
-    <w:lsdException w:name="Placeholder Text" w:semiHidden="1"/>
-    <w:lsdException w:name="No Spacing" w:uiPriority="1" w:qFormat="1"/>
-    <w:lsdException w:name="Light Shading" w:uiPriority="60"/>
-    <w:lsdException w:name="Light List" w:uiPriority="61"/>
-    <w:lsdException w:name="Light Grid" w:uiPriority="62"/>
-    <w:lsdException w:name="Medium Shading 1" w:uiPriority="63"/>
-    <w:lsdException w:name="Medium Shading 2" w:uiPriority="64"/>
-    <w:lsdException w:name="Medium List 1" w:uiPriority="65"/>
-    <w:lsdException w:name="Medium List 2" w:uiPriority="66"/>
-    <w:lsdException w:name="Medium Grid 1" w:uiPriority="67"/>
-    <w:lsdException w:name="Medium Grid 2" w:uiPriority="68"/>
-    <w:lsdException w:name="Medium Grid 3" w:uiPriority="69"/>
-    <w:lsdException w:name="Dark List" w:uiPriority="70"/>
-    <w:lsdException w:name="Colorful Shading" w:uiPriority="71"/>
-    <w:lsdException w:name="Colorful List" w:uiPriority="72"/>
-    <w:lsdException w:name="Colorful Grid" w:uiPriority="73"/>
-    <w:lsdException w:name="Light Shading Accent 1" w:uiPriority="60"/>
-    <w:lsdException w:name="Light List Accent 1" w:uiPriority="61"/>
-    <w:lsdException w:name="Light Grid Accent 1" w:uiPriority="62"/>
-    <w:lsdException w:name="Medium Shading 1 Accent 1" w:uiPriority="63"/>
-    <w:lsdException w:name="Medium Shading 2 Accent 1" w:uiPriority="64"/>
-    <w:lsdException w:name="Medium List 1 Accent 1" w:uiPriority="65"/>
-    <w:lsdException w:name="Revision" w:semiHidden="1"/>
-    <w:lsdException w:name="List Paragraph" w:uiPriority="34" w:qFormat="1"/>
-    <w:lsdException w:name="Quote" w:uiPriority="29" w:qFormat="1"/>
-    <w:lsdException w:name="Intense Quote" w:uiPriority="30" w:qFormat="1"/>
-    <w:lsdException w:name="Medium List 2 Accent 1" w:uiPriority="66"/>
-    <w:lsdException w:name="Medium Grid 1 Accent 1" w:uiPriority="67"/>
-    <w:lsdException w:name="Medium Grid 2 Accent 1" w:uiPriority="68"/>
-    <w:lsdException w:name="Medium Grid 3 Accent 1" w:uiPriority="69"/>
-    <w:lsdException w:name="Dark List Accent 1" w:uiPriority="70"/>
-    <w:lsdException w:name="Colorful Shading Accent 1" w:uiPriority="71"/>
-    <w:lsdException w:name="Colorful List Accent 1" w:uiPriority="72"/>
-    <w:lsdException w:name="Colorful Grid Accent 1" w:uiPriority="73"/>
-    <w:lsdException w:name="Light Shading Accent 2" w:uiPriority="60"/>
-    <w:lsdException w:name="Light List Accent 2" w:uiPriority="61"/>
-    <w:lsdException w:name="Light Grid Accent 2" w:uiPriority="62"/>
-    <w:lsdException w:name="Medium Shading 1 Accent 2" w:uiPriority="63"/>
-    <w:lsdException w:name="Medium Shading 2 Accent 2" w:uiPriority="64"/>
-    <w:lsdException w:name="Medium List 1 Accent 2" w:uiPriority="65"/>
-    <w:lsdException w:name="Medium List 2 Accent 2" w:uiPriority="66"/>
-    <w:lsdException w:name="Medium Grid 1 Accent 2" w:uiPriority="67"/>
-    <w:lsdException w:name="Medium Grid 2 Accent 2" w:uiPriority="68"/>
-    <w:lsdException w:name="Medium Grid 3 Accent 2" w:uiPriority="69"/>
-    <w:lsdException w:name="Dark List Accent 2" w:uiPriority="70"/>
-    <w:lsdException w:name="Colorful Shading Accent 2" w:uiPriority="71"/>
-    <w:lsdException w:name="Colorful List Accent 2" w:uiPriority="72"/>
-    <w:lsdException w:name="Colorful Grid Accent 2" w:uiPriority="73"/>
-    <w:lsdException w:name="Light Shading Accent 3" w:uiPriority="60"/>
-    <w:lsdException w:name="Light List Accent 3" w:uiPriority="61"/>
-    <w:lsdException w:name="Light Grid Accent 3" w:uiPriority="62"/>
-    <w:lsdException w:name="Medium Shading 1 Accent 3" w:uiPriority="63"/>
-    <w:lsdException w:name="Medium Shading 2 Accent 3" w:uiPriority="64"/>
-    <w:lsdException w:name="Medium List 1 Accent 3" w:uiPriority="65"/>
-    <w:lsdException w:name="Medium List 2 Accent 3" w:uiPriority="66"/>
-    <w:lsdException w:name="Medium Grid 1 Accent 3" w:uiPriority="67"/>
-    <w:lsdException w:name="Medium Grid 2 Accent 3" w:uiPriority="68"/>
-    <w:lsdException w:name="Medium Grid 3 Accent 3" w:uiPriority="69"/>
-    <w:lsdException w:name="Dark List Accent 3" w:uiPriority="70"/>
-    <w:lsdException w:name="Colorful Shading Accent 3" w:uiPriority="71"/>
-    <w:lsdException w:name="Colorful List Accent 3" w:uiPriority="72"/>
-    <w:lsdException w:name="Colorful Grid Accent 3" w:uiPriority="73"/>
-    <w:lsdException w:name="Light Shading Accent 4" w:uiPriority="60"/>
-    <w:lsdException w:name="Light List Accent 4" w:uiPriority="61"/>
-    <w:lsdException w:name="Light Grid Accent 4" w:uiPriority="62"/>
-    <w:lsdException w:name="Medium Shading 1 Accent 4" w:uiPriority="63"/>
-    <w:lsdException w:name="Medium Shading 2 Accent 4" w:uiPriority="64"/>
-    <w:lsdException w:name="Medium List 1 Accent 4" w:uiPriority="65"/>
-    <w:lsdException w:name="Medium List 2 Accent 4" w:uiPriority="66"/>
-    <w:lsdException w:name="Medium Grid 1 Accent 4" w:uiPriority="67"/>
-    <w:lsdException w:name="Medium Grid 2 Accent 4" w:uiPriority="68"/>
-    <w:lsdException w:name="Medium Grid 3 Accent 4" w:uiPriority="69"/>
-    <w:lsdException w:name="Dark List Accent 4" w:uiPriority="70"/>
-    <w:lsdException w:name="Colorful Shading Accent 4" w:uiPriority="71"/>
-    <w:lsdException w:name="Colorful List Accent 4" w:uiPriority="72"/>
-    <w:lsdException w:name="Colorful Grid Accent 4" w:uiPriority="73"/>
-    <w:lsdException w:name="Light Shading Accent 5" w:uiPriority="60"/>
-    <w:lsdException w:name="Light List Accent 5" w:uiPriority="61"/>
-    <w:lsdException w:name="Light Grid Accent 5" w:uiPriority="62"/>
-    <w:lsdException w:name="Medium Shading 1 Accent 5" w:uiPriority="63"/>
-    <w:lsdException w:name="Medium Shading 2 Accent 5" w:uiPriority="64"/>
-    <w:lsdException w:name="Medium List 1 Accent 5" w:uiPriority="65"/>
-    <w:lsdException w:name="Medium List 2 Accent 5" w:uiPriority="66"/>
-    <w:lsdException w:name="Medium Grid 1 Accent 5" w:uiPriority="67"/>
-    <w:lsdException w:name="Medium Grid 2 Accent 5" w:uiPriority="68"/>
-    <w:lsdException w:name="Medium Grid 3 Accent 5" w:uiPriority="69"/>
-    <w:lsdException w:name="Dark List Accent 5" w:uiPriority="70"/>
-    <w:lsdException w:name="Colorful Shading Accent 5" w:uiPriority="71"/>
-    <w:lsdException w:name="Colorful List Accent 5" w:uiPriority="72"/>
-    <w:lsdException w:name="Colorful Grid Accent 5" w:uiPriority="73"/>
-    <w:lsdException w:name="Light Shading Accent 6" w:uiPriority="60"/>
-    <w:lsdException w:name="Light List Accent 6" w:uiPriority="61"/>
-    <w:lsdException w:name="Light Grid Accent 6" w:uiPriority="62"/>
-    <w:lsdException w:name="Medium Shading 1 Accent 6" w:uiPriority="63"/>
-    <w:lsdException w:name="Medium Shading 2 Accent 6" w:uiPriority="64"/>
-    <w:lsdException w:name="Medium List 1 Accent 6" w:uiPriority="65"/>
-    <w:lsdException w:name="Medium List 2 Accent 6" w:uiPriority="66"/>
-    <w:lsdException w:name="Medium Grid 1 Accent 6" w:uiPriority="67"/>
-    <w:lsdException w:name="Medium Grid 2 Accent 6" w:uiPriority="68"/>
-    <w:lsdException w:name="Medium Grid 3 Accent 6" w:uiPriority="69"/>
-    <w:lsdException w:name="Dark List Accent 6" w:uiPriority="70"/>
-    <w:lsdException w:name="Colorful Shading Accent 6" w:uiPriority="71"/>
-    <w:lsdException w:name="Colorful List Accent 6" w:uiPriority="72"/>
-    <w:lsdException w:name="Colorful Grid Accent 6" w:uiPriority="73"/>
-    <w:lsdException w:name="Subtle Emphasis" w:uiPriority="19" w:qFormat="1"/>
-    <w:lsdException w:name="Intense Emphasis" w:uiPriority="21" w:qFormat="1"/>
-    <w:lsdException w:name="Subtle Reference" w:uiPriority="31" w:qFormat="1"/>
-    <w:lsdException w:name="Intense Reference" w:uiPriority="32" w:qFormat="1"/>
-    <w:lsdException w:name="Book Title" w:uiPriority="33" w:qFormat="1"/>
-    <w:lsdException w:name="Bibliography" w:semiHidden="1" w:uiPriority="37" w:unhideWhenUsed="1"/>
-    <w:lsdException w:name="TOC Heading" w:semiHidden="1" w:uiPriority="39" w:unhideWhenUsed="1" w:qFormat="1"/>
-    <w:lsdException w:name="Plain Table 1" w:uiPriority="41"/>
-    <w:lsdException w:name="Plain Table 2" w:uiPriority="42"/>
-    <w:lsdException w:name="Plain Table 3" w:uiPriority="43"/>
-    <w:lsdException w:name="Plain Table 4" w:uiPriority="44"/>
-    <w:lsdException w:name="Plain Table 5" w:uiPriority="45"/>
-    <w:lsdException w:name="Grid Table Light" w:uiPriority="40"/>
-    <w:lsdException w:name="Grid Table 1 Light" w:uiPriority="46"/>
-    <w:lsdException w:name="Grid Table 2" w:uiPriority="47"/>
-    <w:lsdException w:name="Grid Table 3" w:uiPriority="48"/>
-    <w:lsdException w:name="Grid Table 4" w:uiPriority="49"/>
-    <w:lsdException w:name="Grid Table 5 Dark" w:uiPriority="50"/>
-    <w:lsdException w:name="Grid Table 6 Colorful" w:uiPriority="51"/>
-    <w:lsdException w:name="Grid Table 7 Colorful" w:uiPriority="52"/>
-    <w:lsdException w:name="Grid Table 1 Light Accent 1" w:uiPriority="46"/>
-    <w:lsdException w:name="Grid Table 2 Accent 1" w:uiPriority="47"/>
-    <w:lsdException w:name="Grid Table 3 Accent 1" w:uiPriority="48"/>
-    <w:lsdException w:name="Grid Table 4 Accent 1" w:uiPriority="49"/>
-    <w:lsdException w:name="Grid Table 5 Dark Accent 1" w:uiPriority="50"/>
-    <w:lsdException w:name="Grid Table 6 Colorful Accent 1" w:uiPriority="51"/>
-    <w:lsdException w:name="Grid Table 7 Colorful Accent 1" w:uiPriority="52"/>
-    <w:lsdException w:name="Grid Table 1 Light Accent 2" w:uiPriority="46"/>
-    <w:lsdException w:name="Grid Table 2 Accent 2" w:uiPriority="47"/>
-    <w:lsdException w:name="Grid Table 3 Accent 2" w:uiPriority="48"/>
-    <w:lsdException w:name="Grid Table 4 Accent 2" w:uiPriority="49"/>
-    <w:lsdException w:name="Grid Table 5 Dark Accent 2" w:uiPriority="50"/>
-    <w:lsdException w:name="Grid Table 6 Colorful Accent 2" w:uiPriority="51"/>
-    <w:lsdException w:name="Grid Table 7 Colorful Accent 2" w:uiPriority="52"/>
-    <w:lsdException w:name="Grid Table 1 Light Accent 3" w:uiPriority="46"/>
-    <w:lsdException w:name="Grid Table 2 Accent 3" w:uiPriority="47"/>
-    <w:lsdException w:name="Grid Table 3 Accent 3" w:uiPriority="48"/>
-    <w:lsdException w:name="Grid Table 4 Accent 3" w:uiPriority="49"/>
-    <w:lsdException w:name="Grid Table 5 Dark Accent 3" w:uiPriority="50"/>
-    <w:lsdException w:name="Grid Table 6 Colorful Accent 3" w:uiPriority="51"/>
-    <w:lsdException w:name="Grid Table 7 Colorful Accent 3" w:uiPriority="52"/>
-    <w:lsdException w:name="Grid Table 1 Light Accent 4" w:uiPriority="46"/>
-    <w:lsdException w:name="Grid Table 2 Accent 4" w:uiPriority="47"/>
-    <w:lsdException w:name="Grid Table 3 Accent 4" w:uiPriority="48"/>
-    <w:lsdException w:name="Grid Table 4 Accent 4" w:uiPriority="49"/>
-    <w:lsdException w:name="Grid Table 5 Dark Accent 4" w:uiPriority="50"/>
-    <w:lsdException w:name="Grid Table 6 Colorful Accent 4" w:uiPriority="51"/>
-    <w:lsdException w:name="Grid Table 7 Colorful Accent 4" w:uiPriority="52"/>
-    <w:lsdException w:name="Grid Table 1 Light Accent 5" w:uiPriority="46"/>
-    <w:lsdException w:name="Grid Table 2 Accent 5" w:uiPriority="47"/>
-    <w:lsdException w:name="Grid Table 3 Accent 5" w:uiPriority="48"/>
-    <w:lsdException w:name="Grid Table 4 Accent 5" w:uiPriority="49"/>
-    <w:lsdException w:name="Grid Table 5 Dark Accent 5" w:uiPriority="50"/>
-    <w:lsdException w:name="Grid Table 6 Colorful Accent 5" w:uiPriority="51"/>
-    <w:lsdException w:name="Grid Table 7 Colorful Accent 5" w:uiPriority="52"/>
-    <w:lsdException w:name="Grid Table 1 Light Accent 6" w:uiPriority="46"/>
-    <w:lsdException w:name="Grid Table 2 Accent 6" w:uiPriority="47"/>
-    <w:lsdException w:name="Grid Table 3 Accent 6" w:uiPriority="48"/>
-    <w:lsdException w:name="Grid Table 4 Accent 6" w:uiPriority="49"/>
-    <w:lsdException w:name="Grid Table 5 Dark Accent 6" w:uiPriority="50"/>
-    <w:lsdException w:name="Grid Table 6 Colorful Accent 6" w:uiPriority="51"/>
-    <w:lsdException w:name="Grid Table 7 Colorful Accent 6" w:uiPriority="52"/>
-    <w:lsdException w:name="List Table 1 Light" w:uiPriority="46"/>
-    <w:lsdException w:name="List Table 2" w:uiPriority="47"/>
-    <w:lsdException w:name="List Table 3" w:uiPriority="48"/>
-    <w:lsdException w:name="List Table 4" w:uiPriority="49"/>
-    <w:lsdException w:name="List Table 5 Dark" w:uiPriority="50"/>
-    <w:lsdException w:name="List Table 6 Colorful" w:uiPriority="51"/>
-    <w:lsdException w:name="List Table 7 Colorful" w:uiPriority="52"/>
-    <w:lsdException w:name="List Table 1 Light Accent 1" w:uiPriority="46"/>
-    <w:lsdException w:name="List Table 2 Accent 1" w:uiPriority="47"/>
-    <w:lsdException w:name="List Table 3 Accent 1" w:uiPriority="48"/>
-    <w:lsdException w:name="List Table 4 Accent 1" w:uiPriority="49"/>
-    <w:lsdException w:name="List Table 5 Dark Accent 1" w:uiPriority="50"/>
-    <w:lsdException w:name="List Table 6 Colorful Accent 1" w:uiPriority="51"/>
-    <w:lsdException w:name="List Table 7 Colorful Accent 1" w:uiPriority="52"/>
-    <w:lsdException w:name="List Table 1 Light Accent 2" w:uiPriority="46"/>
-    <w:lsdException w:name="List Table 2 Accent 2" w:uiPriority="47"/>
-    <w:lsdException w:name="List Table 3 Accent 2" w:uiPriority="48"/>
-    <w:lsdException w:name="List Table 4 Accent 2" w:uiPriority="49"/>
-    <w:lsdException w:name="List Table 5 Dark Accent 2" w:uiPriority="50"/>
-    <w:lsdException w:name="List Table 6 Colorful Accent 2" w:uiPriority="51"/>
-    <w:lsdException w:name="List Table 7 Colorful Accent 2" w:uiPriority="52"/>
-    <w:lsdException w:name="List Table 1 Light Accent 3" w:uiPriority="46"/>
-    <w:lsdException w:name="List Table 2 Accent 3" w:uiPriority="47"/>
-    <w:lsdException w:name="List Table 3 Accent 3" w:uiPriority="48"/>
-    <w:lsdException w:name="List Table 4 Accent 3" w:uiPriority="49"/>
-    <w:lsdException w:name="List Table 5 Dark Accent 3" w:uiPriority="50"/>
-    <w:lsdException w:name="List Table 6 Colorful Accent 3" w:uiPriority="51"/>
-    <w:lsdException w:name="List Table 7 Colorful Accent 3" w:uiPriority="52"/>
-    <w:lsdException w:name="List Table 1 Light Accent 4" w:uiPriority="46"/>
-    <w:lsdException w:name="List Table 2 Accent 4" w:uiPriority="47"/>
-    <w:lsdException w:name="List Table 3 Accent 4" w:uiPriority="48"/>
-    <w:lsdException w:name="List Table 4 Accent 4" w:uiPriority="49"/>
-    <w:lsdException w:name="List Table 5 Dark Accent 4" w:uiPriority="50"/>
-    <w:lsdException w:name="List Table 6 Colorful Accent 4" w:uiPriority="51"/>
-    <w:lsdException w:name="List Table 7 Colorful Accent 4" w:uiPriority="52"/>
-    <w:lsdException w:name="List Table 1 Light Accent 5" w:uiPriority="46"/>
-    <w:lsdException w:name="List Table 2 Accent 5" w:uiPriority="47"/>
-    <w:lsdException w:name="List Table 3 Accent 5" w:uiPriority="48"/>
-    <w:lsdException w:name="List Table 4 Accent 5" w:uiPriority="49"/>
-    <w:lsdException w:name="List Table 5 Dark Accent 5" w:uiPriority="50"/>
-    <w:lsdException w:name="List Table 6 Colorful Accent 5" w:uiPriority="51"/>
-    <w:lsdException w:name="List Table 7 Colorful Accent 5" w:uiPriority="52"/>
-    <w:lsdException w:name="List Table 1 Light Accent 6" w:uiPriority="46"/>
-    <w:lsdException w:name="List Table 2 Accent 6" w:uiPriority="47"/>
-    <w:lsdException w:name="List Table 3 Accent 6" w:uiPriority="48"/>
-    <w:lsdException w:name="List Table 4 Accent 6" w:uiPriority="49"/>
-    <w:lsdException w:name="List Table 5 Dark Accent 6" w:uiPriority="50"/>
-    <w:lsdException w:name="List Table 6 Colorful Accent 6" w:uiPriority="51"/>
-    <w:lsdException w:name="List Table 7 Colorful Accent 6" w:uiPriority="52"/>
+  <w:latentStyles w:defLockedState="0" w:defUIPriority="99" w:defSemiHidden="1" w:defUnhideWhenUsed="1" w:defQFormat="0" w:count="267">
+    <w:lsdException w:name="Normal" w:semiHidden="0" w:uiPriority="0" w:unhideWhenUsed="0" w:qFormat="1"/>
+    <w:lsdException w:name="heading 1" w:semiHidden="0" w:uiPriority="9" w:unhideWhenUsed="0" w:qFormat="1"/>
+    <w:lsdException w:name="heading 2" w:uiPriority="9" w:qFormat="1"/>
+    <w:lsdException w:name="heading 3" w:uiPriority="9" w:qFormat="1"/>
+    <w:lsdException w:name="heading 4" w:uiPriority="9" w:qFormat="1"/>
+    <w:lsdException w:name="heading 5" w:uiPriority="9" w:qFormat="1"/>
+    <w:lsdException w:name="heading 6" w:uiPriority="9" w:qFormat="1"/>
+    <w:lsdException w:name="heading 7" w:uiPriority="9" w:qFormat="1"/>
+    <w:lsdException w:name="heading 8" w:uiPriority="9" w:qFormat="1"/>
+    <w:lsdException w:name="heading 9" w:uiPriority="9" w:qFormat="1"/>
+    <w:lsdException w:name="toc 1" w:uiPriority="39"/>
+    <w:lsdException w:name="toc 2" w:uiPriority="39"/>
+    <w:lsdException w:name="toc 3" w:uiPriority="39"/>
+    <w:lsdException w:name="toc 4" w:uiPriority="39"/>
+    <w:lsdException w:name="toc 5" w:uiPriority="39"/>
+    <w:lsdException w:name="toc 6" w:uiPriority="39"/>
+    <w:lsdException w:name="toc 7" w:uiPriority="39"/>
+    <w:lsdException w:name="toc 8" w:uiPriority="39"/>
+    <w:lsdException w:name="toc 9" w:uiPriority="39"/>
+    <w:lsdException w:name="caption" w:uiPriority="35" w:qFormat="1"/>
+    <w:lsdException w:name="Title" w:semiHidden="0" w:uiPriority="10" w:unhideWhenUsed="0" w:qFormat="1"/>
+    <w:lsdException w:name="Default Paragraph Font" w:uiPriority="1"/>
+    <w:lsdException w:name="Subtitle" w:semiHidden="0" w:uiPriority="11" w:unhideWhenUsed="0" w:qFormat="1"/>
+    <w:lsdException w:name="Strong" w:semiHidden="0" w:uiPriority="22" w:unhideWhenUsed="0" w:qFormat="1"/>
+    <w:lsdException w:name="Emphasis" w:semiHidden="0" w:uiPriority="20" w:unhideWhenUsed="0" w:qFormat="1"/>
+    <w:lsdException w:name="Table Grid" w:semiHidden="0" w:uiPriority="59" w:unhideWhenUsed="0"/>
+    <w:lsdException w:name="Placeholder Text" w:unhideWhenUsed="0"/>
+    <w:lsdException w:name="No Spacing" w:semiHidden="0" w:uiPriority="1" w:unhideWhenUsed="0" w:qFormat="1"/>
+    <w:lsdException w:name="Light Shading" w:semiHidden="0" w:uiPriority="60" w:unhideWhenUsed="0"/>
+    <w:lsdException w:name="Light List" w:semiHidden="0" w:uiPriority="61" w:unhideWhenUsed="0"/>
+    <w:lsdException w:name="Light Grid" w:semiHidden="0" w:uiPriority="62" w:unhideWhenUsed="0"/>
+    <w:lsdException w:name="Medium Shading 1" w:semiHidden="0" w:uiPriority="63" w:unhideWhenUsed="0"/>
+    <w:lsdException w:name="Medium Shading 2" w:semiHidden="0" w:uiPriority="64" w:unhideWhenUsed="0"/>
+    <w:lsdException w:name="Medium List 1" w:semiHidden="0" w:uiPriority="65" w:unhideWhenUsed="0"/>
+    <w:lsdException w:name="Medium List 2" w:semiHidden="0" w:uiPriority="66" w:unhideWhenUsed="0"/>
+    <w:lsdException w:name="Medium Grid 1" w:semiHidden="0" w:uiPriority="67" w:unhideWhenUsed="0"/>
+    <w:lsdException w:name="Medium Grid 2" w:semiHidden="0" w:uiPriority="68" w:unhideWhenUsed="0"/>
+    <w:lsdException w:name="Medium Grid 3" w:semiHidden="0" w:uiPriority="69" w:unhideWhenUsed="0"/>
+    <w:lsdException w:name="Dark List" w:semiHidden="0" w:uiPriority="70" w:unhideWhenUsed="0"/>
+    <w:lsdException w:name="Colorful Shading" w:semiHidden="0" w:uiPriority="71" w:unhideWhenUsed="0"/>
+    <w:lsdException w:name="Colorful List" w:semiHidden="0" w:uiPriority="72" w:unhideWhenUsed="0"/>
+    <w:lsdException w:name="Colorful Grid" w:semiHidden="0" w:uiPriority="73" w:unhideWhenUsed="0"/>
+    <w:lsdException w:name="Light Shading Accent 1" w:semiHidden="0" w:uiPriority="60" w:unhideWhenUsed="0"/>
+    <w:lsdException w:name="Light List Accent 1" w:semiHidden="0" w:uiPriority="61" w:unhideWhenUsed="0"/>
+    <w:lsdException w:name="Light Grid Accent 1" w:semiHidden="0" w:uiPriority="62" w:unhideWhenUsed="0"/>
+    <w:lsdException w:name="Medium Shading 1 Accent 1" w:semiHidden="0" w:uiPriority="63" w:unhideWhenUsed="0"/>
+    <w:lsdException w:name="Medium Shading 2 Accent 1" w:semiHidden="0" w:uiPriority="64" w:unhideWhenUsed="0"/>
+    <w:lsdException w:name="Medium List 1 Accent 1" w:semiHidden="0" w:uiPriority="65" w:unhideWhenUsed="0"/>
+    <w:lsdException w:name="Revision" w:unhideWhenUsed="0"/>
+    <w:lsdException w:name="List Paragraph" w:semiHidden="0" w:uiPriority="34" w:unhideWhenUsed="0" w:qFormat="1"/>
+    <w:lsdException w:name="Quote" w:semiHidden="0" w:uiPriority="29" w:unhideWhenUsed="0" w:qFormat="1"/>
+    <w:lsdException w:name="Intense Quote" w:semiHidden="0" w:uiPriority="30" w:unhideWhenUsed="0" w:qFormat="1"/>
+    <w:lsdException w:name="Medium List 2 Accent 1" w:semiHidden="0" w:uiPriority="66" w:unhideWhenUsed="0"/>
+    <w:lsdException w:name="Medium Grid 1 Accent 1" w:semiHidden="0" w:uiPriority="67" w:unhideWhenUsed="0"/>
+    <w:lsdException w:name="Medium Grid 2 Accent 1" w:semiHidden="0" w:uiPriority="68" w:unhideWhenUsed="0"/>
+    <w:lsdException w:name="Medium Grid 3 Accent 1" w:semiHidden="0" w:uiPriority="69" w:unhideWhenUsed="0"/>
+    <w:lsdException w:name="Dark List Accent 1" w:semiHidden="0" w:uiPriority="70" w:unhideWhenUsed="0"/>
+    <w:lsdException w:name="Colorful Shading Accent 1" w:semiHidden="0" w:uiPriority="71" w:unhideWhenUsed="0"/>
+    <w:lsdException w:name="Colorful List Accent 1" w:semiHidden="0" w:uiPriority="72" w:unhideWhenUsed="0"/>
+    <w:lsdException w:name="Colorful Grid Accent 1" w:semiHidden="0" w:uiPriority="73" w:unhideWhenUsed="0"/>
+    <w:lsdException w:name="Light Shading Accent 2" w:semiHidden="0" w:uiPriority="60" w:unhideWhenUsed="0"/>
+    <w:lsdException w:name="Light List Accent 2" w:semiHidden="0" w:uiPriority="61" w:unhideWhenUsed="0"/>
+    <w:lsdException w:name="Light Grid Accent 2" w:semiHidden="0" w:uiPriority="62" w:unhideWhenUsed="0"/>
+    <w:lsdException w:name="Medium Shading 1 Accent 2" w:semiHidden="0" w:uiPriority="63" w:unhideWhenUsed="0"/>
+    <w:lsdException w:name="Medium Shading 2 Accent 2" w:semiHidden="0" w:uiPriority="64" w:unhideWhenUsed="0"/>
+    <w:lsdException w:name="Medium List 1 Accent 2" w:semiHidden="0" w:uiPriority="65" w:unhideWhenUsed="0"/>
+    <w:lsdException w:name="Medium List 2 Accent 2" w:semiHidden="0" w:uiPriority="66" w:unhideWhenUsed="0"/>
+    <w:lsdException w:name="Medium Grid 1 Accent 2" w:semiHidden="0" w:uiPriority="67" w:unhideWhenUsed="0"/>
+    <w:lsdException w:name="Medium Grid 2 Accent 2" w:semiHidden="0" w:uiPriority="68" w:unhideWhenUsed="0"/>
+    <w:lsdException w:name="Medium Grid 3 Accent 2" w:semiHidden="0" w:uiPriority="69" w:unhideWhenUsed="0"/>
+    <w:lsdException w:name="Dark List Accent 2" w:semiHidden="0" w:uiPriority="70" w:unhideWhenUsed="0"/>
+    <w:lsdException w:name="Colorful Shading Accent 2" w:semiHidden="0" w:uiPriority="71" w:unhideWhenUsed="0"/>
+    <w:lsdException w:name="Colorful List Accent 2" w:semiHidden="0" w:uiPriority="72" w:unhideWhenUsed="0"/>
+    <w:lsdException w:name="Colorful Grid Accent 2" w:semiHidden="0" w:uiPriority="73" w:unhideWhenUsed="0"/>
+    <w:lsdException w:name="Light Shading Accent 3" w:semiHidden="0" w:uiPriority="60" w:unhideWhenUsed="0"/>
+    <w:lsdException w:name="Light List Accent 3" w:semiHidden="0" w:uiPriority="61" w:unhideWhenUsed="0"/>
+    <w:lsdException w:name="Light Grid Accent 3" w:semiHidden="0" w:uiPriority="62" w:unhideWhenUsed="0"/>
+    <w:lsdException w:name="Medium Shading 1 Accent 3" w:semiHidden="0" w:uiPriority="63" w:unhideWhenUsed="0"/>
+    <w:lsdException w:name="Medium Shading 2 Accent 3" w:semiHidden="0" w:uiPriority="64" w:unhideWhenUsed="0"/>
+    <w:lsdException w:name="Medium List 1 Accent 3" w:semiHidden="0" w:uiPriority="65" w:unhideWhenUsed="0"/>
+    <w:lsdException w:name="Medium List 2 Accent 3" w:semiHidden="0" w:uiPriority="66" w:unhideWhenUsed="0"/>
+    <w:lsdException w:name="Medium Grid 1 Accent 3" w:semiHidden="0" w:uiPriority="67" w:unhideWhenUsed="0"/>
+    <w:lsdException w:name="Medium Grid 2 Accent 3" w:semiHidden="0" w:uiPriority="68" w:unhideWhenUsed="0"/>
+    <w:lsdException w:name="Medium Grid 3 Accent 3" w:semiHidden="0" w:uiPriority="69" w:unhideWhenUsed="0"/>
+    <w:lsdException w:name="Dark List Accent 3" w:semiHidden="0" w:uiPriority="70" w:unhideWhenUsed="0"/>
+    <w:lsdException w:name="Colorful Shading Accent 3" w:semiHidden="0" w:uiPriority="71" w:unhideWhenUsed="0"/>
+    <w:lsdException w:name="Colorful List Accent 3" w:semiHidden="0" w:uiPriority="72" w:unhideWhenUsed="0"/>
+    <w:lsdException w:name="Colorful Grid Accent 3" w:semiHidden="0" w:uiPriority="73" w:unhideWhenUsed="0"/>
+    <w:lsdException w:name="Light Shading Accent 4" w:semiHidden="0" w:uiPriority="60" w:unhideWhenUsed="0"/>
+    <w:lsdException w:name="Light List Accent 4" w:semiHidden="0" w:uiPriority="61" w:unhideWhenUsed="0"/>
+    <w:lsdException w:name="Light Grid Accent 4" w:semiHidden="0" w:uiPriority="62" w:unhideWhenUsed="0"/>
+    <w:lsdException w:name="Medium Shading 1 Accent 4" w:semiHidden="0" w:uiPriority="63" w:unhideWhenUsed="0"/>
+    <w:lsdException w:name="Medium Shading 2 Accent 4" w:semiHidden="0" w:uiPriority="64" w:unhideWhenUsed="0"/>
+    <w:lsdException w:name="Medium List 1 Accent 4" w:semiHidden="0" w:uiPriority="65" w:unhideWhenUsed="0"/>
+    <w:lsdException w:name="Medium List 2 Accent 4" w:semiHidden="0" w:uiPriority="66" w:unhideWhenUsed="0"/>
+    <w:lsdException w:name="Medium Grid 1 Accent 4" w:semiHidden="0" w:uiPriority="67" w:unhideWhenUsed="0"/>
+    <w:lsdException w:name="Medium Grid 2 Accent 4" w:semiHidden="0" w:uiPriority="68" w:unhideWhenUsed="0"/>
+    <w:lsdException w:name="Medium Grid 3 Accent 4" w:semiHidden="0" w:uiPriority="69" w:unhideWhenUsed="0"/>
+    <w:lsdException w:name="Dark List Accent 4" w:semiHidden="0" w:uiPriority="70" w:unhideWhenUsed="0"/>
+    <w:lsdException w:name="Colorful Shading Accent 4" w:semiHidden="0" w:uiPriority="71" w:unhideWhenUsed="0"/>
+    <w:lsdException w:name="Colorful List Accent 4" w:semiHidden="0" w:uiPriority="72" w:unhideWhenUsed="0"/>
+    <w:lsdException w:name="Colorful Grid Accent 4" w:semiHidden="0" w:uiPriority="73" w:unhideWhenUsed="0"/>
+    <w:lsdException w:name="Light Shading Accent 5" w:semiHidden="0" w:uiPriority="60" w:unhideWhenUsed="0"/>
+    <w:lsdException w:name="Light List Accent 5" w:semiHidden="0" w:uiPriority="61" w:unhideWhenUsed="0"/>
+    <w:lsdException w:name="Light Grid Accent 5" w:semiHidden="0" w:uiPriority="62" w:unhideWhenUsed="0"/>
+    <w:lsdException w:name="Medium Shading 1 Accent 5" w:semiHidden="0" w:uiPriority="63" w:unhideWhenUsed="0"/>
+    <w:lsdException w:name="Medium Shading 2 Accent 5" w:semiHidden="0" w:uiPriority="64" w:unhideWhenUsed="0"/>
+    <w:lsdException w:name="Medium List 1 Accent 5" w:semiHidden="0" w:uiPriority="65" w:unhideWhenUsed="0"/>
+    <w:lsdException w:name="Medium List 2 Accent 5" w:semiHidden="0" w:uiPriority="66" w:unhideWhenUsed="0"/>
+    <w:lsdException w:name="Medium Grid 1 Accent 5" w:semiHidden="0" w:uiPriority="67" w:unhideWhenUsed="0"/>
+    <w:lsdException w:name="Medium Grid 2 Accent 5" w:semiHidden="0" w:uiPriority="68" w:unhideWhenUsed="0"/>
+    <w:lsdException w:name="Medium Grid 3 Accent 5" w:semiHidden="0" w:uiPriority="69" w:unhideWhenUsed="0"/>
+    <w:lsdException w:name="Dark List Accent 5" w:semiHidden="0" w:uiPriority="70" w:unhideWhenUsed="0"/>
+    <w:lsdException w:name="Colorful Shading Accent 5" w:semiHidden="0" w:uiPriority="71" w:unhideWhenUsed="0"/>
+    <w:lsdException w:name="Colorful List Accent 5" w:semiHidden="0" w:uiPriority="72" w:unhideWhenUsed="0"/>
+    <w:lsdException w:name="Colorful Grid Accent 5" w:semiHidden="0" w:uiPriority="73" w:unhideWhenUsed="0"/>
+    <w:lsdException w:name="Light Shading Accent 6" w:semiHidden="0" w:uiPriority="60" w:unhideWhenUsed="0"/>
+    <w:lsdException w:name="Light List Accent 6" w:semiHidden="0" w:uiPriority="61" w:unhideWhenUsed="0"/>
+    <w:lsdException w:name="Light Grid Accent 6" w:semiHidden="0" w:uiPriority="62" w:unhideWhenUsed="0"/>
+    <w:lsdException w:name="Medium Shading 1 Accent 6" w:semiHidden="0" w:uiPriority="63" w:unhideWhenUsed="0"/>
+    <w:lsdException w:name="Medium Shading 2 Accent 6" w:semiHidden="0" w:uiPriority="64" w:unhideWhenUsed="0"/>
+    <w:lsdException w:name="Medium List 1 Accent 6" w:semiHidden="0" w:uiPriority="65" w:unhideWhenUsed="0"/>
+    <w:lsdException w:name="Medium List 2 Accent 6" w:semiHidden="0" w:uiPriority="66" w:unhideWhenUsed="0"/>
+    <w:lsdException w:name="Medium Grid 1 Accent 6" w:semiHidden="0" w:uiPriority="67" w:unhideWhenUsed="0"/>
+    <w:lsdException w:name="Medium Grid 2 Accent 6" w:semiHidden="0" w:uiPriority="68" w:unhideWhenUsed="0"/>
+    <w:lsdException w:name="Medium Grid 3 Accent 6" w:semiHidden="0" w:uiPriority="69" w:unhideWhenUsed="0"/>
+    <w:lsdException w:name="Dark List Accent 6" w:semiHidden="0" w:uiPriority="70" w:unhideWhenUsed="0"/>
+    <w:lsdException w:name="Colorful Shading Accent 6" w:semiHidden="0" w:uiPriority="71" w:unhideWhenUsed="0"/>
+    <w:lsdException w:name="Colorful List Accent 6" w:semiHidden="0" w:uiPriority="72" w:unhideWhenUsed="0"/>
+    <w:lsdException w:name="Colorful Grid Accent 6" w:semiHidden="0" w:uiPriority="73" w:unhideWhenUsed="0"/>
+    <w:lsdException w:name="Subtle Emphasis" w:semiHidden="0" w:uiPriority="19" w:unhideWhenUsed="0" w:qFormat="1"/>
+    <w:lsdException w:name="Intense Emphasis" w:semiHidden="0" w:uiPriority="21" w:unhideWhenUsed="0" w:qFormat="1"/>
+    <w:lsdException w:name="Subtle Reference" w:semiHidden="0" w:uiPriority="31" w:unhideWhenUsed="0" w:qFormat="1"/>
+    <w:lsdException w:name="Intense Reference" w:semiHidden="0" w:uiPriority="32" w:unhideWhenUsed="0" w:qFormat="1"/>
+    <w:lsdException w:name="Book Title" w:semiHidden="0" w:uiPriority="33" w:unhideWhenUsed="0" w:qFormat="1"/>
+    <w:lsdException w:name="Bibliography" w:uiPriority="37"/>
+    <w:lsdException w:name="TOC Heading" w:uiPriority="39" w:qFormat="1"/>
+  </w:latentStyles>
+  <w:style w:type="paragraph" w:default="1" w:styleId="Normal">
+    <w:name w:val="Normal"/>
+    <w:qFormat/>
+  </w:style>
+  <w:style w:type="paragraph" w:styleId="Heading1">
+    <w:name w:val="heading 1"/>
+    <w:basedOn w:val="Normal"/>
+    <w:next w:val="Normal"/>
+    <w:link w:val="Heading1Char"/>
+    <w:uiPriority w:val="9"/>
+    <w:qFormat/>
+    <w:rsid w:val="000C250C"/>
+    <w:pPr>
+      <w:keepNext/>
+      <w:keepLines/>
+      <w:spacing w:before="480" w:after="0"/>
+      <w:outlineLvl w:val="0"/>
+    </w:pPr>
+    <w:rPr>
+      <w:rFonts w:asciiTheme="majorHAnsi" w:eastAsiaTheme="majorEastAsia" w:hAnsiTheme="majorHAnsi" w:cstheme="majorBidi"/>
+      <w:b/>
+      <w:bCs/>
+      <w:color w:val="365F91" w:themeColor="accent1" w:themeShade="BF"/>
+      <w:sz w:val="28"/>
+      <w:szCs w:val="28"/>
+    </w:rPr>
+  </w:style>
+  <w:style w:type="paragraph" w:styleId="Heading2">
+    <w:name w:val="heading 2"/>
+    <w:basedOn w:val="Normal"/>
+    <w:next w:val="Normal"/>
+    <w:link w:val="Heading2Char"/>
+    <w:uiPriority w:val="9"/>
+    <w:unhideWhenUsed/>
+    <w:qFormat/>
+    <w:rsid w:val="00AB571D"/>
+    <w:pPr>
+      <w:keepNext/>
+      <w:keepLines/>
+      <w:spacing w:before="200" w:after="0"/>
+      <w:outlineLvl w:val="1"/>
+    </w:pPr>
+    <w:rPr>
+      <w:rFonts w:asciiTheme="majorHAnsi" w:eastAsiaTheme="majorEastAsia" w:hAnsiTheme="majorHAnsi" w:cstheme="majorBidi"/>
+      <w:b/>
+      <w:bCs/>
+      <w:color w:val="4F81BD" w:themeColor="accent1"/>
+      <w:sz w:val="26"/>
+      <w:szCs w:val="26"/>
+    </w:rPr>
+  </w:style>
+  <w:style w:type="character" w:default="1" w:styleId="DefaultParagraphFont">
+    <w:name w:val="Default Paragraph Font"/>
+    <w:uiPriority w:val="1"/>
+    <w:semiHidden/>
+    <w:unhideWhenUsed/>
+  </w:style>
+  <w:style w:type="table" w:default="1" w:styleId="TableNormal">
+    <w:name w:val="Normal Table"/>
+    <w:uiPriority w:val="99"/>
+    <w:semiHidden/>
+    <w:unhideWhenUsed/>
+    <w:tblPr>
+      <w:tblInd w:w="0" w:type="dxa"/>
+      <w:tblCellMar>
+        <w:top w:w="0" w:type="dxa"/>
+        <w:left w:w="108" w:type="dxa"/>
+        <w:bottom w:w="0" w:type="dxa"/>
+        <w:right w:w="108" w:type="dxa"/>
+      </w:tblCellMar>
+    </w:tblPr>
+  </w:style>
+  <w:style w:type="numbering" w:default="1" w:styleId="NoList">
+    <w:name w:val="No List"/>
+    <w:uiPriority w:val="99"/>
+    <w:semiHidden/>
+    <w:unhideWhenUsed/>
+  </w:style>
+  <w:style w:type="paragraph" w:styleId="NoSpacing">
+    <w:name w:val="No Spacing"/>
+    <w:link w:val="NoSpacingChar"/>
+    <w:uiPriority w:val="1"/>
+    <w:qFormat/>
+    <w:rsid w:val="003E1D56"/>
+    <w:pPr>
+      <w:spacing w:after="0" w:line="240" w:lineRule="auto"/>
+    </w:pPr>
+  </w:style>
+  <w:style w:type="character" w:customStyle="1" w:styleId="NoSpacingChar">
+    <w:name w:val="No Spacing Char"/>
+    <w:basedOn w:val="DefaultParagraphFont"/>
+    <w:link w:val="NoSpacing"/>
+    <w:uiPriority w:val="1"/>
+    <w:rsid w:val="003E1D56"/>
+    <w:rPr>
+      <w:rFonts w:eastAsiaTheme="minorEastAsia"/>
+    </w:rPr>
+  </w:style>
+  <w:style w:type="paragraph" w:styleId="BalloonText">
+    <w:name w:val="Balloon Text"/>
+    <w:basedOn w:val="Normal"/>
+    <w:link w:val="BalloonTextChar"/>
+    <w:uiPriority w:val="99"/>
+    <w:semiHidden/>
+    <w:unhideWhenUsed/>
+    <w:rsid w:val="003E1D56"/>
+    <w:pPr>
+      <w:spacing w:after="0" w:line="240" w:lineRule="auto"/>
+    </w:pPr>
+    <w:rPr>
+      <w:rFonts w:ascii="Tahoma" w:hAnsi="Tahoma" w:cs="Tahoma"/>
+      <w:sz w:val="16"/>
+      <w:szCs w:val="16"/>
+    </w:rPr>
+  </w:style>
+  <w:style w:type="character" w:customStyle="1" w:styleId="BalloonTextChar">
+    <w:name w:val="Balloon Text Char"/>
+    <w:basedOn w:val="DefaultParagraphFont"/>
+    <w:link w:val="BalloonText"/>
+    <w:uiPriority w:val="99"/>
+    <w:semiHidden/>
+    <w:rsid w:val="003E1D56"/>
+    <w:rPr>
+      <w:rFonts w:ascii="Tahoma" w:hAnsi="Tahoma" w:cs="Tahoma"/>
+      <w:sz w:val="16"/>
+      <w:szCs w:val="16"/>
+    </w:rPr>
+  </w:style>
+  <w:style w:type="paragraph" w:styleId="ListParagraph">
+    <w:name w:val="List Paragraph"/>
+    <w:basedOn w:val="Normal"/>
+    <w:uiPriority w:val="34"/>
+    <w:qFormat/>
+    <w:rsid w:val="00686D09"/>
+    <w:pPr>
+      <w:ind w:left="720"/>
+      <w:contextualSpacing/>
+    </w:pPr>
+  </w:style>
+  <w:style w:type="paragraph" w:styleId="Header">
+    <w:name w:val="header"/>
+    <w:basedOn w:val="Normal"/>
+    <w:link w:val="HeaderChar"/>
+    <w:uiPriority w:val="99"/>
+    <w:unhideWhenUsed/>
+    <w:rsid w:val="00C152DC"/>
+    <w:pPr>
+      <w:tabs>
+        <w:tab w:val="center" w:pos="4680"/>
+        <w:tab w:val="right" w:pos="9360"/>
+      </w:tabs>
+      <w:spacing w:after="0" w:line="240" w:lineRule="auto"/>
+    </w:pPr>
+  </w:style>
+  <w:style w:type="character" w:customStyle="1" w:styleId="HeaderChar">
+    <w:name w:val="Header Char"/>
+    <w:basedOn w:val="DefaultParagraphFont"/>
+    <w:link w:val="Header"/>
+    <w:uiPriority w:val="99"/>
+    <w:rsid w:val="00C152DC"/>
+  </w:style>
+  <w:style w:type="paragraph" w:styleId="Footer">
+    <w:name w:val="footer"/>
+    <w:basedOn w:val="Normal"/>
+    <w:link w:val="FooterChar"/>
+    <w:uiPriority w:val="99"/>
+    <w:unhideWhenUsed/>
+    <w:rsid w:val="00C152DC"/>
+    <w:pPr>
+      <w:tabs>
+        <w:tab w:val="center" w:pos="4680"/>
+        <w:tab w:val="right" w:pos="9360"/>
+      </w:tabs>
+      <w:spacing w:after="0" w:line="240" w:lineRule="auto"/>
+    </w:pPr>
+  </w:style>
+  <w:style w:type="character" w:customStyle="1" w:styleId="FooterChar">
+    <w:name w:val="Footer Char"/>
+    <w:basedOn w:val="DefaultParagraphFont"/>
+    <w:link w:val="Footer"/>
+    <w:uiPriority w:val="99"/>
+    <w:rsid w:val="00C152DC"/>
+  </w:style>
+  <w:style w:type="character" w:customStyle="1" w:styleId="Heading1Char">
+    <w:name w:val="Heading 1 Char"/>
+    <w:basedOn w:val="DefaultParagraphFont"/>
+    <w:link w:val="Heading1"/>
+    <w:uiPriority w:val="9"/>
+    <w:rsid w:val="000C250C"/>
+    <w:rPr>
+      <w:rFonts w:asciiTheme="majorHAnsi" w:eastAsiaTheme="majorEastAsia" w:hAnsiTheme="majorHAnsi" w:cstheme="majorBidi"/>
+      <w:b/>
+      <w:bCs/>
+      <w:color w:val="365F91" w:themeColor="accent1" w:themeShade="BF"/>
+      <w:sz w:val="28"/>
+      <w:szCs w:val="28"/>
+    </w:rPr>
+  </w:style>
+  <w:style w:type="paragraph" w:styleId="TOCHeading">
+    <w:name w:val="TOC Heading"/>
+    <w:basedOn w:val="Heading1"/>
+    <w:next w:val="Normal"/>
+    <w:uiPriority w:val="39"/>
+    <w:semiHidden/>
+    <w:unhideWhenUsed/>
+    <w:qFormat/>
+    <w:rsid w:val="000C250C"/>
+    <w:pPr>
+      <w:outlineLvl w:val="9"/>
+    </w:pPr>
+    <w:rPr>
+      <w:lang w:val="en-US" w:eastAsia="ja-JP"/>
+    </w:rPr>
+  </w:style>
+  <w:style w:type="paragraph" w:styleId="TOC1">
+    <w:name w:val="toc 1"/>
+    <w:basedOn w:val="Normal"/>
+    <w:next w:val="Normal"/>
+    <w:autoRedefine/>
+    <w:uiPriority w:val="39"/>
+    <w:unhideWhenUsed/>
+    <w:rsid w:val="000C250C"/>
+    <w:pPr>
+      <w:spacing w:after="100"/>
+    </w:pPr>
+  </w:style>
+  <w:style w:type="character" w:styleId="Hyperlink">
+    <w:name w:val="Hyperlink"/>
+    <w:basedOn w:val="DefaultParagraphFont"/>
+    <w:uiPriority w:val="99"/>
+    <w:unhideWhenUsed/>
+    <w:rsid w:val="000C250C"/>
+    <w:rPr>
+      <w:color w:val="0000FF" w:themeColor="hyperlink"/>
+      <w:u w:val="single"/>
+    </w:rPr>
+  </w:style>
+  <w:style w:type="table" w:styleId="TableGrid">
+    <w:name w:val="Table Grid"/>
+    <w:basedOn w:val="TableNormal"/>
+    <w:uiPriority w:val="59"/>
+    <w:rsid w:val="00260555"/>
+    <w:pPr>
+      <w:spacing w:after="0" w:line="240" w:lineRule="auto"/>
+    </w:pPr>
+    <w:tblPr>
+      <w:tblInd w:w="0" w:type="dxa"/>
+      <w:tblBorders>
+        <w:top w:val="single" w:sz="4" w:space="0" w:color="auto"/>
+        <w:left w:val="single" w:sz="4" w:space="0" w:color="auto"/>
+        <w:bottom w:val="single" w:sz="4" w:space="0" w:color="auto"/>
+        <w:right w:val="single" w:sz="4" w:space="0" w:color="auto"/>
+        <w:insideH w:val="single" w:sz="4" w:space="0" w:color="auto"/>
+        <w:insideV w:val="single" w:sz="4" w:space="0" w:color="auto"/>
+      </w:tblBorders>
+      <w:tblCellMar>
+        <w:top w:w="0" w:type="dxa"/>
+        <w:left w:w="108" w:type="dxa"/>
+        <w:bottom w:w="0" w:type="dxa"/>
+        <w:right w:w="108" w:type="dxa"/>
+      </w:tblCellMar>
+    </w:tblPr>
+  </w:style>
+  <w:style w:type="character" w:customStyle="1" w:styleId="Heading2Char">
+    <w:name w:val="Heading 2 Char"/>
+    <w:basedOn w:val="DefaultParagraphFont"/>
+    <w:link w:val="Heading2"/>
+    <w:uiPriority w:val="9"/>
+    <w:rsid w:val="00AB571D"/>
+    <w:rPr>
+      <w:rFonts w:asciiTheme="majorHAnsi" w:eastAsiaTheme="majorEastAsia" w:hAnsiTheme="majorHAnsi" w:cstheme="majorBidi"/>
+      <w:b/>
+      <w:bCs/>
+      <w:color w:val="4F81BD" w:themeColor="accent1"/>
+      <w:sz w:val="26"/>
+      <w:szCs w:val="26"/>
+    </w:rPr>
+  </w:style>
+  <w:style w:type="paragraph" w:styleId="TOC2">
+    <w:name w:val="toc 2"/>
+    <w:basedOn w:val="Normal"/>
+    <w:next w:val="Normal"/>
+    <w:autoRedefine/>
+    <w:uiPriority w:val="39"/>
+    <w:unhideWhenUsed/>
+    <w:rsid w:val="00AB571D"/>
+    <w:pPr>
+      <w:spacing w:after="100"/>
+      <w:ind w:left="220"/>
+    </w:pPr>
+  </w:style>
+  <w:style w:type="table" w:styleId="LightList-Accent2">
+    <w:name w:val="Light List Accent 2"/>
+    <w:basedOn w:val="TableNormal"/>
+    <w:uiPriority w:val="61"/>
+    <w:rsid w:val="00BF3169"/>
+    <w:pPr>
+      <w:spacing w:after="0" w:line="240" w:lineRule="auto"/>
+    </w:pPr>
+    <w:tblPr>
+      <w:tblStyleRowBandSize w:val="1"/>
+      <w:tblStyleColBandSize w:val="1"/>
+      <w:tblInd w:w="0" w:type="dxa"/>
+      <w:tblBorders>
+        <w:top w:val="single" w:sz="8" w:space="0" w:color="C0504D" w:themeColor="accent2"/>
+        <w:left w:val="single" w:sz="8" w:space="0" w:color="C0504D" w:themeColor="accent2"/>
+        <w:bottom w:val="single" w:sz="8" w:space="0" w:color="C0504D" w:themeColor="accent2"/>
+        <w:right w:val="single" w:sz="8" w:space="0" w:color="C0504D" w:themeColor="accent2"/>
+      </w:tblBorders>
+      <w:tblCellMar>
+        <w:top w:w="0" w:type="dxa"/>
+        <w:left w:w="108" w:type="dxa"/>
+        <w:bottom w:w="0" w:type="dxa"/>
+        <w:right w:w="108" w:type="dxa"/>
+      </w:tblCellMar>
+    </w:tblPr>
+    <w:tblStylePr w:type="firstRow">
+      <w:pPr>
+        <w:spacing w:before="0" w:after="0" w:line="240" w:lineRule="auto"/>
+      </w:pPr>
+      <w:rPr>
+        <w:b/>
+        <w:bCs/>
+        <w:color w:val="FFFFFF" w:themeColor="background1"/>
+      </w:rPr>
+      <w:tblPr/>
+      <w:tcPr>
+        <w:shd w:val="clear" w:color="auto" w:fill="C0504D" w:themeFill="accent2"/>
+      </w:tcPr>
+    </w:tblStylePr>
+    <w:tblStylePr w:type="lastRow">
+      <w:pPr>
+        <w:spacing w:before="0" w:after="0" w:line="240" w:lineRule="auto"/>
+      </w:pPr>
+      <w:rPr>
+        <w:b/>
+        <w:bCs/>
+      </w:rPr>
+      <w:tblPr/>
+      <w:tcPr>
+        <w:tcBorders>
+          <w:top w:val="double" w:sz="6" w:space="0" w:color="C0504D" w:themeColor="accent2"/>
+          <w:left w:val="single" w:sz="8" w:space="0" w:color="C0504D" w:themeColor="accent2"/>
+          <w:bottom w:val="single" w:sz="8" w:space="0" w:color="C0504D" w:themeColor="accent2"/>
+          <w:right w:val="single" w:sz="8" w:space="0" w:color="C0504D" w:themeColor="accent2"/>
+        </w:tcBorders>
+      </w:tcPr>
+    </w:tblStylePr>
+    <w:tblStylePr w:type="firstCol">
+      <w:rPr>
+        <w:b/>
+        <w:bCs/>
+      </w:rPr>
+    </w:tblStylePr>
+    <w:tblStylePr w:type="lastCol">
+      <w:rPr>
+        <w:b/>
+        <w:bCs/>
+      </w:rPr>
+    </w:tblStylePr>
+    <w:tblStylePr w:type="band1Vert">
+      <w:tblPr/>
+      <w:tcPr>
+        <w:tcBorders>
+          <w:top w:val="single" w:sz="8" w:space="0" w:color="C0504D" w:themeColor="accent2"/>
+          <w:left w:val="single" w:sz="8" w:space="0" w:color="C0504D" w:themeColor="accent2"/>
+          <w:bottom w:val="single" w:sz="8" w:space="0" w:color="C0504D" w:themeColor="accent2"/>
+          <w:right w:val="single" w:sz="8" w:space="0" w:color="C0504D" w:themeColor="accent2"/>
+        </w:tcBorders>
+      </w:tcPr>
+    </w:tblStylePr>
+    <w:tblStylePr w:type="band1Horz">
+      <w:tblPr/>
+      <w:tcPr>
+        <w:tcBorders>
+          <w:top w:val="single" w:sz="8" w:space="0" w:color="C0504D" w:themeColor="accent2"/>
+          <w:left w:val="single" w:sz="8" w:space="0" w:color="C0504D" w:themeColor="accent2"/>
+          <w:bottom w:val="single" w:sz="8" w:space="0" w:color="C0504D" w:themeColor="accent2"/>
+          <w:right w:val="single" w:sz="8" w:space="0" w:color="C0504D" w:themeColor="accent2"/>
+        </w:tcBorders>
+      </w:tcPr>
+    </w:tblStylePr>
+  </w:style>
+  <w:style w:type="table" w:styleId="MediumShading2-Accent2">
+    <w:name w:val="Medium Shading 2 Accent 2"/>
+    <w:basedOn w:val="TableNormal"/>
+    <w:uiPriority w:val="64"/>
+    <w:rsid w:val="00BF3169"/>
+    <w:pPr>
+      <w:spacing w:after="0" w:line="240" w:lineRule="auto"/>
+    </w:pPr>
+    <w:tblPr>
+      <w:tblStyleRowBandSize w:val="1"/>
+      <w:tblStyleColBandSize w:val="1"/>
+      <w:tblInd w:w="0" w:type="dxa"/>
+      <w:tblBorders>
+        <w:top w:val="single" w:sz="18" w:space="0" w:color="auto"/>
+        <w:bottom w:val="single" w:sz="18" w:space="0" w:color="auto"/>
+      </w:tblBorders>
+      <w:tblCellMar>
+        <w:top w:w="0" w:type="dxa"/>
+        <w:left w:w="108" w:type="dxa"/>
+        <w:bottom w:w="0" w:type="dxa"/>
+        <w:right w:w="108" w:type="dxa"/>
+      </w:tblCellMar>
+    </w:tblPr>
+    <w:tblStylePr w:type="firstRow">
+      <w:pPr>
+        <w:spacing w:before="0" w:after="0" w:line="240" w:lineRule="auto"/>
+      </w:pPr>
+      <w:rPr>
+        <w:b/>
+        <w:bCs/>
+        <w:color w:val="FFFFFF" w:themeColor="background1"/>
+      </w:rPr>
+      <w:tblPr/>
+      <w:tcPr>
+        <w:tcBorders>
+          <w:top w:val="single" w:sz="18" w:space="0" w:color="auto"/>
+          <w:left w:val="nil"/>
+          <w:bottom w:val="single" w:sz="18" w:space="0" w:color="auto"/>
+          <w:right w:val="nil"/>
+          <w:insideH w:val="nil"/>
+          <w:insideV w:val="nil"/>
+        </w:tcBorders>
+        <w:shd w:val="clear" w:color="auto" w:fill="C0504D" w:themeFill="accent2"/>
+      </w:tcPr>
+    </w:tblStylePr>
+    <w:tblStylePr w:type="lastRow">
+      <w:pPr>
+        <w:spacing w:before="0" w:after="0" w:line="240" w:lineRule="auto"/>
+      </w:pPr>
+      <w:rPr>
+        <w:color w:val="auto"/>
+      </w:rPr>
+      <w:tblPr/>
+      <w:tcPr>
+        <w:tcBorders>
+          <w:top w:val="double" w:sz="6" w:space="0" w:color="auto"/>
+          <w:left w:val="nil"/>
+          <w:bottom w:val="single" w:sz="18" w:space="0" w:color="auto"/>
+          <w:right w:val="nil"/>
+          <w:insideH w:val="nil"/>
+          <w:insideV w:val="nil"/>
+        </w:tcBorders>
+        <w:shd w:val="clear" w:color="auto" w:fill="FFFFFF" w:themeFill="background1"/>
+      </w:tcPr>
+    </w:tblStylePr>
+    <w:tblStylePr w:type="firstCol">
+      <w:rPr>
+        <w:b/>
+        <w:bCs/>
+        <w:color w:val="FFFFFF" w:themeColor="background1"/>
+      </w:rPr>
+      <w:tblPr/>
+      <w:tcPr>
+        <w:tcBorders>
+          <w:top w:val="nil"/>
+          <w:left w:val="nil"/>
+          <w:bottom w:val="single" w:sz="18" w:space="0" w:color="auto"/>
+          <w:right w:val="nil"/>
+          <w:insideH w:val="nil"/>
+          <w:insideV w:val="nil"/>
+        </w:tcBorders>
+        <w:shd w:val="clear" w:color="auto" w:fill="C0504D" w:themeFill="accent2"/>
+      </w:tcPr>
+    </w:tblStylePr>
+    <w:tblStylePr w:type="lastCol">
+      <w:rPr>
+        <w:b/>
+        <w:bCs/>
+        <w:color w:val="FFFFFF" w:themeColor="background1"/>
+      </w:rPr>
+      <w:tblPr/>
+      <w:tcPr>
+        <w:tcBorders>
+          <w:left w:val="nil"/>
+          <w:right w:val="nil"/>
+          <w:insideH w:val="nil"/>
+          <w:insideV w:val="nil"/>
+        </w:tcBorders>
+        <w:shd w:val="clear" w:color="auto" w:fill="C0504D" w:themeFill="accent2"/>
+      </w:tcPr>
+    </w:tblStylePr>
+    <w:tblStylePr w:type="band1Vert">
+      <w:tblPr/>
+      <w:tcPr>
+        <w:tcBorders>
+          <w:left w:val="nil"/>
+          <w:right w:val="nil"/>
+          <w:insideH w:val="nil"/>
+          <w:insideV w:val="nil"/>
+        </w:tcBorders>
+        <w:shd w:val="clear" w:color="auto" w:fill="D8D8D8" w:themeFill="background1" w:themeFillShade="D8"/>
+      </w:tcPr>
+    </w:tblStylePr>
+    <w:tblStylePr w:type="band1Horz">
+      <w:tblPr/>
+      <w:tcPr>
+        <w:shd w:val="clear" w:color="auto" w:fill="D8D8D8" w:themeFill="background1" w:themeFillShade="D8"/>
+      </w:tcPr>
+    </w:tblStylePr>
+    <w:tblStylePr w:type="neCell">
+      <w:tblPr/>
+      <w:tcPr>
+        <w:tcBorders>
+          <w:top w:val="single" w:sz="18" w:space="0" w:color="auto"/>
+          <w:left w:val="nil"/>
+          <w:bottom w:val="single" w:sz="18" w:space="0" w:color="auto"/>
+          <w:right w:val="nil"/>
+          <w:insideH w:val="nil"/>
+          <w:insideV w:val="nil"/>
+        </w:tcBorders>
+      </w:tcPr>
+    </w:tblStylePr>
+    <w:tblStylePr w:type="nwCell">
+      <w:rPr>
+        <w:color w:val="FFFFFF" w:themeColor="background1"/>
+      </w:rPr>
+      <w:tblPr/>
+      <w:tcPr>
+        <w:tcBorders>
+          <w:top w:val="single" w:sz="18" w:space="0" w:color="auto"/>
+          <w:left w:val="nil"/>
+          <w:bottom w:val="single" w:sz="18" w:space="0" w:color="auto"/>
+          <w:right w:val="nil"/>
+          <w:insideH w:val="nil"/>
+          <w:insideV w:val="nil"/>
+        </w:tcBorders>
+      </w:tcPr>
+    </w:tblStylePr>
+  </w:style>
+</w:styles>
+</file>
+
+<file path=word/stylesWithEffects.xml><?xml version="1.0" encoding="utf-8"?>
+<w:styles xmlns:wpc="http://schemas.microsoft.com/office/word/2010/wordprocessingCanvas" xmlns:mc="http://schemas.openxmlformats.org/markup-compatibility/2006" xmlns:o="urn:schemas-microsoft-com:office:office" xmlns:r="http://schemas.openxmlformats.org/officeDocument/2006/relationships" xmlns:m="http://schemas.openxmlformats.org/officeDocument/2006/math" xmlns:v="urn:schemas-microsoft-com:vml" xmlns:wp14="http://schemas.microsoft.com/office/word/2010/wordprocessingDrawing" xmlns:wp="http://schemas.openxmlformats.org/drawingml/2006/wordprocessingDrawing" xmlns:w10="urn:schemas-microsoft-com:office:word" xmlns:w="http://schemas.openxmlformats.org/wordprocessingml/2006/main" xmlns:w14="http://schemas.microsoft.com/office/word/2010/wordml" xmlns:wpg="http://schemas.microsoft.com/office/word/2010/wordprocessingGroup" xmlns:wpi="http://schemas.microsoft.com/office/word/2010/wordprocessingInk" xmlns:wne="http://schemas.microsoft.com/office/word/2006/wordml" xmlns:wps="http://schemas.microsoft.com/office/word/2010/wordprocessingShape" mc:Ignorable="w14 wp14">
+  <w:docDefaults>
+    <w:rPrDefault>
+      <w:rPr>
+        <w:rFonts w:asciiTheme="minorHAnsi" w:eastAsiaTheme="minorEastAsia" w:hAnsiTheme="minorHAnsi" w:cstheme="minorBidi"/>
+        <w:sz w:val="22"/>
+        <w:szCs w:val="22"/>
+        <w:lang w:val="en-CA" w:eastAsia="zh-TW" w:bidi="ar-SA"/>
+      </w:rPr>
+    </w:rPrDefault>
+    <w:pPrDefault>
+      <w:pPr>
+        <w:spacing w:after="200" w:line="276" w:lineRule="auto"/>
+      </w:pPr>
+    </w:pPrDefault>
+  </w:docDefaults>
+  <w:latentStyles w:defLockedState="0" w:defUIPriority="99" w:defSemiHidden="1" w:defUnhideWhenUsed="1" w:defQFormat="0" w:count="267">
+    <w:lsdException w:name="Normal" w:semiHidden="0" w:uiPriority="0" w:unhideWhenUsed="0" w:qFormat="1"/>
+    <w:lsdException w:name="heading 1" w:semiHidden="0" w:uiPriority="9" w:unhideWhenUsed="0" w:qFormat="1"/>
+    <w:lsdException w:name="heading 2" w:uiPriority="9" w:qFormat="1"/>
+    <w:lsdException w:name="heading 3" w:uiPriority="9" w:qFormat="1"/>
+    <w:lsdException w:name="heading 4" w:uiPriority="9" w:qFormat="1"/>
+    <w:lsdException w:name="heading 5" w:uiPriority="9" w:qFormat="1"/>
+    <w:lsdException w:name="heading 6" w:uiPriority="9" w:qFormat="1"/>
+    <w:lsdException w:name="heading 7" w:uiPriority="9" w:qFormat="1"/>
+    <w:lsdException w:name="heading 8" w:uiPriority="9" w:qFormat="1"/>
+    <w:lsdException w:name="heading 9" w:uiPriority="9" w:qFormat="1"/>
+    <w:lsdException w:name="toc 1" w:uiPriority="39"/>
+    <w:lsdException w:name="toc 2" w:uiPriority="39"/>
+    <w:lsdException w:name="toc 3" w:uiPriority="39"/>
+    <w:lsdException w:name="toc 4" w:uiPriority="39"/>
+    <w:lsdException w:name="toc 5" w:uiPriority="39"/>
+    <w:lsdException w:name="toc 6" w:uiPriority="39"/>
+    <w:lsdException w:name="toc 7" w:uiPriority="39"/>
+    <w:lsdException w:name="toc 8" w:uiPriority="39"/>
+    <w:lsdException w:name="toc 9" w:uiPriority="39"/>
+    <w:lsdException w:name="caption" w:uiPriority="35" w:qFormat="1"/>
+    <w:lsdException w:name="Title" w:semiHidden="0" w:uiPriority="10" w:unhideWhenUsed="0" w:qFormat="1"/>
+    <w:lsdException w:name="Default Paragraph Font" w:uiPriority="1"/>
+    <w:lsdException w:name="Subtitle" w:semiHidden="0" w:uiPriority="11" w:unhideWhenUsed="0" w:qFormat="1"/>
+    <w:lsdException w:name="Strong" w:semiHidden="0" w:uiPriority="22" w:unhideWhenUsed="0" w:qFormat="1"/>
+    <w:lsdException w:name="Emphasis" w:semiHidden="0" w:uiPriority="20" w:unhideWhenUsed="0" w:qFormat="1"/>
+    <w:lsdException w:name="Table Grid" w:semiHidden="0" w:uiPriority="59" w:unhideWhenUsed="0"/>
+    <w:lsdException w:name="Placeholder Text" w:unhideWhenUsed="0"/>
+    <w:lsdException w:name="No Spacing" w:semiHidden="0" w:uiPriority="1" w:unhideWhenUsed="0" w:qFormat="1"/>
+    <w:lsdException w:name="Light Shading" w:semiHidden="0" w:uiPriority="60" w:unhideWhenUsed="0"/>
+    <w:lsdException w:name="Light List" w:semiHidden="0" w:uiPriority="61" w:unhideWhenUsed="0"/>
+    <w:lsdException w:name="Light Grid" w:semiHidden="0" w:uiPriority="62" w:unhideWhenUsed="0"/>
+    <w:lsdException w:name="Medium Shading 1" w:semiHidden="0" w:uiPriority="63" w:unhideWhenUsed="0"/>
+    <w:lsdException w:name="Medium Shading 2" w:semiHidden="0" w:uiPriority="64" w:unhideWhenUsed="0"/>
+    <w:lsdException w:name="Medium List 1" w:semiHidden="0" w:uiPriority="65" w:unhideWhenUsed="0"/>
+    <w:lsdException w:name="Medium List 2" w:semiHidden="0" w:uiPriority="66" w:unhideWhenUsed="0"/>
+    <w:lsdException w:name="Medium Grid 1" w:semiHidden="0" w:uiPriority="67" w:unhideWhenUsed="0"/>
+    <w:lsdException w:name="Medium Grid 2" w:semiHidden="0" w:uiPriority="68" w:unhideWhenUsed="0"/>
+    <w:lsdException w:name="Medium Grid 3" w:semiHidden="0" w:uiPriority="69" w:unhideWhenUsed="0"/>
+    <w:lsdException w:name="Dark List" w:semiHidden="0" w:uiPriority="70" w:unhideWhenUsed="0"/>
+    <w:lsdException w:name="Colorful Shading" w:semiHidden="0" w:uiPriority="71" w:unhideWhenUsed="0"/>
+    <w:lsdException w:name="Colorful List" w:semiHidden="0" w:uiPriority="72" w:unhideWhenUsed="0"/>
+    <w:lsdException w:name="Colorful Grid" w:semiHidden="0" w:uiPriority="73" w:unhideWhenUsed="0"/>
+    <w:lsdException w:name="Light Shading Accent 1" w:semiHidden="0" w:uiPriority="60" w:unhideWhenUsed="0"/>
+    <w:lsdException w:name="Light List Accent 1" w:semiHidden="0" w:uiPriority="61" w:unhideWhenUsed="0"/>
+    <w:lsdException w:name="Light Grid Accent 1" w:semiHidden="0" w:uiPriority="62" w:unhideWhenUsed="0"/>
+    <w:lsdException w:name="Medium Shading 1 Accent 1" w:semiHidden="0" w:uiPriority="63" w:unhideWhenUsed="0"/>
+    <w:lsdException w:name="Medium Shading 2 Accent 1" w:semiHidden="0" w:uiPriority="64" w:unhideWhenUsed="0"/>
+    <w:lsdException w:name="Medium List 1 Accent 1" w:semiHidden="0" w:uiPriority="65" w:unhideWhenUsed="0"/>
+    <w:lsdException w:name="Revision" w:unhideWhenUsed="0"/>
+    <w:lsdException w:name="List Paragraph" w:semiHidden="0" w:uiPriority="34" w:unhideWhenUsed="0" w:qFormat="1"/>
+    <w:lsdException w:name="Quote" w:semiHidden="0" w:uiPriority="29" w:unhideWhenUsed="0" w:qFormat="1"/>
+    <w:lsdException w:name="Intense Quote" w:semiHidden="0" w:uiPriority="30" w:unhideWhenUsed="0" w:qFormat="1"/>
+    <w:lsdException w:name="Medium List 2 Accent 1" w:semiHidden="0" w:uiPriority="66" w:unhideWhenUsed="0"/>
+    <w:lsdException w:name="Medium Grid 1 Accent 1" w:semiHidden="0" w:uiPriority="67" w:unhideWhenUsed="0"/>
+    <w:lsdException w:name="Medium Grid 2 Accent 1" w:semiHidden="0" w:uiPriority="68" w:unhideWhenUsed="0"/>
+    <w:lsdException w:name="Medium Grid 3 Accent 1" w:semiHidden="0" w:uiPriority="69" w:unhideWhenUsed="0"/>
+    <w:lsdException w:name="Dark List Accent 1" w:semiHidden="0" w:uiPriority="70" w:unhideWhenUsed="0"/>
+    <w:lsdException w:name="Colorful Shading Accent 1" w:semiHidden="0" w:uiPriority="71" w:unhideWhenUsed="0"/>
+    <w:lsdException w:name="Colorful List Accent 1" w:semiHidden="0" w:uiPriority="72" w:unhideWhenUsed="0"/>
+    <w:lsdException w:name="Colorful Grid Accent 1" w:semiHidden="0" w:uiPriority="73" w:unhideWhenUsed="0"/>
+    <w:lsdException w:name="Light Shading Accent 2" w:semiHidden="0" w:uiPriority="60" w:unhideWhenUsed="0"/>
+    <w:lsdException w:name="Light List Accent 2" w:semiHidden="0" w:uiPriority="61" w:unhideWhenUsed="0"/>
+    <w:lsdException w:name="Light Grid Accent 2" w:semiHidden="0" w:uiPriority="62" w:unhideWhenUsed="0"/>
+    <w:lsdException w:name="Medium Shading 1 Accent 2" w:semiHidden="0" w:uiPriority="63" w:unhideWhenUsed="0"/>
+    <w:lsdException w:name="Medium Shading 2 Accent 2" w:semiHidden="0" w:uiPriority="64" w:unhideWhenUsed="0"/>
+    <w:lsdException w:name="Medium List 1 Accent 2" w:semiHidden="0" w:uiPriority="65" w:unhideWhenUsed="0"/>
+    <w:lsdException w:name="Medium List 2 Accent 2" w:semiHidden="0" w:uiPriority="66" w:unhideWhenUsed="0"/>
+    <w:lsdException w:name="Medium Grid 1 Accent 2" w:semiHidden="0" w:uiPriority="67" w:unhideWhenUsed="0"/>
+    <w:lsdException w:name="Medium Grid 2 Accent 2" w:semiHidden="0" w:uiPriority="68" w:unhideWhenUsed="0"/>
+    <w:lsdException w:name="Medium Grid 3 Accent 2" w:semiHidden="0" w:uiPriority="69" w:unhideWhenUsed="0"/>
+    <w:lsdException w:name="Dark List Accent 2" w:semiHidden="0" w:uiPriority="70" w:unhideWhenUsed="0"/>
+    <w:lsdException w:name="Colorful Shading Accent 2" w:semiHidden="0" w:uiPriority="71" w:unhideWhenUsed="0"/>
+    <w:lsdException w:name="Colorful List Accent 2" w:semiHidden="0" w:uiPriority="72" w:unhideWhenUsed="0"/>
+    <w:lsdException w:name="Colorful Grid Accent 2" w:semiHidden="0" w:uiPriority="73" w:unhideWhenUsed="0"/>
+    <w:lsdException w:name="Light Shading Accent 3" w:semiHidden="0" w:uiPriority="60" w:unhideWhenUsed="0"/>
+    <w:lsdException w:name="Light List Accent 3" w:semiHidden="0" w:uiPriority="61" w:unhideWhenUsed="0"/>
+    <w:lsdException w:name="Light Grid Accent 3" w:semiHidden="0" w:uiPriority="62" w:unhideWhenUsed="0"/>
+    <w:lsdException w:name="Medium Shading 1 Accent 3" w:semiHidden="0" w:uiPriority="63" w:unhideWhenUsed="0"/>
+    <w:lsdException w:name="Medium Shading 2 Accent 3" w:semiHidden="0" w:uiPriority="64" w:unhideWhenUsed="0"/>
+    <w:lsdException w:name="Medium List 1 Accent 3" w:semiHidden="0" w:uiPriority="65" w:unhideWhenUsed="0"/>
+    <w:lsdException w:name="Medium List 2 Accent 3" w:semiHidden="0" w:uiPriority="66" w:unhideWhenUsed="0"/>
+    <w:lsdException w:name="Medium Grid 1 Accent 3" w:semiHidden="0" w:uiPriority="67" w:unhideWhenUsed="0"/>
+    <w:lsdException w:name="Medium Grid 2 Accent 3" w:semiHidden="0" w:uiPriority="68" w:unhideWhenUsed="0"/>
+    <w:lsdException w:name="Medium Grid 3 Accent 3" w:semiHidden="0" w:uiPriority="69" w:unhideWhenUsed="0"/>
+    <w:lsdException w:name="Dark List Accent 3" w:semiHidden="0" w:uiPriority="70" w:unhideWhenUsed="0"/>
+    <w:lsdException w:name="Colorful Shading Accent 3" w:semiHidden="0" w:uiPriority="71" w:unhideWhenUsed="0"/>
+    <w:lsdException w:name="Colorful List Accent 3" w:semiHidden="0" w:uiPriority="72" w:unhideWhenUsed="0"/>
+    <w:lsdException w:name="Colorful Grid Accent 3" w:semiHidden="0" w:uiPriority="73" w:unhideWhenUsed="0"/>
+    <w:lsdException w:name="Light Shading Accent 4" w:semiHidden="0" w:uiPriority="60" w:unhideWhenUsed="0"/>
+    <w:lsdException w:name="Light List Accent 4" w:semiHidden="0" w:uiPriority="61" w:unhideWhenUsed="0"/>
+    <w:lsdException w:name="Light Grid Accent 4" w:semiHidden="0" w:uiPriority="62" w:unhideWhenUsed="0"/>
+    <w:lsdException w:name="Medium Shading 1 Accent 4" w:semiHidden="0" w:uiPriority="63" w:unhideWhenUsed="0"/>
+    <w:lsdException w:name="Medium Shading 2 Accent 4" w:semiHidden="0" w:uiPriority="64" w:unhideWhenUsed="0"/>
+    <w:lsdException w:name="Medium List 1 Accent 4" w:semiHidden="0" w:uiPriority="65" w:unhideWhenUsed="0"/>
+    <w:lsdException w:name="Medium List 2 Accent 4" w:semiHidden="0" w:uiPriority="66" w:unhideWhenUsed="0"/>
+    <w:lsdException w:name="Medium Grid 1 Accent 4" w:semiHidden="0" w:uiPriority="67" w:unhideWhenUsed="0"/>
+    <w:lsdException w:name="Medium Grid 2 Accent 4" w:semiHidden="0" w:uiPriority="68" w:unhideWhenUsed="0"/>
+    <w:lsdException w:name="Medium Grid 3 Accent 4" w:semiHidden="0" w:uiPriority="69" w:unhideWhenUsed="0"/>
+    <w:lsdException w:name="Dark List Accent 4" w:semiHidden="0" w:uiPriority="70" w:unhideWhenUsed="0"/>
+    <w:lsdException w:name="Colorful Shading Accent 4" w:semiHidden="0" w:uiPriority="71" w:unhideWhenUsed="0"/>
+    <w:lsdException w:name="Colorful List Accent 4" w:semiHidden="0" w:uiPriority="72" w:unhideWhenUsed="0"/>
+    <w:lsdException w:name="Colorful Grid Accent 4" w:semiHidden="0" w:uiPriority="73" w:unhideWhenUsed="0"/>
+    <w:lsdException w:name="Light Shading Accent 5" w:semiHidden="0" w:uiPriority="60" w:unhideWhenUsed="0"/>
+    <w:lsdException w:name="Light List Accent 5" w:semiHidden="0" w:uiPriority="61" w:unhideWhenUsed="0"/>
+    <w:lsdException w:name="Light Grid Accent 5" w:semiHidden="0" w:uiPriority="62" w:unhideWhenUsed="0"/>
+    <w:lsdException w:name="Medium Shading 1 Accent 5" w:semiHidden="0" w:uiPriority="63" w:unhideWhenUsed="0"/>
+    <w:lsdException w:name="Medium Shading 2 Accent 5" w:semiHidden="0" w:uiPriority="64" w:unhideWhenUsed="0"/>
+    <w:lsdException w:name="Medium List 1 Accent 5" w:semiHidden="0" w:uiPriority="65" w:unhideWhenUsed="0"/>
+    <w:lsdException w:name="Medium List 2 Accent 5" w:semiHidden="0" w:uiPriority="66" w:unhideWhenUsed="0"/>
+    <w:lsdException w:name="Medium Grid 1 Accent 5" w:semiHidden="0" w:uiPriority="67" w:unhideWhenUsed="0"/>
+    <w:lsdException w:name="Medium Grid 2 Accent 5" w:semiHidden="0" w:uiPriority="68" w:unhideWhenUsed="0"/>
+    <w:lsdException w:name="Medium Grid 3 Accent 5" w:semiHidden="0" w:uiPriority="69" w:unhideWhenUsed="0"/>
+    <w:lsdException w:name="Dark List Accent 5" w:semiHidden="0" w:uiPriority="70" w:unhideWhenUsed="0"/>
+    <w:lsdException w:name="Colorful Shading Accent 5" w:semiHidden="0" w:uiPriority="71" w:unhideWhenUsed="0"/>
+    <w:lsdException w:name="Colorful List Accent 5" w:semiHidden="0" w:uiPriority="72" w:unhideWhenUsed="0"/>
+    <w:lsdException w:name="Colorful Grid Accent 5" w:semiHidden="0" w:uiPriority="73" w:unhideWhenUsed="0"/>
+    <w:lsdException w:name="Light Shading Accent 6" w:semiHidden="0" w:uiPriority="60" w:unhideWhenUsed="0"/>
+    <w:lsdException w:name="Light List Accent 6" w:semiHidden="0" w:uiPriority="61" w:unhideWhenUsed="0"/>
+    <w:lsdException w:name="Light Grid Accent 6" w:semiHidden="0" w:uiPriority="62" w:unhideWhenUsed="0"/>
+    <w:lsdException w:name="Medium Shading 1 Accent 6" w:semiHidden="0" w:uiPriority="63" w:unhideWhenUsed="0"/>
+    <w:lsdException w:name="Medium Shading 2 Accent 6" w:semiHidden="0" w:uiPriority="64" w:unhideWhenUsed="0"/>
+    <w:lsdException w:name="Medium List 1 Accent 6" w:semiHidden="0" w:uiPriority="65" w:unhideWhenUsed="0"/>
+    <w:lsdException w:name="Medium List 2 Accent 6" w:semiHidden="0" w:uiPriority="66" w:unhideWhenUsed="0"/>
+    <w:lsdException w:name="Medium Grid 1 Accent 6" w:semiHidden="0" w:uiPriority="67" w:unhideWhenUsed="0"/>
+    <w:lsdException w:name="Medium Grid 2 Accent 6" w:semiHidden="0" w:uiPriority="68" w:unhideWhenUsed="0"/>
+    <w:lsdException w:name="Medium Grid 3 Accent 6" w:semiHidden="0" w:uiPriority="69" w:unhideWhenUsed="0"/>
+    <w:lsdException w:name="Dark List Accent 6" w:semiHidden="0" w:uiPriority="70" w:unhideWhenUsed="0"/>
+    <w:lsdException w:name="Colorful Shading Accent 6" w:semiHidden="0" w:uiPriority="71" w:unhideWhenUsed="0"/>
+    <w:lsdException w:name="Colorful List Accent 6" w:semiHidden="0" w:uiPriority="72" w:unhideWhenUsed="0"/>
+    <w:lsdException w:name="Colorful Grid Accent 6" w:semiHidden="0" w:uiPriority="73" w:unhideWhenUsed="0"/>
+    <w:lsdException w:name="Subtle Emphasis" w:semiHidden="0" w:uiPriority="19" w:unhideWhenUsed="0" w:qFormat="1"/>
+    <w:lsdException w:name="Intense Emphasis" w:semiHidden="0" w:uiPriority="21" w:unhideWhenUsed="0" w:qFormat="1"/>
+    <w:lsdException w:name="Subtle Reference" w:semiHidden="0" w:uiPriority="31" w:unhideWhenUsed="0" w:qFormat="1"/>
+    <w:lsdException w:name="Intense Reference" w:semiHidden="0" w:uiPriority="32" w:unhideWhenUsed="0" w:qFormat="1"/>
+    <w:lsdException w:name="Book Title" w:semiHidden="0" w:uiPriority="33" w:unhideWhenUsed="0" w:qFormat="1"/>
+    <w:lsdException w:name="Bibliography" w:uiPriority="37"/>
+    <w:lsdException w:name="TOC Heading" w:uiPriority="39" w:qFormat="1"/>
   </w:latentStyles>
   <w:style w:type="paragraph" w:default="1" w:styleId="Normal">
     <w:name w:val="Normal"/>
@@ -8633,16 +9653,16 @@
 </file>
 
 <file path=customXml/item2.xml><?xml version="1.0" encoding="utf-8"?>
-<ct:contentTypeSchema xmlns:ct="http://schemas.microsoft.com/office/2006/metadata/contentType" xmlns:ma="http://schemas.microsoft.com/office/2006/metadata/properties/metaAttributes" ct:_="" ma:_="" ma:contentTypeName="TemplateFile" ma:contentTypeID="0x0101006EDDDB5EE6D98C44930B742096920B300400F5B6D36B3EF94B4E9A635CDF2A18F5B8" ma:contentTypeVersion="33" ma:contentTypeDescription="Create a new document." ma:contentTypeScope="" ma:versionID="37d3ec2b48d53e45b233ad8f52fe1b11"/>
-</file>
-
-<file path=customXml/item3.xml><?xml version="1.0" encoding="utf-8"?>
 <?mso-contentType ?>
 <FormTemplates xmlns="http://schemas.microsoft.com/sharepoint/v3/contenttype/forms">
   <Display>DocumentLibraryForm</Display>
   <Edit>AssetEditForm</Edit>
   <New>DocumentLibraryForm</New>
 </FormTemplates>
+</file>
+
+<file path=customXml/item3.xml><?xml version="1.0" encoding="utf-8"?>
+<ct:contentTypeSchema xmlns:ct="http://schemas.microsoft.com/office/2006/metadata/contentType" xmlns:ma="http://schemas.microsoft.com/office/2006/metadata/properties/metaAttributes" ct:_="" ma:_="" ma:contentTypeName="TemplateFile" ma:contentTypeID="0x0101006EDDDB5EE6D98C44930B742096920B300400F5B6D36B3EF94B4E9A635CDF2A18F5B8" ma:contentTypeVersion="33" ma:contentTypeDescription="Create a new document." ma:contentTypeScope="" ma:versionID="37d3ec2b48d53e45b233ad8f52fe1b11"/>
 </file>
 
 <file path=customXml/item4.xml><?xml version="1.0" encoding="utf-8"?>
@@ -8662,18 +9682,18 @@
 </file>
 
 <file path=customXml/itemProps2.xml><?xml version="1.0" encoding="utf-8"?>
-<ds:datastoreItem xmlns:ds="http://schemas.openxmlformats.org/officeDocument/2006/customXml" ds:itemID="{F9F1F569-4C10-4968-8575-367736BE939A}">
+<ds:datastoreItem xmlns:ds="http://schemas.openxmlformats.org/officeDocument/2006/customXml" ds:itemID="{DF8A6096-AC3C-41A5-9CB9-998E1823050B}">
   <ds:schemaRefs>
-    <ds:schemaRef ds:uri="http://schemas.microsoft.com/office/2006/metadata/contentType"/>
-    <ds:schemaRef ds:uri="http://schemas.microsoft.com/office/2006/metadata/properties/metaAttributes"/>
+    <ds:schemaRef ds:uri="http://schemas.microsoft.com/sharepoint/v3/contenttype/forms"/>
   </ds:schemaRefs>
 </ds:datastoreItem>
 </file>
 
 <file path=customXml/itemProps3.xml><?xml version="1.0" encoding="utf-8"?>
-<ds:datastoreItem xmlns:ds="http://schemas.openxmlformats.org/officeDocument/2006/customXml" ds:itemID="{DF8A6096-AC3C-41A5-9CB9-998E1823050B}">
+<ds:datastoreItem xmlns:ds="http://schemas.openxmlformats.org/officeDocument/2006/customXml" ds:itemID="{F9F1F569-4C10-4968-8575-367736BE939A}">
   <ds:schemaRefs>
-    <ds:schemaRef ds:uri="http://schemas.microsoft.com/sharepoint/v3/contenttype/forms"/>
+    <ds:schemaRef ds:uri="http://schemas.microsoft.com/office/2006/metadata/contentType"/>
+    <ds:schemaRef ds:uri="http://schemas.microsoft.com/office/2006/metadata/properties/metaAttributes"/>
   </ds:schemaRefs>
 </ds:datastoreItem>
 </file>
@@ -8688,7 +9708,7 @@
 </file>
 
 <file path=customXml/itemProps5.xml><?xml version="1.0" encoding="utf-8"?>
-<ds:datastoreItem xmlns:ds="http://schemas.openxmlformats.org/officeDocument/2006/customXml" ds:itemID="{05F88D15-14A7-4471-AA88-BEC1E054E304}">
+<ds:datastoreItem xmlns:ds="http://schemas.openxmlformats.org/officeDocument/2006/customXml" ds:itemID="{F84B3C05-7E60-4FEA-8843-65660FBE8EF6}">
   <ds:schemaRefs>
     <ds:schemaRef ds:uri="http://schemas.openxmlformats.org/officeDocument/2006/bibliography"/>
   </ds:schemaRefs>

</xml_diff>